<commit_message>
Added Design of DB Tables and Properties
</commit_message>
<xml_diff>
--- a/WebServices.docx
+++ b/WebServices.docx
@@ -1,12 +1,12 @@
 
 <file path=word/document.xml><?xml version="1.0" encoding="utf-8"?>
-<w:document xmlns:wpc="http://schemas.microsoft.com/office/word/2010/wordprocessingCanvas" xmlns:cx="http://schemas.microsoft.com/office/drawing/2014/chartex" xmlns:cx1="http://schemas.microsoft.com/office/drawing/2015/9/8/chartex" xmlns:cx2="http://schemas.microsoft.com/office/drawing/2015/10/21/chartex" xmlns:cx3="http://schemas.microsoft.com/office/drawing/2016/5/9/chartex" xmlns:cx4="http://schemas.microsoft.com/office/drawing/2016/5/10/chartex" xmlns:cx5="http://schemas.microsoft.com/office/drawing/2016/5/11/chartex" xmlns:cx6="http://schemas.microsoft.com/office/drawing/2016/5/12/chartex" xmlns:cx7="http://schemas.microsoft.com/office/drawing/2016/5/13/chartex" xmlns:cx8="http://schemas.microsoft.com/office/drawing/2016/5/14/chartex" xmlns:mc="http://schemas.openxmlformats.org/markup-compatibility/2006" xmlns:aink="http://schemas.microsoft.com/office/drawing/2016/ink" xmlns:am3d="http://schemas.microsoft.com/office/drawing/2017/model3d" xmlns:o="urn:schemas-microsoft-com:office:office" xmlns:r="http://schemas.openxmlformats.org/officeDocument/2006/relationships" xmlns:m="http://schemas.openxmlformats.org/officeDocument/2006/math" xmlns:v="urn:schemas-microsoft-com:vml" xmlns:wp14="http://schemas.microsoft.com/office/word/2010/wordprocessingDrawing" xmlns:wp="http://schemas.openxmlformats.org/drawingml/2006/wordprocessingDrawing" xmlns:w10="urn:schemas-microsoft-com:office:word" xmlns:w="http://schemas.openxmlformats.org/wordprocessingml/2006/main" xmlns:w14="http://schemas.microsoft.com/office/word/2010/wordml" xmlns:w15="http://schemas.microsoft.com/office/word/2012/wordml" xmlns:w16cex="http://schemas.microsoft.com/office/word/2018/wordml/cex" xmlns:w16cid="http://schemas.microsoft.com/office/word/2016/wordml/cid" xmlns:w16="http://schemas.microsoft.com/office/word/2018/wordml" xmlns:w16se="http://schemas.microsoft.com/office/word/2015/wordml/symex" xmlns:wpg="http://schemas.microsoft.com/office/word/2010/wordprocessingGroup" xmlns:wpi="http://schemas.microsoft.com/office/word/2010/wordprocessingInk" xmlns:wne="http://schemas.microsoft.com/office/word/2006/wordml" xmlns:wps="http://schemas.microsoft.com/office/word/2010/wordprocessingShape" mc:Ignorable="w14 w15 w16se w16cid w16 w16cex wp14">
+<w:document xmlns:wpc="http://schemas.microsoft.com/office/word/2010/wordprocessingCanvas" xmlns:cx="http://schemas.microsoft.com/office/drawing/2014/chartex" xmlns:cx1="http://schemas.microsoft.com/office/drawing/2015/9/8/chartex" xmlns:cx2="http://schemas.microsoft.com/office/drawing/2015/10/21/chartex" xmlns:cx3="http://schemas.microsoft.com/office/drawing/2016/5/9/chartex" xmlns:cx4="http://schemas.microsoft.com/office/drawing/2016/5/10/chartex" xmlns:cx5="http://schemas.microsoft.com/office/drawing/2016/5/11/chartex" xmlns:cx6="http://schemas.microsoft.com/office/drawing/2016/5/12/chartex" xmlns:cx7="http://schemas.microsoft.com/office/drawing/2016/5/13/chartex" xmlns:cx8="http://schemas.microsoft.com/office/drawing/2016/5/14/chartex" xmlns:mc="http://schemas.openxmlformats.org/markup-compatibility/2006" xmlns:aink="http://schemas.microsoft.com/office/drawing/2016/ink" xmlns:am3d="http://schemas.microsoft.com/office/drawing/2017/model3d" xmlns:o="urn:schemas-microsoft-com:office:office" xmlns:r="http://schemas.openxmlformats.org/officeDocument/2006/relationships" xmlns:m="http://schemas.openxmlformats.org/officeDocument/2006/math" xmlns:v="urn:schemas-microsoft-com:vml" xmlns:wp14="http://schemas.microsoft.com/office/word/2010/wordprocessingDrawing" xmlns:wp="http://schemas.openxmlformats.org/drawingml/2006/wordprocessingDrawing" xmlns:w10="urn:schemas-microsoft-com:office:word" xmlns:w="http://schemas.openxmlformats.org/wordprocessingml/2006/main" xmlns:w14="http://schemas.microsoft.com/office/word/2010/wordml" xmlns:w15="http://schemas.microsoft.com/office/word/2012/wordml" xmlns:w16cid="http://schemas.microsoft.com/office/word/2016/wordml/cid" xmlns:w16se="http://schemas.microsoft.com/office/word/2015/wordml/symex" xmlns:wpg="http://schemas.microsoft.com/office/word/2010/wordprocessingGroup" xmlns:wpi="http://schemas.microsoft.com/office/word/2010/wordprocessingInk" xmlns:wne="http://schemas.microsoft.com/office/word/2006/wordml" xmlns:wps="http://schemas.microsoft.com/office/word/2010/wordprocessingShape" mc:Ignorable="w14 w15 w16se w16cid wp14">
   <w:body>
     <w:p>
       <w:pPr>
         <w:jc w:val="center"/>
         <w:rPr>
-          <w:rFonts w:ascii="Arial Nova" w:hAnsi="Arial Nova"/>
+          <w:rFonts w:ascii="Avenir Next LT Pro Light" w:hAnsi="Avenir Next LT Pro Light"/>
           <w:b/>
           <w:bCs/>
           <w:sz w:val="32"/>
@@ -16,7 +16,7 @@
       </w:pPr>
       <w:r>
         <w:rPr>
-          <w:rFonts w:ascii="Arial Nova" w:hAnsi="Arial Nova"/>
+          <w:rFonts w:ascii="Avenir Next LT Pro Light" w:hAnsi="Avenir Next LT Pro Light"/>
           <w:b/>
           <w:bCs/>
           <w:sz w:val="32"/>
@@ -33,7 +33,7 @@
         </w:pBdr>
         <w:jc w:val="center"/>
         <w:rPr>
-          <w:rFonts w:ascii="Arial Nova" w:hAnsi="Arial Nova"/>
+          <w:rFonts w:ascii="Avenir Next LT Pro Light" w:hAnsi="Avenir Next LT Pro Light"/>
           <w:i/>
           <w:iCs/>
           <w:sz w:val="28"/>
@@ -44,7 +44,7 @@
       </w:pPr>
       <w:r>
         <w:rPr>
-          <w:rFonts w:ascii="Arial Nova" w:hAnsi="Arial Nova"/>
+          <w:rFonts w:ascii="Avenir Next LT Pro Light" w:hAnsi="Avenir Next LT Pro Light"/>
           <w:i/>
           <w:iCs/>
           <w:sz w:val="28"/>
@@ -62,7 +62,7 @@
         </w:pBdr>
         <w:jc w:val="center"/>
         <w:rPr>
-          <w:rFonts w:ascii="Arial Nova" w:hAnsi="Arial Nova"/>
+          <w:rFonts w:ascii="Avenir Next LT Pro Light" w:hAnsi="Avenir Next LT Pro Light"/>
           <w:i/>
           <w:iCs/>
           <w:sz w:val="28"/>
@@ -76,7 +76,7 @@
       <w:pPr>
         <w:jc w:val="center"/>
         <w:rPr>
-          <w:rFonts w:ascii="Arial Nova" w:hAnsi="Arial Nova"/>
+          <w:rFonts w:ascii="Avenir Next LT Pro Light" w:hAnsi="Avenir Next LT Pro Light"/>
           <w:i/>
           <w:iCs/>
           <w:sz w:val="28"/>
@@ -90,7 +90,7 @@
       <w:pPr>
         <w:jc w:val="center"/>
         <w:rPr>
-          <w:rFonts w:ascii="Arial Nova" w:hAnsi="Arial Nova"/>
+          <w:rFonts w:ascii="Avenir Next LT Pro Light" w:hAnsi="Avenir Next LT Pro Light"/>
           <w:b/>
           <w:bCs/>
           <w:color w:val="4472C4" w:themeColor="accent1"/>
@@ -101,7 +101,7 @@
       </w:pPr>
       <w:r>
         <w:rPr>
-          <w:rFonts w:ascii="Arial Nova" w:hAnsi="Arial Nova"/>
+          <w:rFonts w:ascii="Avenir Next LT Pro Light" w:hAnsi="Avenir Next LT Pro Light"/>
           <w:b/>
           <w:bCs/>
           <w:color w:val="4472C4" w:themeColor="accent1"/>
@@ -115,17 +115,17 @@
     <w:p>
       <w:pPr>
         <w:rPr>
-          <w:rFonts w:ascii="Arial Nova" w:hAnsi="Arial Nova"/>
-          <w:b/>
-          <w:bCs/>
-          <w:u w:val="single"/>
-          <w:lang w:val="en-GB"/>
-        </w:rPr>
-      </w:pPr>
-      <w:proofErr w:type="spellStart"/>
-      <w:r>
-        <w:rPr>
-          <w:rFonts w:ascii="Arial Nova" w:hAnsi="Arial Nova"/>
+          <w:rFonts w:ascii="Avenir Next LT Pro Light" w:hAnsi="Avenir Next LT Pro Light"/>
+          <w:b/>
+          <w:bCs/>
+          <w:u w:val="single"/>
+          <w:lang w:val="en-GB"/>
+        </w:rPr>
+      </w:pPr>
+      <w:proofErr w:type="spellStart"/>
+      <w:r>
+        <w:rPr>
+          <w:rFonts w:ascii="Avenir Next LT Pro Light" w:hAnsi="Avenir Next LT Pro Light"/>
           <w:b/>
           <w:bCs/>
           <w:u w:val="single"/>
@@ -136,7 +136,7 @@
       <w:proofErr w:type="spellEnd"/>
       <w:r>
         <w:rPr>
-          <w:rFonts w:ascii="Arial Nova" w:hAnsi="Arial Nova"/>
+          <w:rFonts w:ascii="Avenir Next LT Pro Light" w:hAnsi="Avenir Next LT Pro Light"/>
           <w:b/>
           <w:bCs/>
           <w:u w:val="single"/>
@@ -148,13 +148,13 @@
     <w:p>
       <w:pPr>
         <w:rPr>
-          <w:rFonts w:ascii="Arial Nova" w:hAnsi="Arial Nova"/>
-          <w:lang w:val="en-GB"/>
-        </w:rPr>
-      </w:pPr>
-      <w:r>
-        <w:rPr>
-          <w:rFonts w:ascii="Arial Nova" w:hAnsi="Arial Nova"/>
+          <w:rFonts w:ascii="Avenir Next LT Pro Light" w:hAnsi="Avenir Next LT Pro Light"/>
+          <w:lang w:val="en-GB"/>
+        </w:rPr>
+      </w:pPr>
+      <w:r>
+        <w:rPr>
+          <w:rFonts w:ascii="Avenir Next LT Pro Light" w:hAnsi="Avenir Next LT Pro Light"/>
           <w:lang w:val="en-GB"/>
         </w:rPr>
         <w:t>[</w:t>
@@ -163,27 +163,27 @@
     <w:p>
       <w:pPr>
         <w:rPr>
-          <w:rFonts w:ascii="Arial Nova" w:hAnsi="Arial Nova"/>
-          <w:lang w:val="en-GB"/>
-        </w:rPr>
-      </w:pPr>
-      <w:r>
-        <w:rPr>
-          <w:rFonts w:ascii="Arial Nova" w:hAnsi="Arial Nova"/>
+          <w:rFonts w:ascii="Avenir Next LT Pro Light" w:hAnsi="Avenir Next LT Pro Light"/>
+          <w:lang w:val="en-GB"/>
+        </w:rPr>
+      </w:pPr>
+      <w:r>
+        <w:rPr>
+          <w:rFonts w:ascii="Avenir Next LT Pro Light" w:hAnsi="Avenir Next LT Pro Light"/>
           <w:lang w:val="en-GB"/>
         </w:rPr>
         <w:t xml:space="preserve">  -</w:t>
       </w:r>
       <w:r>
         <w:rPr>
-          <w:rFonts w:ascii="Arial Nova" w:hAnsi="Arial Nova"/>
+          <w:rFonts w:ascii="Avenir Next LT Pro Light" w:hAnsi="Avenir Next LT Pro Light"/>
           <w:lang w:val="en-GB"/>
         </w:rPr>
         <w:t xml:space="preserve"> </w:t>
       </w:r>
       <w:r>
         <w:rPr>
-          <w:rFonts w:ascii="Arial Nova" w:hAnsi="Arial Nova"/>
+          <w:rFonts w:ascii="Avenir Next LT Pro Light" w:hAnsi="Avenir Next LT Pro Light"/>
           <w:lang w:val="en-GB"/>
         </w:rPr>
         <w:t xml:space="preserve">same as: </w:t>
@@ -191,7 +191,7 @@
       <w:proofErr w:type="spellStart"/>
       <w:r>
         <w:rPr>
-          <w:rFonts w:ascii="Arial Nova" w:hAnsi="Arial Nova"/>
+          <w:rFonts w:ascii="Avenir Next LT Pro Light" w:hAnsi="Avenir Next LT Pro Light"/>
           <w:lang w:val="en-GB"/>
         </w:rPr>
         <w:t>api</w:t>
@@ -199,21 +199,21 @@
       <w:proofErr w:type="spellEnd"/>
       <w:r>
         <w:rPr>
-          <w:rFonts w:ascii="Arial Nova" w:hAnsi="Arial Nova"/>
+          <w:rFonts w:ascii="Avenir Next LT Pro Light" w:hAnsi="Avenir Next LT Pro Light"/>
           <w:lang w:val="en-GB"/>
         </w:rPr>
         <w:t>/teams/</w:t>
       </w:r>
       <w:r>
         <w:rPr>
-          <w:rFonts w:ascii="Arial Nova" w:hAnsi="Arial Nova"/>
+          <w:rFonts w:ascii="Avenir Next LT Pro Light" w:hAnsi="Avenir Next LT Pro Light"/>
           <w:lang w:val="en-GB"/>
         </w:rPr>
         <w:t>id</w:t>
       </w:r>
       <w:r>
         <w:rPr>
-          <w:rFonts w:ascii="Arial Nova" w:hAnsi="Arial Nova"/>
+          <w:rFonts w:ascii="Avenir Next LT Pro Light" w:hAnsi="Avenir Next LT Pro Light"/>
           <w:lang w:val="en-GB"/>
         </w:rPr>
         <w:t>/detail--,</w:t>
@@ -222,27 +222,27 @@
     <w:p>
       <w:pPr>
         <w:rPr>
-          <w:rFonts w:ascii="Arial Nova" w:hAnsi="Arial Nova"/>
-          <w:lang w:val="en-GB"/>
-        </w:rPr>
-      </w:pPr>
-      <w:r>
-        <w:rPr>
-          <w:rFonts w:ascii="Arial Nova" w:hAnsi="Arial Nova"/>
+          <w:rFonts w:ascii="Avenir Next LT Pro Light" w:hAnsi="Avenir Next LT Pro Light"/>
+          <w:lang w:val="en-GB"/>
+        </w:rPr>
+      </w:pPr>
+      <w:r>
+        <w:rPr>
+          <w:rFonts w:ascii="Avenir Next LT Pro Light" w:hAnsi="Avenir Next LT Pro Light"/>
           <w:lang w:val="en-GB"/>
         </w:rPr>
         <w:t xml:space="preserve">  -</w:t>
       </w:r>
       <w:r>
         <w:rPr>
-          <w:rFonts w:ascii="Arial Nova" w:hAnsi="Arial Nova"/>
+          <w:rFonts w:ascii="Avenir Next LT Pro Light" w:hAnsi="Avenir Next LT Pro Light"/>
           <w:lang w:val="en-GB"/>
         </w:rPr>
         <w:t xml:space="preserve"> </w:t>
       </w:r>
       <w:r>
         <w:rPr>
-          <w:rFonts w:ascii="Arial Nova" w:hAnsi="Arial Nova"/>
+          <w:rFonts w:ascii="Avenir Next LT Pro Light" w:hAnsi="Avenir Next LT Pro Light"/>
           <w:lang w:val="en-GB"/>
         </w:rPr>
         <w:t xml:space="preserve">same as: </w:t>
@@ -250,7 +250,7 @@
       <w:proofErr w:type="spellStart"/>
       <w:r>
         <w:rPr>
-          <w:rFonts w:ascii="Arial Nova" w:hAnsi="Arial Nova"/>
+          <w:rFonts w:ascii="Avenir Next LT Pro Light" w:hAnsi="Avenir Next LT Pro Light"/>
           <w:lang w:val="en-GB"/>
         </w:rPr>
         <w:t>api</w:t>
@@ -258,21 +258,21 @@
       <w:proofErr w:type="spellEnd"/>
       <w:r>
         <w:rPr>
-          <w:rFonts w:ascii="Arial Nova" w:hAnsi="Arial Nova"/>
+          <w:rFonts w:ascii="Avenir Next LT Pro Light" w:hAnsi="Avenir Next LT Pro Light"/>
           <w:lang w:val="en-GB"/>
         </w:rPr>
         <w:t>/teams/</w:t>
       </w:r>
       <w:r>
         <w:rPr>
-          <w:rFonts w:ascii="Arial Nova" w:hAnsi="Arial Nova"/>
+          <w:rFonts w:ascii="Avenir Next LT Pro Light" w:hAnsi="Avenir Next LT Pro Light"/>
           <w:lang w:val="en-GB"/>
         </w:rPr>
         <w:t>id</w:t>
       </w:r>
       <w:r>
         <w:rPr>
-          <w:rFonts w:ascii="Arial Nova" w:hAnsi="Arial Nova"/>
+          <w:rFonts w:ascii="Avenir Next LT Pro Light" w:hAnsi="Avenir Next LT Pro Light"/>
           <w:lang w:val="en-GB"/>
         </w:rPr>
         <w:t>/detail--</w:t>
@@ -281,13 +281,13 @@
     <w:p>
       <w:pPr>
         <w:rPr>
-          <w:rFonts w:ascii="Arial Nova" w:hAnsi="Arial Nova"/>
-          <w:lang w:val="en-GB"/>
-        </w:rPr>
-      </w:pPr>
-      <w:r>
-        <w:rPr>
-          <w:rFonts w:ascii="Arial Nova" w:hAnsi="Arial Nova"/>
+          <w:rFonts w:ascii="Avenir Next LT Pro Light" w:hAnsi="Avenir Next LT Pro Light"/>
+          <w:lang w:val="en-GB"/>
+        </w:rPr>
+      </w:pPr>
+      <w:r>
+        <w:rPr>
+          <w:rFonts w:ascii="Avenir Next LT Pro Light" w:hAnsi="Avenir Next LT Pro Light"/>
           <w:lang w:val="en-GB"/>
         </w:rPr>
         <w:t xml:space="preserve">  … </w:t>
@@ -296,13 +296,13 @@
     <w:p>
       <w:pPr>
         <w:rPr>
-          <w:rFonts w:ascii="Arial Nova" w:hAnsi="Arial Nova"/>
-          <w:lang w:val="en-GB"/>
-        </w:rPr>
-      </w:pPr>
-      <w:r>
-        <w:rPr>
-          <w:rFonts w:ascii="Arial Nova" w:hAnsi="Arial Nova"/>
+          <w:rFonts w:ascii="Avenir Next LT Pro Light" w:hAnsi="Avenir Next LT Pro Light"/>
+          <w:lang w:val="en-GB"/>
+        </w:rPr>
+      </w:pPr>
+      <w:r>
+        <w:rPr>
+          <w:rFonts w:ascii="Avenir Next LT Pro Light" w:hAnsi="Avenir Next LT Pro Light"/>
           <w:lang w:val="en-GB"/>
         </w:rPr>
         <w:t>]</w:t>
@@ -311,25 +311,25 @@
     <w:p>
       <w:pPr>
         <w:rPr>
-          <w:rFonts w:ascii="Arial Nova" w:hAnsi="Arial Nova"/>
-          <w:lang w:val="en-GB"/>
-        </w:rPr>
-      </w:pPr>
-    </w:p>
-    <w:p>
-      <w:pPr>
-        <w:rPr>
-          <w:rFonts w:ascii="Arial Nova" w:hAnsi="Arial Nova"/>
-          <w:b/>
-          <w:bCs/>
-          <w:u w:val="single"/>
-          <w:lang w:val="en-GB"/>
-        </w:rPr>
-      </w:pPr>
-      <w:proofErr w:type="spellStart"/>
-      <w:r>
-        <w:rPr>
-          <w:rFonts w:ascii="Arial Nova" w:hAnsi="Arial Nova"/>
+          <w:rFonts w:ascii="Avenir Next LT Pro Light" w:hAnsi="Avenir Next LT Pro Light"/>
+          <w:lang w:val="en-GB"/>
+        </w:rPr>
+      </w:pPr>
+    </w:p>
+    <w:p>
+      <w:pPr>
+        <w:rPr>
+          <w:rFonts w:ascii="Avenir Next LT Pro Light" w:hAnsi="Avenir Next LT Pro Light"/>
+          <w:b/>
+          <w:bCs/>
+          <w:u w:val="single"/>
+          <w:lang w:val="en-GB"/>
+        </w:rPr>
+      </w:pPr>
+      <w:proofErr w:type="spellStart"/>
+      <w:r>
+        <w:rPr>
+          <w:rFonts w:ascii="Avenir Next LT Pro Light" w:hAnsi="Avenir Next LT Pro Light"/>
           <w:b/>
           <w:bCs/>
           <w:u w:val="single"/>
@@ -340,7 +340,7 @@
       <w:proofErr w:type="spellEnd"/>
       <w:r>
         <w:rPr>
-          <w:rFonts w:ascii="Arial Nova" w:hAnsi="Arial Nova"/>
+          <w:rFonts w:ascii="Avenir Next LT Pro Light" w:hAnsi="Avenir Next LT Pro Light"/>
           <w:b/>
           <w:bCs/>
           <w:u w:val="single"/>
@@ -352,13 +352,13 @@
     <w:p>
       <w:pPr>
         <w:rPr>
-          <w:rFonts w:ascii="Arial Nova" w:hAnsi="Arial Nova"/>
-          <w:lang w:val="en-GB"/>
-        </w:rPr>
-      </w:pPr>
-      <w:r>
-        <w:rPr>
-          <w:rFonts w:ascii="Arial Nova" w:hAnsi="Arial Nova"/>
+          <w:rFonts w:ascii="Avenir Next LT Pro Light" w:hAnsi="Avenir Next LT Pro Light"/>
+          <w:lang w:val="en-GB"/>
+        </w:rPr>
+      </w:pPr>
+      <w:r>
+        <w:rPr>
+          <w:rFonts w:ascii="Avenir Next LT Pro Light" w:hAnsi="Avenir Next LT Pro Light"/>
           <w:lang w:val="en-GB"/>
         </w:rPr>
         <w:t>{</w:t>
@@ -367,27 +367,27 @@
     <w:p>
       <w:pPr>
         <w:rPr>
-          <w:rFonts w:ascii="Arial Nova" w:hAnsi="Arial Nova"/>
-          <w:lang w:val="en-GB"/>
-        </w:rPr>
-      </w:pPr>
-      <w:r>
-        <w:rPr>
-          <w:rFonts w:ascii="Arial Nova" w:hAnsi="Arial Nova"/>
+          <w:rFonts w:ascii="Avenir Next LT Pro Light" w:hAnsi="Avenir Next LT Pro Light"/>
+          <w:lang w:val="en-GB"/>
+        </w:rPr>
+      </w:pPr>
+      <w:r>
+        <w:rPr>
+          <w:rFonts w:ascii="Avenir Next LT Pro Light" w:hAnsi="Avenir Next LT Pro Light"/>
           <w:lang w:val="en-GB"/>
         </w:rPr>
         <w:t xml:space="preserve">  name: “</w:t>
       </w:r>
       <w:r>
         <w:rPr>
-          <w:rFonts w:ascii="Arial Nova" w:hAnsi="Arial Nova"/>
+          <w:rFonts w:ascii="Avenir Next LT Pro Light" w:hAnsi="Avenir Next LT Pro Light"/>
           <w:lang w:val="en-GB"/>
         </w:rPr>
         <w:t>Alfa Romeo</w:t>
       </w:r>
       <w:r>
         <w:rPr>
-          <w:rFonts w:ascii="Arial Nova" w:hAnsi="Arial Nova"/>
+          <w:rFonts w:ascii="Avenir Next LT Pro Light" w:hAnsi="Avenir Next LT Pro Light"/>
           <w:lang w:val="en-GB"/>
         </w:rPr>
         <w:t>”,</w:t>
@@ -396,13 +396,13 @@
     <w:p>
       <w:pPr>
         <w:rPr>
-          <w:rFonts w:ascii="Arial Nova" w:hAnsi="Arial Nova"/>
-          <w:lang w:val="en-GB"/>
-        </w:rPr>
-      </w:pPr>
-      <w:r>
-        <w:rPr>
-          <w:rFonts w:ascii="Arial Nova" w:hAnsi="Arial Nova"/>
+          <w:rFonts w:ascii="Avenir Next LT Pro Light" w:hAnsi="Avenir Next LT Pro Light"/>
+          <w:lang w:val="en-GB"/>
+        </w:rPr>
+      </w:pPr>
+      <w:r>
+        <w:rPr>
+          <w:rFonts w:ascii="Avenir Next LT Pro Light" w:hAnsi="Avenir Next LT Pro Light"/>
           <w:lang w:val="en-GB"/>
         </w:rPr>
         <w:t xml:space="preserve">  </w:t>
@@ -410,7 +410,7 @@
       <w:proofErr w:type="spellStart"/>
       <w:r>
         <w:rPr>
-          <w:rFonts w:ascii="Arial Nova" w:hAnsi="Arial Nova"/>
+          <w:rFonts w:ascii="Avenir Next LT Pro Light" w:hAnsi="Avenir Next LT Pro Light"/>
           <w:lang w:val="en-GB"/>
         </w:rPr>
         <w:t>fullTeamName</w:t>
@@ -418,21 +418,21 @@
       <w:proofErr w:type="spellEnd"/>
       <w:r>
         <w:rPr>
-          <w:rFonts w:ascii="Arial Nova" w:hAnsi="Arial Nova"/>
+          <w:rFonts w:ascii="Avenir Next LT Pro Light" w:hAnsi="Avenir Next LT Pro Light"/>
           <w:lang w:val="en-GB"/>
         </w:rPr>
         <w:t>: “</w:t>
       </w:r>
       <w:r>
         <w:rPr>
-          <w:rFonts w:ascii="Arial Nova" w:hAnsi="Arial Nova"/>
+          <w:rFonts w:ascii="Avenir Next LT Pro Light" w:hAnsi="Avenir Next LT Pro Light"/>
           <w:lang w:val="en-GB"/>
         </w:rPr>
         <w:t>Alfa Romeo Racing</w:t>
       </w:r>
       <w:r>
         <w:rPr>
-          <w:rFonts w:ascii="Arial Nova" w:hAnsi="Arial Nova"/>
+          <w:rFonts w:ascii="Avenir Next LT Pro Light" w:hAnsi="Avenir Next LT Pro Light"/>
           <w:lang w:val="en-GB"/>
         </w:rPr>
         <w:t>”,</w:t>
@@ -441,29 +441,38 @@
     <w:p>
       <w:pPr>
         <w:rPr>
-          <w:rFonts w:ascii="Arial Nova" w:hAnsi="Arial Nova"/>
-          <w:lang w:val="en-GB"/>
-        </w:rPr>
-      </w:pPr>
-      <w:r>
-        <w:rPr>
-          <w:rFonts w:ascii="Arial Nova" w:hAnsi="Arial Nova"/>
-          <w:lang w:val="en-GB"/>
-        </w:rPr>
-        <w:t xml:space="preserve">  country: { </w:t>
-      </w:r>
-      <w:proofErr w:type="spellStart"/>
-      <w:r>
-        <w:rPr>
-          <w:rFonts w:ascii="Arial Nova" w:hAnsi="Arial Nova"/>
+          <w:rFonts w:ascii="Avenir Next LT Pro Light" w:hAnsi="Avenir Next LT Pro Light"/>
+          <w:lang w:val="en-GB"/>
+        </w:rPr>
+      </w:pPr>
+      <w:r>
+        <w:rPr>
+          <w:rFonts w:ascii="Avenir Next LT Pro Light" w:hAnsi="Avenir Next LT Pro Light"/>
+          <w:lang w:val="en-GB"/>
+        </w:rPr>
+        <w:t xml:space="preserve">  country: </w:t>
+      </w:r>
+      <w:proofErr w:type="gramStart"/>
+      <w:r>
+        <w:rPr>
+          <w:rFonts w:ascii="Avenir Next LT Pro Light" w:hAnsi="Avenir Next LT Pro Light"/>
+          <w:lang w:val="en-GB"/>
+        </w:rPr>
+        <w:t xml:space="preserve">{ </w:t>
+      </w:r>
+      <w:proofErr w:type="spellStart"/>
+      <w:r>
+        <w:rPr>
+          <w:rFonts w:ascii="Avenir Next LT Pro Light" w:hAnsi="Avenir Next LT Pro Light"/>
           <w:lang w:val="en-GB"/>
         </w:rPr>
         <w:t>countryCode</w:t>
       </w:r>
       <w:proofErr w:type="spellEnd"/>
-      <w:r>
-        <w:rPr>
-          <w:rFonts w:ascii="Arial Nova" w:hAnsi="Arial Nova"/>
+      <w:proofErr w:type="gramEnd"/>
+      <w:r>
+        <w:rPr>
+          <w:rFonts w:ascii="Avenir Next LT Pro Light" w:hAnsi="Avenir Next LT Pro Light"/>
           <w:lang w:val="en-GB"/>
         </w:rPr>
         <w:t xml:space="preserve">: ”CH”, </w:t>
@@ -471,7 +480,7 @@
       <w:proofErr w:type="spellStart"/>
       <w:r>
         <w:rPr>
-          <w:rFonts w:ascii="Arial Nova" w:hAnsi="Arial Nova"/>
+          <w:rFonts w:ascii="Avenir Next LT Pro Light" w:hAnsi="Avenir Next LT Pro Light"/>
           <w:lang w:val="en-GB"/>
         </w:rPr>
         <w:t>countryName</w:t>
@@ -479,7 +488,7 @@
       <w:proofErr w:type="spellEnd"/>
       <w:r>
         <w:rPr>
-          <w:rFonts w:ascii="Arial Nova" w:hAnsi="Arial Nova"/>
+          <w:rFonts w:ascii="Avenir Next LT Pro Light" w:hAnsi="Avenir Next LT Pro Light"/>
           <w:lang w:val="en-GB"/>
         </w:rPr>
         <w:t>: “Switzerland” }</w:t>
@@ -488,13 +497,13 @@
     <w:p>
       <w:pPr>
         <w:rPr>
-          <w:rFonts w:ascii="Arial Nova" w:hAnsi="Arial Nova"/>
-          <w:lang w:val="en-GB"/>
-        </w:rPr>
-      </w:pPr>
-      <w:r>
-        <w:rPr>
-          <w:rFonts w:ascii="Arial Nova" w:hAnsi="Arial Nova"/>
+          <w:rFonts w:ascii="Avenir Next LT Pro Light" w:hAnsi="Avenir Next LT Pro Light"/>
+          <w:lang w:val="en-GB"/>
+        </w:rPr>
+      </w:pPr>
+      <w:r>
+        <w:rPr>
+          <w:rFonts w:ascii="Avenir Next LT Pro Light" w:hAnsi="Avenir Next LT Pro Light"/>
           <w:lang w:val="en-GB"/>
         </w:rPr>
         <w:t xml:space="preserve">  </w:t>
@@ -502,7 +511,7 @@
       <w:proofErr w:type="spellStart"/>
       <w:r>
         <w:rPr>
-          <w:rFonts w:ascii="Arial Nova" w:hAnsi="Arial Nova"/>
+          <w:rFonts w:ascii="Avenir Next LT Pro Light" w:hAnsi="Avenir Next LT Pro Light"/>
           <w:lang w:val="en-GB"/>
         </w:rPr>
         <w:t>powerUnit</w:t>
@@ -510,21 +519,21 @@
       <w:proofErr w:type="spellEnd"/>
       <w:r>
         <w:rPr>
-          <w:rFonts w:ascii="Arial Nova" w:hAnsi="Arial Nova"/>
+          <w:rFonts w:ascii="Avenir Next LT Pro Light" w:hAnsi="Avenir Next LT Pro Light"/>
           <w:lang w:val="en-GB"/>
         </w:rPr>
         <w:t>: “</w:t>
       </w:r>
       <w:r>
         <w:rPr>
-          <w:rFonts w:ascii="Arial Nova" w:hAnsi="Arial Nova"/>
+          <w:rFonts w:ascii="Avenir Next LT Pro Light" w:hAnsi="Avenir Next LT Pro Light"/>
           <w:lang w:val="en-GB"/>
         </w:rPr>
         <w:t>Ferrari</w:t>
       </w:r>
       <w:r>
         <w:rPr>
-          <w:rFonts w:ascii="Arial Nova" w:hAnsi="Arial Nova"/>
+          <w:rFonts w:ascii="Avenir Next LT Pro Light" w:hAnsi="Avenir Next LT Pro Light"/>
           <w:lang w:val="en-GB"/>
         </w:rPr>
         <w:t>”,</w:t>
@@ -533,13 +542,13 @@
     <w:p>
       <w:pPr>
         <w:rPr>
-          <w:rFonts w:ascii="Arial Nova" w:hAnsi="Arial Nova"/>
-          <w:lang w:val="en-GB"/>
-        </w:rPr>
-      </w:pPr>
-      <w:r>
-        <w:rPr>
-          <w:rFonts w:ascii="Arial Nova" w:hAnsi="Arial Nova"/>
+          <w:rFonts w:ascii="Avenir Next LT Pro Light" w:hAnsi="Avenir Next LT Pro Light"/>
+          <w:lang w:val="en-GB"/>
+        </w:rPr>
+      </w:pPr>
+      <w:r>
+        <w:rPr>
+          <w:rFonts w:ascii="Avenir Next LT Pro Light" w:hAnsi="Avenir Next LT Pro Light"/>
           <w:lang w:val="en-GB"/>
         </w:rPr>
         <w:t xml:space="preserve">  </w:t>
@@ -547,7 +556,7 @@
       <w:proofErr w:type="spellStart"/>
       <w:r>
         <w:rPr>
-          <w:rFonts w:ascii="Arial Nova" w:hAnsi="Arial Nova"/>
+          <w:rFonts w:ascii="Avenir Next LT Pro Light" w:hAnsi="Avenir Next LT Pro Light"/>
           <w:lang w:val="en-GB"/>
         </w:rPr>
         <w:t>technicalChief</w:t>
@@ -555,14 +564,14 @@
       <w:proofErr w:type="spellEnd"/>
       <w:r>
         <w:rPr>
-          <w:rFonts w:ascii="Arial Nova" w:hAnsi="Arial Nova"/>
+          <w:rFonts w:ascii="Avenir Next LT Pro Light" w:hAnsi="Avenir Next LT Pro Light"/>
           <w:lang w:val="en-GB"/>
         </w:rPr>
         <w:t>: “</w:t>
       </w:r>
       <w:r>
         <w:rPr>
-          <w:rFonts w:ascii="Arial Nova" w:hAnsi="Arial Nova"/>
+          <w:rFonts w:ascii="Avenir Next LT Pro Light" w:hAnsi="Avenir Next LT Pro Light"/>
           <w:lang w:val="en-GB"/>
         </w:rPr>
         <w:t xml:space="preserve">Jan </w:t>
@@ -570,7 +579,7 @@
       <w:proofErr w:type="spellStart"/>
       <w:r>
         <w:rPr>
-          <w:rFonts w:ascii="Arial Nova" w:hAnsi="Arial Nova"/>
+          <w:rFonts w:ascii="Avenir Next LT Pro Light" w:hAnsi="Avenir Next LT Pro Light"/>
           <w:lang w:val="en-GB"/>
         </w:rPr>
         <w:t>Monchaux</w:t>
@@ -578,7 +587,7 @@
       <w:proofErr w:type="spellEnd"/>
       <w:r>
         <w:rPr>
-          <w:rFonts w:ascii="Arial Nova" w:hAnsi="Arial Nova"/>
+          <w:rFonts w:ascii="Avenir Next LT Pro Light" w:hAnsi="Avenir Next LT Pro Light"/>
           <w:lang w:val="en-GB"/>
         </w:rPr>
         <w:t>”,</w:t>
@@ -587,27 +596,27 @@
     <w:p>
       <w:pPr>
         <w:rPr>
-          <w:rFonts w:ascii="Arial Nova" w:hAnsi="Arial Nova"/>
-          <w:lang w:val="en-GB"/>
-        </w:rPr>
-      </w:pPr>
-      <w:r>
-        <w:rPr>
-          <w:rFonts w:ascii="Arial Nova" w:hAnsi="Arial Nova"/>
+          <w:rFonts w:ascii="Avenir Next LT Pro Light" w:hAnsi="Avenir Next LT Pro Light"/>
+          <w:lang w:val="en-GB"/>
+        </w:rPr>
+      </w:pPr>
+      <w:r>
+        <w:rPr>
+          <w:rFonts w:ascii="Avenir Next LT Pro Light" w:hAnsi="Avenir Next LT Pro Light"/>
           <w:lang w:val="en-GB"/>
         </w:rPr>
         <w:t xml:space="preserve">  chassis: “</w:t>
       </w:r>
       <w:r>
         <w:rPr>
-          <w:rFonts w:ascii="Arial Nova" w:hAnsi="Arial Nova"/>
+          <w:rFonts w:ascii="Avenir Next LT Pro Light" w:hAnsi="Avenir Next LT Pro Light"/>
           <w:lang w:val="en-GB"/>
         </w:rPr>
         <w:t>C38</w:t>
       </w:r>
       <w:r>
         <w:rPr>
-          <w:rFonts w:ascii="Arial Nova" w:hAnsi="Arial Nova"/>
+          <w:rFonts w:ascii="Avenir Next LT Pro Light" w:hAnsi="Avenir Next LT Pro Light"/>
           <w:lang w:val="en-GB"/>
         </w:rPr>
         <w:t>”,</w:t>
@@ -616,13 +625,13 @@
     <w:p>
       <w:pPr>
         <w:rPr>
-          <w:rFonts w:ascii="Arial Nova" w:hAnsi="Arial Nova"/>
-          <w:lang w:val="en-GB"/>
-        </w:rPr>
-      </w:pPr>
-      <w:r>
-        <w:rPr>
-          <w:rFonts w:ascii="Arial Nova" w:hAnsi="Arial Nova"/>
+          <w:rFonts w:ascii="Avenir Next LT Pro Light" w:hAnsi="Avenir Next LT Pro Light"/>
+          <w:lang w:val="en-GB"/>
+        </w:rPr>
+      </w:pPr>
+      <w:r>
+        <w:rPr>
+          <w:rFonts w:ascii="Avenir Next LT Pro Light" w:hAnsi="Avenir Next LT Pro Light"/>
           <w:lang w:val="en-GB"/>
         </w:rPr>
         <w:t xml:space="preserve">  </w:t>
@@ -630,7 +639,7 @@
       <w:proofErr w:type="spellStart"/>
       <w:r>
         <w:rPr>
-          <w:rFonts w:ascii="Arial Nova" w:hAnsi="Arial Nova"/>
+          <w:rFonts w:ascii="Avenir Next LT Pro Light" w:hAnsi="Avenir Next LT Pro Light"/>
           <w:lang w:val="en-GB"/>
         </w:rPr>
         <w:t>img</w:t>
@@ -638,7 +647,7 @@
       <w:proofErr w:type="spellEnd"/>
       <w:r>
         <w:rPr>
-          <w:rFonts w:ascii="Arial Nova" w:hAnsi="Arial Nova"/>
+          <w:rFonts w:ascii="Avenir Next LT Pro Light" w:hAnsi="Avenir Next LT Pro Light"/>
           <w:lang w:val="en-GB"/>
         </w:rPr>
         <w:t>: “...”,</w:t>
@@ -647,13 +656,13 @@
     <w:p>
       <w:pPr>
         <w:rPr>
-          <w:rFonts w:ascii="Arial Nova" w:hAnsi="Arial Nova"/>
-          <w:lang w:val="en-GB"/>
-        </w:rPr>
-      </w:pPr>
-      <w:r>
-        <w:rPr>
-          <w:rFonts w:ascii="Arial Nova" w:hAnsi="Arial Nova"/>
+          <w:rFonts w:ascii="Avenir Next LT Pro Light" w:hAnsi="Avenir Next LT Pro Light"/>
+          <w:lang w:val="en-GB"/>
+        </w:rPr>
+      </w:pPr>
+      <w:r>
+        <w:rPr>
+          <w:rFonts w:ascii="Avenir Next LT Pro Light" w:hAnsi="Avenir Next LT Pro Light"/>
           <w:lang w:val="en-GB"/>
         </w:rPr>
         <w:t xml:space="preserve">  drivers:</w:t>
@@ -662,13 +671,13 @@
     <w:p>
       <w:pPr>
         <w:rPr>
-          <w:rFonts w:ascii="Arial Nova" w:hAnsi="Arial Nova"/>
-          <w:lang w:val="en-GB"/>
-        </w:rPr>
-      </w:pPr>
-      <w:r>
-        <w:rPr>
-          <w:rFonts w:ascii="Arial Nova" w:hAnsi="Arial Nova"/>
+          <w:rFonts w:ascii="Avenir Next LT Pro Light" w:hAnsi="Avenir Next LT Pro Light"/>
+          <w:lang w:val="en-GB"/>
+        </w:rPr>
+      </w:pPr>
+      <w:r>
+        <w:rPr>
+          <w:rFonts w:ascii="Avenir Next LT Pro Light" w:hAnsi="Avenir Next LT Pro Light"/>
           <w:lang w:val="en-GB"/>
         </w:rPr>
         <w:t xml:space="preserve">    [</w:t>
@@ -677,169 +686,179 @@
     <w:p>
       <w:pPr>
         <w:rPr>
-          <w:rFonts w:ascii="Arial Nova" w:hAnsi="Arial Nova"/>
-        </w:rPr>
-      </w:pPr>
-      <w:r>
-        <w:rPr>
-          <w:rFonts w:ascii="Arial Nova" w:hAnsi="Arial Nova"/>
+          <w:rFonts w:ascii="Avenir Next LT Pro Light" w:hAnsi="Avenir Next LT Pro Light"/>
+        </w:rPr>
+      </w:pPr>
+      <w:r>
+        <w:rPr>
+          <w:rFonts w:ascii="Avenir Next LT Pro Light" w:hAnsi="Avenir Next LT Pro Light"/>
+        </w:rPr>
+        <w:t xml:space="preserve">      </w:t>
+      </w:r>
+      <w:proofErr w:type="gramStart"/>
+      <w:r>
+        <w:rPr>
+          <w:rFonts w:ascii="Avenir Next LT Pro Light" w:hAnsi="Avenir Next LT Pro Light"/>
+        </w:rPr>
+        <w:t>{</w:t>
+      </w:r>
+      <w:r>
+        <w:rPr>
+          <w:rFonts w:ascii="Avenir Next LT Pro Light" w:hAnsi="Avenir Next LT Pro Light"/>
+        </w:rPr>
+        <w:t xml:space="preserve"> </w:t>
+      </w:r>
+      <w:proofErr w:type="spellStart"/>
+      <w:r>
+        <w:rPr>
+          <w:rFonts w:ascii="Avenir Next LT Pro Light" w:hAnsi="Avenir Next LT Pro Light"/>
+        </w:rPr>
+        <w:t>firstname</w:t>
+      </w:r>
+      <w:proofErr w:type="spellEnd"/>
+      <w:proofErr w:type="gramEnd"/>
+      <w:r>
+        <w:rPr>
+          <w:rFonts w:ascii="Avenir Next LT Pro Light" w:hAnsi="Avenir Next LT Pro Light"/>
+        </w:rPr>
+        <w:t>: “</w:t>
+      </w:r>
+      <w:r>
+        <w:rPr>
+          <w:rFonts w:ascii="Avenir Next LT Pro Light" w:hAnsi="Avenir Next LT Pro Light"/>
+        </w:rPr>
+        <w:t>Antonio</w:t>
+      </w:r>
+      <w:r>
+        <w:rPr>
+          <w:rFonts w:ascii="Avenir Next LT Pro Light" w:hAnsi="Avenir Next LT Pro Light"/>
+        </w:rPr>
+        <w:t xml:space="preserve">”, </w:t>
+      </w:r>
+      <w:proofErr w:type="spellStart"/>
+      <w:r>
+        <w:rPr>
+          <w:rFonts w:ascii="Avenir Next LT Pro Light" w:hAnsi="Avenir Next LT Pro Light"/>
+        </w:rPr>
+        <w:t>lastName</w:t>
+      </w:r>
+      <w:proofErr w:type="spellEnd"/>
+      <w:r>
+        <w:rPr>
+          <w:rFonts w:ascii="Avenir Next LT Pro Light" w:hAnsi="Avenir Next LT Pro Light"/>
+        </w:rPr>
+        <w:t>: “</w:t>
+      </w:r>
+      <w:r>
+        <w:rPr>
+          <w:rFonts w:ascii="Avenir Next LT Pro Light" w:hAnsi="Avenir Next LT Pro Light"/>
+        </w:rPr>
+        <w:t>Giovinazzi</w:t>
+      </w:r>
+      <w:r>
+        <w:rPr>
+          <w:rFonts w:ascii="Avenir Next LT Pro Light" w:hAnsi="Avenir Next LT Pro Light"/>
+        </w:rPr>
+        <w:t>”</w:t>
+      </w:r>
+      <w:r>
+        <w:rPr>
+          <w:rFonts w:ascii="Avenir Next LT Pro Light" w:hAnsi="Avenir Next LT Pro Light"/>
+        </w:rPr>
+        <w:t xml:space="preserve"> },</w:t>
+      </w:r>
+    </w:p>
+    <w:p>
+      <w:pPr>
+        <w:rPr>
+          <w:rFonts w:ascii="Avenir Next LT Pro Light" w:hAnsi="Avenir Next LT Pro Light"/>
+        </w:rPr>
+      </w:pPr>
+      <w:r>
+        <w:rPr>
+          <w:rFonts w:ascii="Avenir Next LT Pro Light" w:hAnsi="Avenir Next LT Pro Light"/>
         </w:rPr>
         <w:t xml:space="preserve">      {</w:t>
       </w:r>
-      <w:r>
-        <w:rPr>
-          <w:rFonts w:ascii="Arial Nova" w:hAnsi="Arial Nova"/>
-        </w:rPr>
-        <w:t xml:space="preserve"> </w:t>
-      </w:r>
-      <w:proofErr w:type="spellStart"/>
-      <w:r>
-        <w:rPr>
-          <w:rFonts w:ascii="Arial Nova" w:hAnsi="Arial Nova"/>
+      <w:proofErr w:type="spellStart"/>
+      <w:r>
+        <w:rPr>
+          <w:rFonts w:ascii="Avenir Next LT Pro Light" w:hAnsi="Avenir Next LT Pro Light"/>
         </w:rPr>
         <w:t>firstname</w:t>
       </w:r>
       <w:proofErr w:type="spellEnd"/>
       <w:r>
         <w:rPr>
-          <w:rFonts w:ascii="Arial Nova" w:hAnsi="Arial Nova"/>
+          <w:rFonts w:ascii="Avenir Next LT Pro Light" w:hAnsi="Avenir Next LT Pro Light"/>
         </w:rPr>
         <w:t>: “</w:t>
       </w:r>
       <w:r>
         <w:rPr>
-          <w:rFonts w:ascii="Arial Nova" w:hAnsi="Arial Nova"/>
-        </w:rPr>
-        <w:t>Antonio</w:t>
-      </w:r>
-      <w:r>
-        <w:rPr>
-          <w:rFonts w:ascii="Arial Nova" w:hAnsi="Arial Nova"/>
+          <w:rFonts w:ascii="Avenir Next LT Pro Light" w:hAnsi="Avenir Next LT Pro Light"/>
+        </w:rPr>
+        <w:t>Kimi</w:t>
+      </w:r>
+      <w:r>
+        <w:rPr>
+          <w:rFonts w:ascii="Avenir Next LT Pro Light" w:hAnsi="Avenir Next LT Pro Light"/>
         </w:rPr>
         <w:t xml:space="preserve">”, </w:t>
       </w:r>
       <w:proofErr w:type="spellStart"/>
       <w:r>
         <w:rPr>
-          <w:rFonts w:ascii="Arial Nova" w:hAnsi="Arial Nova"/>
+          <w:rFonts w:ascii="Avenir Next LT Pro Light" w:hAnsi="Avenir Next LT Pro Light"/>
         </w:rPr>
         <w:t>lastName</w:t>
       </w:r>
       <w:proofErr w:type="spellEnd"/>
       <w:r>
         <w:rPr>
-          <w:rFonts w:ascii="Arial Nova" w:hAnsi="Arial Nova"/>
+          <w:rFonts w:ascii="Avenir Next LT Pro Light" w:hAnsi="Avenir Next LT Pro Light"/>
         </w:rPr>
         <w:t>: “</w:t>
       </w:r>
-      <w:r>
-        <w:rPr>
-          <w:rFonts w:ascii="Arial Nova" w:hAnsi="Arial Nova"/>
-        </w:rPr>
-        <w:t>Giovinazzi</w:t>
-      </w:r>
-      <w:r>
-        <w:rPr>
-          <w:rFonts w:ascii="Arial Nova" w:hAnsi="Arial Nova"/>
+      <w:proofErr w:type="spellStart"/>
+      <w:r>
+        <w:rPr>
+          <w:rFonts w:ascii="Avenir Next LT Pro Light" w:hAnsi="Avenir Next LT Pro Light"/>
+        </w:rPr>
+        <w:t>Räikkönen</w:t>
+      </w:r>
+      <w:proofErr w:type="spellEnd"/>
+      <w:proofErr w:type="gramStart"/>
+      <w:r>
+        <w:rPr>
+          <w:rFonts w:ascii="Avenir Next LT Pro Light" w:hAnsi="Avenir Next LT Pro Light"/>
         </w:rPr>
         <w:t>”</w:t>
       </w:r>
       <w:r>
         <w:rPr>
-          <w:rFonts w:ascii="Arial Nova" w:hAnsi="Arial Nova"/>
-        </w:rPr>
-        <w:t xml:space="preserve"> },</w:t>
-      </w:r>
-    </w:p>
-    <w:p>
-      <w:pPr>
-        <w:rPr>
-          <w:rFonts w:ascii="Arial Nova" w:hAnsi="Arial Nova"/>
-        </w:rPr>
-      </w:pPr>
-      <w:r>
-        <w:rPr>
-          <w:rFonts w:ascii="Arial Nova" w:hAnsi="Arial Nova"/>
-        </w:rPr>
-        <w:t xml:space="preserve">      {</w:t>
-      </w:r>
-      <w:proofErr w:type="spellStart"/>
-      <w:r>
-        <w:rPr>
-          <w:rFonts w:ascii="Arial Nova" w:hAnsi="Arial Nova"/>
-        </w:rPr>
-        <w:t>firstname</w:t>
-      </w:r>
-      <w:proofErr w:type="spellEnd"/>
-      <w:r>
-        <w:rPr>
-          <w:rFonts w:ascii="Arial Nova" w:hAnsi="Arial Nova"/>
-        </w:rPr>
-        <w:t>: “</w:t>
-      </w:r>
-      <w:r>
-        <w:rPr>
-          <w:rFonts w:ascii="Arial Nova" w:hAnsi="Arial Nova"/>
-        </w:rPr>
-        <w:t>Kimi</w:t>
-      </w:r>
-      <w:r>
-        <w:rPr>
-          <w:rFonts w:ascii="Arial Nova" w:hAnsi="Arial Nova"/>
-        </w:rPr>
-        <w:t xml:space="preserve">”, </w:t>
-      </w:r>
-      <w:proofErr w:type="spellStart"/>
-      <w:r>
-        <w:rPr>
-          <w:rFonts w:ascii="Arial Nova" w:hAnsi="Arial Nova"/>
-        </w:rPr>
-        <w:t>lastName</w:t>
-      </w:r>
-      <w:proofErr w:type="spellEnd"/>
-      <w:r>
-        <w:rPr>
-          <w:rFonts w:ascii="Arial Nova" w:hAnsi="Arial Nova"/>
-        </w:rPr>
-        <w:t>: “</w:t>
-      </w:r>
-      <w:proofErr w:type="spellStart"/>
-      <w:r>
-        <w:rPr>
-          <w:rFonts w:ascii="Arial Nova" w:hAnsi="Arial Nova"/>
-        </w:rPr>
-        <w:t>Räikkönen</w:t>
-      </w:r>
-      <w:proofErr w:type="spellEnd"/>
-      <w:r>
-        <w:rPr>
-          <w:rFonts w:ascii="Arial Nova" w:hAnsi="Arial Nova"/>
-        </w:rPr>
-        <w:t>”</w:t>
-      </w:r>
-      <w:r>
-        <w:rPr>
-          <w:rFonts w:ascii="Arial Nova" w:hAnsi="Arial Nova"/>
+          <w:rFonts w:ascii="Avenir Next LT Pro Light" w:hAnsi="Avenir Next LT Pro Light"/>
         </w:rPr>
         <w:t xml:space="preserve"> }</w:t>
       </w:r>
-    </w:p>
-    <w:p>
-      <w:pPr>
-        <w:rPr>
-          <w:rFonts w:ascii="Arial Nova" w:hAnsi="Arial Nova"/>
-          <w:lang w:val="en-GB"/>
-        </w:rPr>
-      </w:pPr>
-      <w:r>
-        <w:rPr>
-          <w:rFonts w:ascii="Arial Nova" w:hAnsi="Arial Nova"/>
+      <w:proofErr w:type="gramEnd"/>
+    </w:p>
+    <w:p>
+      <w:pPr>
+        <w:rPr>
+          <w:rFonts w:ascii="Avenir Next LT Pro Light" w:hAnsi="Avenir Next LT Pro Light"/>
+          <w:lang w:val="en-GB"/>
+        </w:rPr>
+      </w:pPr>
+      <w:r>
+        <w:rPr>
+          <w:rFonts w:ascii="Avenir Next LT Pro Light" w:hAnsi="Avenir Next LT Pro Light"/>
         </w:rPr>
         <w:t xml:space="preserve">    </w:t>
       </w:r>
       <w:r>
         <w:rPr>
-          <w:rFonts w:ascii="Arial Nova" w:hAnsi="Arial Nova"/>
+          <w:rFonts w:ascii="Avenir Next LT Pro Light" w:hAnsi="Avenir Next LT Pro Light"/>
           <w:lang w:val="en-GB"/>
         </w:rPr>
         <w:t>]</w:t>
@@ -848,13 +867,13 @@
     <w:p>
       <w:pPr>
         <w:rPr>
-          <w:rFonts w:ascii="Arial Nova" w:hAnsi="Arial Nova"/>
-          <w:lang w:val="en-GB"/>
-        </w:rPr>
-      </w:pPr>
-      <w:r>
-        <w:rPr>
-          <w:rFonts w:ascii="Arial Nova" w:hAnsi="Arial Nova"/>
+          <w:rFonts w:ascii="Avenir Next LT Pro Light" w:hAnsi="Avenir Next LT Pro Light"/>
+          <w:lang w:val="en-GB"/>
+        </w:rPr>
+      </w:pPr>
+      <w:r>
+        <w:rPr>
+          <w:rFonts w:ascii="Avenir Next LT Pro Light" w:hAnsi="Avenir Next LT Pro Light"/>
           <w:lang w:val="en-GB"/>
         </w:rPr>
         <w:t>}</w:t>
@@ -863,23 +882,23 @@
     <w:p>
       <w:pPr>
         <w:rPr>
-          <w:rFonts w:ascii="Arial Nova" w:hAnsi="Arial Nova"/>
-          <w:lang w:val="en-GB"/>
-        </w:rPr>
-      </w:pPr>
-    </w:p>
-    <w:p>
-      <w:pPr>
-        <w:rPr>
-          <w:rFonts w:ascii="Arial Nova" w:hAnsi="Arial Nova"/>
-          <w:lang w:val="en-GB"/>
-        </w:rPr>
-      </w:pPr>
-    </w:p>
-    <w:p>
-      <w:pPr>
-        <w:rPr>
-          <w:rFonts w:ascii="Arial Nova" w:hAnsi="Arial Nova"/>
+          <w:rFonts w:ascii="Avenir Next LT Pro Light" w:hAnsi="Avenir Next LT Pro Light"/>
+          <w:lang w:val="en-GB"/>
+        </w:rPr>
+      </w:pPr>
+    </w:p>
+    <w:p>
+      <w:pPr>
+        <w:rPr>
+          <w:rFonts w:ascii="Avenir Next LT Pro Light" w:hAnsi="Avenir Next LT Pro Light"/>
+          <w:lang w:val="en-GB"/>
+        </w:rPr>
+      </w:pPr>
+    </w:p>
+    <w:p>
+      <w:pPr>
+        <w:rPr>
+          <w:rFonts w:ascii="Avenir Next LT Pro Light" w:hAnsi="Avenir Next LT Pro Light"/>
           <w:lang w:val="en-GB"/>
         </w:rPr>
       </w:pPr>
@@ -888,13 +907,13 @@
       <w:pPr>
         <w:jc w:val="center"/>
         <w:rPr>
-          <w:rFonts w:ascii="Arial Nova" w:hAnsi="Arial Nova"/>
-          <w:lang w:val="en-GB"/>
-        </w:rPr>
-      </w:pPr>
-      <w:r>
-        <w:rPr>
-          <w:rFonts w:ascii="Arial Nova" w:hAnsi="Arial Nova"/>
+          <w:rFonts w:ascii="Avenir Next LT Pro Light" w:hAnsi="Avenir Next LT Pro Light"/>
+          <w:lang w:val="en-GB"/>
+        </w:rPr>
+      </w:pPr>
+      <w:r>
+        <w:rPr>
+          <w:rFonts w:ascii="Avenir Next LT Pro Light" w:hAnsi="Avenir Next LT Pro Light"/>
           <w:b/>
           <w:bCs/>
           <w:color w:val="4472C4" w:themeColor="accent1"/>
@@ -909,17 +928,17 @@
     <w:p>
       <w:pPr>
         <w:rPr>
-          <w:rFonts w:ascii="Arial Nova" w:hAnsi="Arial Nova"/>
-          <w:b/>
-          <w:bCs/>
-          <w:u w:val="single"/>
-          <w:lang w:val="en-GB"/>
-        </w:rPr>
-      </w:pPr>
-      <w:proofErr w:type="spellStart"/>
-      <w:r>
-        <w:rPr>
-          <w:rFonts w:ascii="Arial Nova" w:hAnsi="Arial Nova"/>
+          <w:rFonts w:ascii="Avenir Next LT Pro Light" w:hAnsi="Avenir Next LT Pro Light"/>
+          <w:b/>
+          <w:bCs/>
+          <w:u w:val="single"/>
+          <w:lang w:val="en-GB"/>
+        </w:rPr>
+      </w:pPr>
+      <w:proofErr w:type="spellStart"/>
+      <w:r>
+        <w:rPr>
+          <w:rFonts w:ascii="Avenir Next LT Pro Light" w:hAnsi="Avenir Next LT Pro Light"/>
           <w:b/>
           <w:bCs/>
           <w:u w:val="single"/>
@@ -930,7 +949,7 @@
       <w:proofErr w:type="spellEnd"/>
       <w:r>
         <w:rPr>
-          <w:rFonts w:ascii="Arial Nova" w:hAnsi="Arial Nova"/>
+          <w:rFonts w:ascii="Avenir Next LT Pro Light" w:hAnsi="Avenir Next LT Pro Light"/>
           <w:b/>
           <w:bCs/>
           <w:u w:val="single"/>
@@ -942,13 +961,13 @@
     <w:p>
       <w:pPr>
         <w:rPr>
-          <w:rFonts w:ascii="Arial Nova" w:hAnsi="Arial Nova"/>
-          <w:lang w:val="en-GB"/>
-        </w:rPr>
-      </w:pPr>
-      <w:r>
-        <w:rPr>
-          <w:rFonts w:ascii="Arial Nova" w:hAnsi="Arial Nova"/>
+          <w:rFonts w:ascii="Avenir Next LT Pro Light" w:hAnsi="Avenir Next LT Pro Light"/>
+          <w:lang w:val="en-GB"/>
+        </w:rPr>
+      </w:pPr>
+      <w:r>
+        <w:rPr>
+          <w:rFonts w:ascii="Avenir Next LT Pro Light" w:hAnsi="Avenir Next LT Pro Light"/>
           <w:lang w:val="en-GB"/>
         </w:rPr>
         <w:t>[</w:t>
@@ -957,13 +976,13 @@
     <w:p>
       <w:pPr>
         <w:rPr>
-          <w:rFonts w:ascii="Arial Nova" w:hAnsi="Arial Nova"/>
-          <w:lang w:val="en-GB"/>
-        </w:rPr>
-      </w:pPr>
-      <w:r>
-        <w:rPr>
-          <w:rFonts w:ascii="Arial Nova" w:hAnsi="Arial Nova"/>
+          <w:rFonts w:ascii="Avenir Next LT Pro Light" w:hAnsi="Avenir Next LT Pro Light"/>
+          <w:lang w:val="en-GB"/>
+        </w:rPr>
+      </w:pPr>
+      <w:r>
+        <w:rPr>
+          <w:rFonts w:ascii="Avenir Next LT Pro Light" w:hAnsi="Avenir Next LT Pro Light"/>
           <w:lang w:val="en-GB"/>
         </w:rPr>
         <w:t xml:space="preserve">  --same as: </w:t>
@@ -971,7 +990,7 @@
       <w:proofErr w:type="spellStart"/>
       <w:r>
         <w:rPr>
-          <w:rFonts w:ascii="Arial Nova" w:hAnsi="Arial Nova"/>
+          <w:rFonts w:ascii="Avenir Next LT Pro Light" w:hAnsi="Avenir Next LT Pro Light"/>
           <w:lang w:val="en-GB"/>
         </w:rPr>
         <w:t>api</w:t>
@@ -979,21 +998,21 @@
       <w:proofErr w:type="spellEnd"/>
       <w:r>
         <w:rPr>
-          <w:rFonts w:ascii="Arial Nova" w:hAnsi="Arial Nova"/>
+          <w:rFonts w:ascii="Avenir Next LT Pro Light" w:hAnsi="Avenir Next LT Pro Light"/>
           <w:lang w:val="en-GB"/>
         </w:rPr>
         <w:t>/drivers/</w:t>
       </w:r>
       <w:r>
         <w:rPr>
-          <w:rFonts w:ascii="Arial Nova" w:hAnsi="Arial Nova"/>
+          <w:rFonts w:ascii="Avenir Next LT Pro Light" w:hAnsi="Avenir Next LT Pro Light"/>
           <w:lang w:val="en-GB"/>
         </w:rPr>
         <w:t>id</w:t>
       </w:r>
       <w:r>
         <w:rPr>
-          <w:rFonts w:ascii="Arial Nova" w:hAnsi="Arial Nova"/>
+          <w:rFonts w:ascii="Avenir Next LT Pro Light" w:hAnsi="Avenir Next LT Pro Light"/>
           <w:lang w:val="en-GB"/>
         </w:rPr>
         <w:t>/detail--,</w:t>
@@ -1002,13 +1021,13 @@
     <w:p>
       <w:pPr>
         <w:rPr>
-          <w:rFonts w:ascii="Arial Nova" w:hAnsi="Arial Nova"/>
-          <w:lang w:val="en-GB"/>
-        </w:rPr>
-      </w:pPr>
-      <w:r>
-        <w:rPr>
-          <w:rFonts w:ascii="Arial Nova" w:hAnsi="Arial Nova"/>
+          <w:rFonts w:ascii="Avenir Next LT Pro Light" w:hAnsi="Avenir Next LT Pro Light"/>
+          <w:lang w:val="en-GB"/>
+        </w:rPr>
+      </w:pPr>
+      <w:r>
+        <w:rPr>
+          <w:rFonts w:ascii="Avenir Next LT Pro Light" w:hAnsi="Avenir Next LT Pro Light"/>
           <w:lang w:val="en-GB"/>
         </w:rPr>
         <w:t xml:space="preserve">  --same as: </w:t>
@@ -1016,7 +1035,7 @@
       <w:proofErr w:type="spellStart"/>
       <w:r>
         <w:rPr>
-          <w:rFonts w:ascii="Arial Nova" w:hAnsi="Arial Nova"/>
+          <w:rFonts w:ascii="Avenir Next LT Pro Light" w:hAnsi="Avenir Next LT Pro Light"/>
           <w:lang w:val="en-GB"/>
         </w:rPr>
         <w:t>api</w:t>
@@ -1024,21 +1043,21 @@
       <w:proofErr w:type="spellEnd"/>
       <w:r>
         <w:rPr>
-          <w:rFonts w:ascii="Arial Nova" w:hAnsi="Arial Nova"/>
+          <w:rFonts w:ascii="Avenir Next LT Pro Light" w:hAnsi="Avenir Next LT Pro Light"/>
           <w:lang w:val="en-GB"/>
         </w:rPr>
         <w:t>/drivers/</w:t>
       </w:r>
       <w:r>
         <w:rPr>
-          <w:rFonts w:ascii="Arial Nova" w:hAnsi="Arial Nova"/>
+          <w:rFonts w:ascii="Avenir Next LT Pro Light" w:hAnsi="Avenir Next LT Pro Light"/>
           <w:lang w:val="en-GB"/>
         </w:rPr>
         <w:t>id</w:t>
       </w:r>
       <w:r>
         <w:rPr>
-          <w:rFonts w:ascii="Arial Nova" w:hAnsi="Arial Nova"/>
+          <w:rFonts w:ascii="Avenir Next LT Pro Light" w:hAnsi="Avenir Next LT Pro Light"/>
           <w:lang w:val="en-GB"/>
         </w:rPr>
         <w:t>/detail--</w:t>
@@ -1047,13 +1066,13 @@
     <w:p>
       <w:pPr>
         <w:rPr>
-          <w:rFonts w:ascii="Arial Nova" w:hAnsi="Arial Nova"/>
-          <w:lang w:val="en-GB"/>
-        </w:rPr>
-      </w:pPr>
-      <w:r>
-        <w:rPr>
-          <w:rFonts w:ascii="Arial Nova" w:hAnsi="Arial Nova"/>
+          <w:rFonts w:ascii="Avenir Next LT Pro Light" w:hAnsi="Avenir Next LT Pro Light"/>
+          <w:lang w:val="en-GB"/>
+        </w:rPr>
+      </w:pPr>
+      <w:r>
+        <w:rPr>
+          <w:rFonts w:ascii="Avenir Next LT Pro Light" w:hAnsi="Avenir Next LT Pro Light"/>
           <w:lang w:val="en-GB"/>
         </w:rPr>
         <w:t xml:space="preserve">  … </w:t>
@@ -1062,13 +1081,13 @@
     <w:p>
       <w:pPr>
         <w:rPr>
-          <w:rFonts w:ascii="Arial Nova" w:hAnsi="Arial Nova"/>
-          <w:lang w:val="en-GB"/>
-        </w:rPr>
-      </w:pPr>
-      <w:r>
-        <w:rPr>
-          <w:rFonts w:ascii="Arial Nova" w:hAnsi="Arial Nova"/>
+          <w:rFonts w:ascii="Avenir Next LT Pro Light" w:hAnsi="Avenir Next LT Pro Light"/>
+          <w:lang w:val="en-GB"/>
+        </w:rPr>
+      </w:pPr>
+      <w:r>
+        <w:rPr>
+          <w:rFonts w:ascii="Avenir Next LT Pro Light" w:hAnsi="Avenir Next LT Pro Light"/>
           <w:lang w:val="en-GB"/>
         </w:rPr>
         <w:t>]</w:t>
@@ -1077,25 +1096,25 @@
     <w:p>
       <w:pPr>
         <w:rPr>
-          <w:rFonts w:ascii="Arial Nova" w:hAnsi="Arial Nova"/>
-          <w:lang w:val="en-GB"/>
-        </w:rPr>
-      </w:pPr>
-    </w:p>
-    <w:p>
-      <w:pPr>
-        <w:rPr>
-          <w:rFonts w:ascii="Arial Nova" w:hAnsi="Arial Nova"/>
-          <w:b/>
-          <w:bCs/>
-          <w:u w:val="single"/>
-          <w:lang w:val="en-GB"/>
-        </w:rPr>
-      </w:pPr>
-      <w:proofErr w:type="spellStart"/>
-      <w:r>
-        <w:rPr>
-          <w:rFonts w:ascii="Arial Nova" w:hAnsi="Arial Nova"/>
+          <w:rFonts w:ascii="Avenir Next LT Pro Light" w:hAnsi="Avenir Next LT Pro Light"/>
+          <w:lang w:val="en-GB"/>
+        </w:rPr>
+      </w:pPr>
+    </w:p>
+    <w:p>
+      <w:pPr>
+        <w:rPr>
+          <w:rFonts w:ascii="Avenir Next LT Pro Light" w:hAnsi="Avenir Next LT Pro Light"/>
+          <w:b/>
+          <w:bCs/>
+          <w:u w:val="single"/>
+          <w:lang w:val="en-GB"/>
+        </w:rPr>
+      </w:pPr>
+      <w:proofErr w:type="spellStart"/>
+      <w:r>
+        <w:rPr>
+          <w:rFonts w:ascii="Avenir Next LT Pro Light" w:hAnsi="Avenir Next LT Pro Light"/>
           <w:b/>
           <w:bCs/>
           <w:u w:val="single"/>
@@ -1106,7 +1125,7 @@
       <w:proofErr w:type="spellEnd"/>
       <w:r>
         <w:rPr>
-          <w:rFonts w:ascii="Arial Nova" w:hAnsi="Arial Nova"/>
+          <w:rFonts w:ascii="Avenir Next LT Pro Light" w:hAnsi="Avenir Next LT Pro Light"/>
           <w:b/>
           <w:bCs/>
           <w:u w:val="single"/>
@@ -1118,13 +1137,13 @@
     <w:p>
       <w:pPr>
         <w:rPr>
-          <w:rFonts w:ascii="Arial Nova" w:hAnsi="Arial Nova"/>
-          <w:lang w:val="en-GB"/>
-        </w:rPr>
-      </w:pPr>
-      <w:r>
-        <w:rPr>
-          <w:rFonts w:ascii="Arial Nova" w:hAnsi="Arial Nova"/>
+          <w:rFonts w:ascii="Avenir Next LT Pro Light" w:hAnsi="Avenir Next LT Pro Light"/>
+          <w:lang w:val="en-GB"/>
+        </w:rPr>
+      </w:pPr>
+      <w:r>
+        <w:rPr>
+          <w:rFonts w:ascii="Avenir Next LT Pro Light" w:hAnsi="Avenir Next LT Pro Light"/>
           <w:lang w:val="en-GB"/>
         </w:rPr>
         <w:t>{</w:t>
@@ -1133,13 +1152,13 @@
     <w:p>
       <w:pPr>
         <w:rPr>
-          <w:rFonts w:ascii="Arial Nova" w:hAnsi="Arial Nova"/>
-          <w:lang w:val="en-GB"/>
-        </w:rPr>
-      </w:pPr>
-      <w:r>
-        <w:rPr>
-          <w:rFonts w:ascii="Arial Nova" w:hAnsi="Arial Nova"/>
+          <w:rFonts w:ascii="Avenir Next LT Pro Light" w:hAnsi="Avenir Next LT Pro Light"/>
+          <w:lang w:val="en-GB"/>
+        </w:rPr>
+      </w:pPr>
+      <w:r>
+        <w:rPr>
+          <w:rFonts w:ascii="Avenir Next LT Pro Light" w:hAnsi="Avenir Next LT Pro Light"/>
           <w:lang w:val="en-GB"/>
         </w:rPr>
         <w:t xml:space="preserve">  </w:t>
@@ -1147,7 +1166,7 @@
       <w:proofErr w:type="spellStart"/>
       <w:r>
         <w:rPr>
-          <w:rFonts w:ascii="Arial Nova" w:hAnsi="Arial Nova"/>
+          <w:rFonts w:ascii="Avenir Next LT Pro Light" w:hAnsi="Avenir Next LT Pro Light"/>
           <w:lang w:val="en-GB"/>
         </w:rPr>
         <w:t>firstName</w:t>
@@ -1155,7 +1174,7 @@
       <w:proofErr w:type="spellEnd"/>
       <w:r>
         <w:rPr>
-          <w:rFonts w:ascii="Arial Nova" w:hAnsi="Arial Nova"/>
+          <w:rFonts w:ascii="Avenir Next LT Pro Light" w:hAnsi="Avenir Next LT Pro Light"/>
           <w:lang w:val="en-GB"/>
         </w:rPr>
         <w:t>: “Lewis”,</w:t>
@@ -1164,13 +1183,13 @@
     <w:p>
       <w:pPr>
         <w:rPr>
-          <w:rFonts w:ascii="Arial Nova" w:hAnsi="Arial Nova"/>
-          <w:lang w:val="en-GB"/>
-        </w:rPr>
-      </w:pPr>
-      <w:r>
-        <w:rPr>
-          <w:rFonts w:ascii="Arial Nova" w:hAnsi="Arial Nova"/>
+          <w:rFonts w:ascii="Avenir Next LT Pro Light" w:hAnsi="Avenir Next LT Pro Light"/>
+          <w:lang w:val="en-GB"/>
+        </w:rPr>
+      </w:pPr>
+      <w:r>
+        <w:rPr>
+          <w:rFonts w:ascii="Avenir Next LT Pro Light" w:hAnsi="Avenir Next LT Pro Light"/>
           <w:lang w:val="en-GB"/>
         </w:rPr>
         <w:t xml:space="preserve">  </w:t>
@@ -1178,7 +1197,7 @@
       <w:proofErr w:type="spellStart"/>
       <w:r>
         <w:rPr>
-          <w:rFonts w:ascii="Arial Nova" w:hAnsi="Arial Nova"/>
+          <w:rFonts w:ascii="Avenir Next LT Pro Light" w:hAnsi="Avenir Next LT Pro Light"/>
           <w:lang w:val="en-GB"/>
         </w:rPr>
         <w:t>lastName</w:t>
@@ -1186,7 +1205,7 @@
       <w:proofErr w:type="spellEnd"/>
       <w:r>
         <w:rPr>
-          <w:rFonts w:ascii="Arial Nova" w:hAnsi="Arial Nova"/>
+          <w:rFonts w:ascii="Avenir Next LT Pro Light" w:hAnsi="Avenir Next LT Pro Light"/>
           <w:lang w:val="en-GB"/>
         </w:rPr>
         <w:t>: “Hamilton”,</w:t>
@@ -1195,13 +1214,13 @@
     <w:p>
       <w:pPr>
         <w:rPr>
-          <w:rFonts w:ascii="Arial Nova" w:hAnsi="Arial Nova"/>
-          <w:lang w:val="en-GB"/>
-        </w:rPr>
-      </w:pPr>
-      <w:r>
-        <w:rPr>
-          <w:rFonts w:ascii="Arial Nova" w:hAnsi="Arial Nova"/>
+          <w:rFonts w:ascii="Avenir Next LT Pro Light" w:hAnsi="Avenir Next LT Pro Light"/>
+          <w:lang w:val="en-GB"/>
+        </w:rPr>
+      </w:pPr>
+      <w:r>
+        <w:rPr>
+          <w:rFonts w:ascii="Avenir Next LT Pro Light" w:hAnsi="Avenir Next LT Pro Light"/>
           <w:lang w:val="en-GB"/>
         </w:rPr>
         <w:t xml:space="preserve">  image: “...”,</w:t>
@@ -1210,13 +1229,13 @@
     <w:p>
       <w:pPr>
         <w:rPr>
-          <w:rFonts w:ascii="Arial Nova" w:hAnsi="Arial Nova"/>
-          <w:lang w:val="en-GB"/>
-        </w:rPr>
-      </w:pPr>
-      <w:r>
-        <w:rPr>
-          <w:rFonts w:ascii="Arial Nova" w:hAnsi="Arial Nova"/>
+          <w:rFonts w:ascii="Avenir Next LT Pro Light" w:hAnsi="Avenir Next LT Pro Light"/>
+          <w:lang w:val="en-GB"/>
+        </w:rPr>
+      </w:pPr>
+      <w:r>
+        <w:rPr>
+          <w:rFonts w:ascii="Avenir Next LT Pro Light" w:hAnsi="Avenir Next LT Pro Light"/>
           <w:lang w:val="en-GB"/>
         </w:rPr>
         <w:t xml:space="preserve">   dob: “07/01/1985”,</w:t>
@@ -1225,14 +1244,14 @@
     <w:p>
       <w:pPr>
         <w:rPr>
-          <w:rFonts w:ascii="Arial Nova" w:hAnsi="Arial Nova"/>
-          <w:u w:val="single"/>
-          <w:lang w:val="en-GB"/>
-        </w:rPr>
-      </w:pPr>
-      <w:r>
-        <w:rPr>
-          <w:rFonts w:ascii="Arial Nova" w:hAnsi="Arial Nova"/>
+          <w:rFonts w:ascii="Avenir Next LT Pro Light" w:hAnsi="Avenir Next LT Pro Light"/>
+          <w:u w:val="single"/>
+          <w:lang w:val="en-GB"/>
+        </w:rPr>
+      </w:pPr>
+      <w:r>
+        <w:rPr>
+          <w:rFonts w:ascii="Avenir Next LT Pro Light" w:hAnsi="Avenir Next LT Pro Light"/>
           <w:lang w:val="en-GB"/>
         </w:rPr>
         <w:t xml:space="preserve">  </w:t>
@@ -1240,7 +1259,7 @@
       <w:proofErr w:type="spellStart"/>
       <w:r>
         <w:rPr>
-          <w:rFonts w:ascii="Arial Nova" w:hAnsi="Arial Nova"/>
+          <w:rFonts w:ascii="Avenir Next LT Pro Light" w:hAnsi="Avenir Next LT Pro Light"/>
           <w:lang w:val="en-GB"/>
         </w:rPr>
         <w:t>placeOfBirth</w:t>
@@ -1248,7 +1267,7 @@
       <w:proofErr w:type="spellEnd"/>
       <w:r>
         <w:rPr>
-          <w:rFonts w:ascii="Arial Nova" w:hAnsi="Arial Nova"/>
+          <w:rFonts w:ascii="Avenir Next LT Pro Light" w:hAnsi="Avenir Next LT Pro Light"/>
           <w:lang w:val="en-GB"/>
         </w:rPr>
         <w:t>: “Stevenage”,</w:t>
@@ -1257,29 +1276,38 @@
     <w:p>
       <w:pPr>
         <w:rPr>
-          <w:rFonts w:ascii="Arial Nova" w:hAnsi="Arial Nova"/>
-          <w:lang w:val="en-GB"/>
-        </w:rPr>
-      </w:pPr>
-      <w:r>
-        <w:rPr>
-          <w:rFonts w:ascii="Arial Nova" w:hAnsi="Arial Nova"/>
-          <w:lang w:val="en-GB"/>
-        </w:rPr>
-        <w:t xml:space="preserve">  Country: { </w:t>
-      </w:r>
-      <w:proofErr w:type="spellStart"/>
-      <w:r>
-        <w:rPr>
-          <w:rFonts w:ascii="Arial Nova" w:hAnsi="Arial Nova"/>
+          <w:rFonts w:ascii="Avenir Next LT Pro Light" w:hAnsi="Avenir Next LT Pro Light"/>
+          <w:lang w:val="en-GB"/>
+        </w:rPr>
+      </w:pPr>
+      <w:r>
+        <w:rPr>
+          <w:rFonts w:ascii="Avenir Next LT Pro Light" w:hAnsi="Avenir Next LT Pro Light"/>
+          <w:lang w:val="en-GB"/>
+        </w:rPr>
+        <w:t xml:space="preserve">  Country: </w:t>
+      </w:r>
+      <w:proofErr w:type="gramStart"/>
+      <w:r>
+        <w:rPr>
+          <w:rFonts w:ascii="Avenir Next LT Pro Light" w:hAnsi="Avenir Next LT Pro Light"/>
+          <w:lang w:val="en-GB"/>
+        </w:rPr>
+        <w:t xml:space="preserve">{ </w:t>
+      </w:r>
+      <w:proofErr w:type="spellStart"/>
+      <w:r>
+        <w:rPr>
+          <w:rFonts w:ascii="Avenir Next LT Pro Light" w:hAnsi="Avenir Next LT Pro Light"/>
           <w:lang w:val="en-GB"/>
         </w:rPr>
         <w:t>countryCode</w:t>
       </w:r>
       <w:proofErr w:type="spellEnd"/>
-      <w:r>
-        <w:rPr>
-          <w:rFonts w:ascii="Arial Nova" w:hAnsi="Arial Nova"/>
+      <w:proofErr w:type="gramEnd"/>
+      <w:r>
+        <w:rPr>
+          <w:rFonts w:ascii="Avenir Next LT Pro Light" w:hAnsi="Avenir Next LT Pro Light"/>
           <w:lang w:val="en-GB"/>
         </w:rPr>
         <w:t xml:space="preserve">: “GB”, </w:t>
@@ -1287,7 +1315,7 @@
       <w:proofErr w:type="spellStart"/>
       <w:r>
         <w:rPr>
-          <w:rFonts w:ascii="Arial Nova" w:hAnsi="Arial Nova"/>
+          <w:rFonts w:ascii="Avenir Next LT Pro Light" w:hAnsi="Avenir Next LT Pro Light"/>
           <w:lang w:val="en-GB"/>
         </w:rPr>
         <w:t>countryName</w:t>
@@ -1295,7 +1323,7 @@
       <w:proofErr w:type="spellEnd"/>
       <w:r>
         <w:rPr>
-          <w:rFonts w:ascii="Arial Nova" w:hAnsi="Arial Nova"/>
+          <w:rFonts w:ascii="Avenir Next LT Pro Light" w:hAnsi="Avenir Next LT Pro Light"/>
           <w:lang w:val="en-GB"/>
         </w:rPr>
         <w:t>: “United Kingdom”}</w:t>
@@ -1304,13 +1332,13 @@
     <w:p>
       <w:pPr>
         <w:rPr>
-          <w:rFonts w:ascii="Arial Nova" w:hAnsi="Arial Nova"/>
-          <w:lang w:val="en-GB"/>
-        </w:rPr>
-      </w:pPr>
-      <w:r>
-        <w:rPr>
-          <w:rFonts w:ascii="Arial Nova" w:hAnsi="Arial Nova"/>
+          <w:rFonts w:ascii="Avenir Next LT Pro Light" w:hAnsi="Avenir Next LT Pro Light"/>
+          <w:lang w:val="en-GB"/>
+        </w:rPr>
+      </w:pPr>
+      <w:r>
+        <w:rPr>
+          <w:rFonts w:ascii="Avenir Next LT Pro Light" w:hAnsi="Avenir Next LT Pro Light"/>
           <w:lang w:val="en-GB"/>
         </w:rPr>
         <w:t>}</w:t>
@@ -1320,13 +1348,13 @@
       <w:pPr>
         <w:jc w:val="center"/>
         <w:rPr>
-          <w:rFonts w:ascii="Arial Nova" w:hAnsi="Arial Nova"/>
-          <w:lang w:val="en-GB"/>
-        </w:rPr>
-      </w:pPr>
-      <w:r>
-        <w:rPr>
-          <w:rFonts w:ascii="Arial Nova" w:hAnsi="Arial Nova"/>
+          <w:rFonts w:ascii="Avenir Next LT Pro Light" w:hAnsi="Avenir Next LT Pro Light"/>
+          <w:lang w:val="en-GB"/>
+        </w:rPr>
+      </w:pPr>
+      <w:r>
+        <w:rPr>
+          <w:rFonts w:ascii="Avenir Next LT Pro Light" w:hAnsi="Avenir Next LT Pro Light"/>
           <w:b/>
           <w:bCs/>
           <w:color w:val="4472C4" w:themeColor="accent1"/>
@@ -1340,17 +1368,17 @@
     <w:p>
       <w:pPr>
         <w:rPr>
-          <w:rFonts w:ascii="Arial Nova" w:hAnsi="Arial Nova"/>
-          <w:b/>
-          <w:bCs/>
-          <w:u w:val="single"/>
-          <w:lang w:val="en-GB"/>
-        </w:rPr>
-      </w:pPr>
-      <w:proofErr w:type="spellStart"/>
-      <w:r>
-        <w:rPr>
-          <w:rFonts w:ascii="Arial Nova" w:hAnsi="Arial Nova"/>
+          <w:rFonts w:ascii="Avenir Next LT Pro Light" w:hAnsi="Avenir Next LT Pro Light"/>
+          <w:b/>
+          <w:bCs/>
+          <w:u w:val="single"/>
+          <w:lang w:val="en-GB"/>
+        </w:rPr>
+      </w:pPr>
+      <w:proofErr w:type="spellStart"/>
+      <w:r>
+        <w:rPr>
+          <w:rFonts w:ascii="Avenir Next LT Pro Light" w:hAnsi="Avenir Next LT Pro Light"/>
           <w:b/>
           <w:bCs/>
           <w:u w:val="single"/>
@@ -1361,7 +1389,7 @@
       <w:proofErr w:type="spellEnd"/>
       <w:r>
         <w:rPr>
-          <w:rFonts w:ascii="Arial Nova" w:hAnsi="Arial Nova"/>
+          <w:rFonts w:ascii="Avenir Next LT Pro Light" w:hAnsi="Avenir Next LT Pro Light"/>
           <w:b/>
           <w:bCs/>
           <w:u w:val="single"/>
@@ -1373,13 +1401,13 @@
     <w:p>
       <w:pPr>
         <w:rPr>
-          <w:rFonts w:ascii="Arial Nova" w:hAnsi="Arial Nova"/>
-          <w:lang w:val="en-GB"/>
-        </w:rPr>
-      </w:pPr>
-      <w:r>
-        <w:rPr>
-          <w:rFonts w:ascii="Arial Nova" w:hAnsi="Arial Nova"/>
+          <w:rFonts w:ascii="Avenir Next LT Pro Light" w:hAnsi="Avenir Next LT Pro Light"/>
+          <w:lang w:val="en-GB"/>
+        </w:rPr>
+      </w:pPr>
+      <w:r>
+        <w:rPr>
+          <w:rFonts w:ascii="Avenir Next LT Pro Light" w:hAnsi="Avenir Next LT Pro Light"/>
           <w:lang w:val="en-GB"/>
         </w:rPr>
         <w:t>[</w:t>
@@ -1388,23 +1416,23 @@
     <w:p>
       <w:pPr>
         <w:rPr>
-          <w:rFonts w:ascii="Arial Nova" w:hAnsi="Arial Nova"/>
-          <w:b/>
-          <w:bCs/>
-          <w:u w:val="single"/>
-          <w:lang w:val="en-GB"/>
-        </w:rPr>
-      </w:pPr>
-      <w:r>
-        <w:rPr>
-          <w:rFonts w:ascii="Arial Nova" w:hAnsi="Arial Nova"/>
+          <w:rFonts w:ascii="Avenir Next LT Pro Light" w:hAnsi="Avenir Next LT Pro Light"/>
+          <w:b/>
+          <w:bCs/>
+          <w:u w:val="single"/>
+          <w:lang w:val="en-GB"/>
+        </w:rPr>
+      </w:pPr>
+      <w:r>
+        <w:rPr>
+          <w:rFonts w:ascii="Avenir Next LT Pro Light" w:hAnsi="Avenir Next LT Pro Light"/>
           <w:lang w:val="en-GB"/>
         </w:rPr>
         <w:t xml:space="preserve">  --same as</w:t>
       </w:r>
       <w:r>
         <w:rPr>
-          <w:rFonts w:ascii="Arial Nova" w:hAnsi="Arial Nova"/>
+          <w:rFonts w:ascii="Avenir Next LT Pro Light" w:hAnsi="Avenir Next LT Pro Light"/>
           <w:b/>
           <w:bCs/>
           <w:u w:val="single"/>
@@ -1415,7 +1443,7 @@
       <w:proofErr w:type="spellStart"/>
       <w:r>
         <w:rPr>
-          <w:rFonts w:ascii="Arial Nova" w:hAnsi="Arial Nova"/>
+          <w:rFonts w:ascii="Avenir Next LT Pro Light" w:hAnsi="Avenir Next LT Pro Light"/>
           <w:lang w:val="en-GB"/>
         </w:rPr>
         <w:t>api</w:t>
@@ -1423,14 +1451,14 @@
       <w:proofErr w:type="spellEnd"/>
       <w:r>
         <w:rPr>
-          <w:rFonts w:ascii="Arial Nova" w:hAnsi="Arial Nova"/>
+          <w:rFonts w:ascii="Avenir Next LT Pro Light" w:hAnsi="Avenir Next LT Pro Light"/>
           <w:lang w:val="en-GB"/>
         </w:rPr>
         <w:t>/countries /code/detail</w:t>
       </w:r>
       <w:r>
         <w:rPr>
-          <w:rFonts w:ascii="Arial Nova" w:hAnsi="Arial Nova"/>
+          <w:rFonts w:ascii="Avenir Next LT Pro Light" w:hAnsi="Avenir Next LT Pro Light"/>
           <w:b/>
           <w:bCs/>
           <w:u w:val="single"/>
@@ -1440,7 +1468,7 @@
       </w:r>
       <w:r>
         <w:rPr>
-          <w:rFonts w:ascii="Arial Nova" w:hAnsi="Arial Nova"/>
+          <w:rFonts w:ascii="Avenir Next LT Pro Light" w:hAnsi="Avenir Next LT Pro Light"/>
           <w:lang w:val="en-GB"/>
         </w:rPr>
         <w:t>--,</w:t>
@@ -1449,13 +1477,13 @@
     <w:p>
       <w:pPr>
         <w:rPr>
-          <w:rFonts w:ascii="Arial Nova" w:hAnsi="Arial Nova"/>
-          <w:lang w:val="en-GB"/>
-        </w:rPr>
-      </w:pPr>
-      <w:r>
-        <w:rPr>
-          <w:rFonts w:ascii="Arial Nova" w:hAnsi="Arial Nova"/>
+          <w:rFonts w:ascii="Avenir Next LT Pro Light" w:hAnsi="Avenir Next LT Pro Light"/>
+          <w:lang w:val="en-GB"/>
+        </w:rPr>
+      </w:pPr>
+      <w:r>
+        <w:rPr>
+          <w:rFonts w:ascii="Avenir Next LT Pro Light" w:hAnsi="Avenir Next LT Pro Light"/>
           <w:lang w:val="en-GB"/>
         </w:rPr>
         <w:t xml:space="preserve">  --same as: </w:t>
@@ -1463,7 +1491,7 @@
       <w:proofErr w:type="spellStart"/>
       <w:r>
         <w:rPr>
-          <w:rFonts w:ascii="Arial Nova" w:hAnsi="Arial Nova"/>
+          <w:rFonts w:ascii="Avenir Next LT Pro Light" w:hAnsi="Avenir Next LT Pro Light"/>
           <w:lang w:val="en-GB"/>
         </w:rPr>
         <w:t>api</w:t>
@@ -1471,7 +1499,7 @@
       <w:proofErr w:type="spellEnd"/>
       <w:r>
         <w:rPr>
-          <w:rFonts w:ascii="Arial Nova" w:hAnsi="Arial Nova"/>
+          <w:rFonts w:ascii="Avenir Next LT Pro Light" w:hAnsi="Avenir Next LT Pro Light"/>
           <w:lang w:val="en-GB"/>
         </w:rPr>
         <w:t>/countries/code/detail--</w:t>
@@ -1480,13 +1508,13 @@
     <w:p>
       <w:pPr>
         <w:rPr>
-          <w:rFonts w:ascii="Arial Nova" w:hAnsi="Arial Nova"/>
-          <w:lang w:val="en-GB"/>
-        </w:rPr>
-      </w:pPr>
-      <w:r>
-        <w:rPr>
-          <w:rFonts w:ascii="Arial Nova" w:hAnsi="Arial Nova"/>
+          <w:rFonts w:ascii="Avenir Next LT Pro Light" w:hAnsi="Avenir Next LT Pro Light"/>
+          <w:lang w:val="en-GB"/>
+        </w:rPr>
+      </w:pPr>
+      <w:r>
+        <w:rPr>
+          <w:rFonts w:ascii="Avenir Next LT Pro Light" w:hAnsi="Avenir Next LT Pro Light"/>
           <w:lang w:val="en-GB"/>
         </w:rPr>
         <w:t xml:space="preserve">  … </w:t>
@@ -1495,13 +1523,13 @@
     <w:p>
       <w:pPr>
         <w:rPr>
-          <w:rFonts w:ascii="Arial Nova" w:hAnsi="Arial Nova"/>
-          <w:lang w:val="en-GB"/>
-        </w:rPr>
-      </w:pPr>
-      <w:r>
-        <w:rPr>
-          <w:rFonts w:ascii="Arial Nova" w:hAnsi="Arial Nova"/>
+          <w:rFonts w:ascii="Avenir Next LT Pro Light" w:hAnsi="Avenir Next LT Pro Light"/>
+          <w:lang w:val="en-GB"/>
+        </w:rPr>
+      </w:pPr>
+      <w:r>
+        <w:rPr>
+          <w:rFonts w:ascii="Avenir Next LT Pro Light" w:hAnsi="Avenir Next LT Pro Light"/>
           <w:lang w:val="en-GB"/>
         </w:rPr>
         <w:t>]</w:t>
@@ -1510,17 +1538,17 @@
     <w:p>
       <w:pPr>
         <w:rPr>
-          <w:rFonts w:ascii="Arial Nova" w:hAnsi="Arial Nova"/>
-          <w:b/>
-          <w:bCs/>
-          <w:u w:val="single"/>
-          <w:lang w:val="en-GB"/>
-        </w:rPr>
-      </w:pPr>
-      <w:proofErr w:type="spellStart"/>
-      <w:r>
-        <w:rPr>
-          <w:rFonts w:ascii="Arial Nova" w:hAnsi="Arial Nova"/>
+          <w:rFonts w:ascii="Avenir Next LT Pro Light" w:hAnsi="Avenir Next LT Pro Light"/>
+          <w:b/>
+          <w:bCs/>
+          <w:u w:val="single"/>
+          <w:lang w:val="en-GB"/>
+        </w:rPr>
+      </w:pPr>
+      <w:proofErr w:type="spellStart"/>
+      <w:r>
+        <w:rPr>
+          <w:rFonts w:ascii="Avenir Next LT Pro Light" w:hAnsi="Avenir Next LT Pro Light"/>
           <w:b/>
           <w:bCs/>
           <w:u w:val="single"/>
@@ -1531,7 +1559,7 @@
       <w:proofErr w:type="spellEnd"/>
       <w:r>
         <w:rPr>
-          <w:rFonts w:ascii="Arial Nova" w:hAnsi="Arial Nova"/>
+          <w:rFonts w:ascii="Avenir Next LT Pro Light" w:hAnsi="Avenir Next LT Pro Light"/>
           <w:b/>
           <w:bCs/>
           <w:u w:val="single"/>
@@ -1543,13 +1571,13 @@
     <w:p>
       <w:pPr>
         <w:rPr>
-          <w:rFonts w:ascii="Arial Nova" w:hAnsi="Arial Nova"/>
-          <w:lang w:val="en-GB"/>
-        </w:rPr>
-      </w:pPr>
-      <w:r>
-        <w:rPr>
-          <w:rFonts w:ascii="Arial Nova" w:hAnsi="Arial Nova"/>
+          <w:rFonts w:ascii="Avenir Next LT Pro Light" w:hAnsi="Avenir Next LT Pro Light"/>
+          <w:lang w:val="en-GB"/>
+        </w:rPr>
+      </w:pPr>
+      <w:r>
+        <w:rPr>
+          <w:rFonts w:ascii="Avenir Next LT Pro Light" w:hAnsi="Avenir Next LT Pro Light"/>
           <w:lang w:val="en-GB"/>
         </w:rPr>
         <w:t>{</w:t>
@@ -1558,13 +1586,13 @@
     <w:p>
       <w:pPr>
         <w:rPr>
-          <w:rFonts w:ascii="Arial Nova" w:hAnsi="Arial Nova"/>
-          <w:lang w:val="en-GB"/>
-        </w:rPr>
-      </w:pPr>
-      <w:r>
-        <w:rPr>
-          <w:rFonts w:ascii="Arial Nova" w:hAnsi="Arial Nova"/>
+          <w:rFonts w:ascii="Avenir Next LT Pro Light" w:hAnsi="Avenir Next LT Pro Light"/>
+          <w:lang w:val="en-GB"/>
+        </w:rPr>
+      </w:pPr>
+      <w:r>
+        <w:rPr>
+          <w:rFonts w:ascii="Avenir Next LT Pro Light" w:hAnsi="Avenir Next LT Pro Light"/>
           <w:lang w:val="en-GB"/>
         </w:rPr>
         <w:t xml:space="preserve">  </w:t>
@@ -1572,7 +1600,7 @@
       <w:proofErr w:type="spellStart"/>
       <w:r>
         <w:rPr>
-          <w:rFonts w:ascii="Arial Nova" w:hAnsi="Arial Nova"/>
+          <w:rFonts w:ascii="Avenir Next LT Pro Light" w:hAnsi="Avenir Next LT Pro Light"/>
           <w:lang w:val="en-GB"/>
         </w:rPr>
         <w:t>countryCode</w:t>
@@ -1580,7 +1608,7 @@
       <w:proofErr w:type="spellEnd"/>
       <w:r>
         <w:rPr>
-          <w:rFonts w:ascii="Arial Nova" w:hAnsi="Arial Nova"/>
+          <w:rFonts w:ascii="Avenir Next LT Pro Light" w:hAnsi="Avenir Next LT Pro Light"/>
           <w:lang w:val="en-GB"/>
         </w:rPr>
         <w:t>: “AF”,</w:t>
@@ -1589,13 +1617,13 @@
     <w:p>
       <w:pPr>
         <w:rPr>
-          <w:rFonts w:ascii="Arial Nova" w:hAnsi="Arial Nova"/>
-          <w:lang w:val="en-GB"/>
-        </w:rPr>
-      </w:pPr>
-      <w:r>
-        <w:rPr>
-          <w:rFonts w:ascii="Arial Nova" w:hAnsi="Arial Nova"/>
+          <w:rFonts w:ascii="Avenir Next LT Pro Light" w:hAnsi="Avenir Next LT Pro Light"/>
+          <w:lang w:val="en-GB"/>
+        </w:rPr>
+      </w:pPr>
+      <w:r>
+        <w:rPr>
+          <w:rFonts w:ascii="Avenir Next LT Pro Light" w:hAnsi="Avenir Next LT Pro Light"/>
           <w:lang w:val="en-GB"/>
         </w:rPr>
         <w:t xml:space="preserve">  </w:t>
@@ -1603,7 +1631,7 @@
       <w:proofErr w:type="spellStart"/>
       <w:r>
         <w:rPr>
-          <w:rFonts w:ascii="Arial Nova" w:hAnsi="Arial Nova"/>
+          <w:rFonts w:ascii="Avenir Next LT Pro Light" w:hAnsi="Avenir Next LT Pro Light"/>
           <w:lang w:val="en-GB"/>
         </w:rPr>
         <w:t>countryName</w:t>
@@ -1611,7 +1639,7 @@
       <w:proofErr w:type="spellEnd"/>
       <w:r>
         <w:rPr>
-          <w:rFonts w:ascii="Arial Nova" w:hAnsi="Arial Nova"/>
+          <w:rFonts w:ascii="Avenir Next LT Pro Light" w:hAnsi="Avenir Next LT Pro Light"/>
           <w:lang w:val="en-GB"/>
         </w:rPr>
         <w:t>: “Afghanistan”</w:t>
@@ -1620,13 +1648,13 @@
     <w:p>
       <w:pPr>
         <w:rPr>
-          <w:rFonts w:ascii="Arial Nova" w:hAnsi="Arial Nova"/>
-          <w:lang w:val="en-GB"/>
-        </w:rPr>
-      </w:pPr>
-      <w:r>
-        <w:rPr>
-          <w:rFonts w:ascii="Arial Nova" w:hAnsi="Arial Nova"/>
+          <w:rFonts w:ascii="Avenir Next LT Pro Light" w:hAnsi="Avenir Next LT Pro Light"/>
+          <w:lang w:val="en-GB"/>
+        </w:rPr>
+      </w:pPr>
+      <w:r>
+        <w:rPr>
+          <w:rFonts w:ascii="Avenir Next LT Pro Light" w:hAnsi="Avenir Next LT Pro Light"/>
           <w:lang w:val="en-GB"/>
         </w:rPr>
         <w:t>}</w:t>
@@ -1636,7 +1664,7 @@
       <w:pPr>
         <w:jc w:val="center"/>
         <w:rPr>
-          <w:rFonts w:ascii="Arial Nova" w:hAnsi="Arial Nova"/>
+          <w:rFonts w:ascii="Avenir Next LT Pro Light" w:hAnsi="Avenir Next LT Pro Light"/>
           <w:lang w:val="en-GB"/>
         </w:rPr>
       </w:pPr>
@@ -1645,7 +1673,7 @@
       <w:pPr>
         <w:jc w:val="center"/>
         <w:rPr>
-          <w:rFonts w:ascii="Arial Nova" w:hAnsi="Arial Nova"/>
+          <w:rFonts w:ascii="Avenir Next LT Pro Light" w:hAnsi="Avenir Next LT Pro Light"/>
           <w:lang w:val="en-GB"/>
         </w:rPr>
       </w:pPr>
@@ -1654,13 +1682,13 @@
       <w:pPr>
         <w:jc w:val="center"/>
         <w:rPr>
-          <w:rFonts w:ascii="Arial Nova" w:hAnsi="Arial Nova"/>
-          <w:lang w:val="en-GB"/>
-        </w:rPr>
-      </w:pPr>
-      <w:r>
-        <w:rPr>
-          <w:rFonts w:ascii="Arial Nova" w:hAnsi="Arial Nova"/>
+          <w:rFonts w:ascii="Avenir Next LT Pro Light" w:hAnsi="Avenir Next LT Pro Light"/>
+          <w:lang w:val="en-GB"/>
+        </w:rPr>
+      </w:pPr>
+      <w:r>
+        <w:rPr>
+          <w:rFonts w:ascii="Avenir Next LT Pro Light" w:hAnsi="Avenir Next LT Pro Light"/>
           <w:b/>
           <w:bCs/>
           <w:color w:val="4472C4" w:themeColor="accent1"/>
@@ -1675,17 +1703,17 @@
     <w:p>
       <w:pPr>
         <w:rPr>
-          <w:rFonts w:ascii="Arial Nova" w:hAnsi="Arial Nova"/>
-          <w:b/>
-          <w:bCs/>
-          <w:u w:val="single"/>
-          <w:lang w:val="en-GB"/>
-        </w:rPr>
-      </w:pPr>
-      <w:proofErr w:type="spellStart"/>
-      <w:r>
-        <w:rPr>
-          <w:rFonts w:ascii="Arial Nova" w:hAnsi="Arial Nova"/>
+          <w:rFonts w:ascii="Avenir Next LT Pro Light" w:hAnsi="Avenir Next LT Pro Light"/>
+          <w:b/>
+          <w:bCs/>
+          <w:u w:val="single"/>
+          <w:lang w:val="en-GB"/>
+        </w:rPr>
+      </w:pPr>
+      <w:proofErr w:type="spellStart"/>
+      <w:r>
+        <w:rPr>
+          <w:rFonts w:ascii="Avenir Next LT Pro Light" w:hAnsi="Avenir Next LT Pro Light"/>
           <w:b/>
           <w:bCs/>
           <w:u w:val="single"/>
@@ -1696,7 +1724,7 @@
       <w:proofErr w:type="spellEnd"/>
       <w:r>
         <w:rPr>
-          <w:rFonts w:ascii="Arial Nova" w:hAnsi="Arial Nova"/>
+          <w:rFonts w:ascii="Avenir Next LT Pro Light" w:hAnsi="Avenir Next LT Pro Light"/>
           <w:b/>
           <w:bCs/>
           <w:u w:val="single"/>
@@ -1708,13 +1736,13 @@
     <w:p>
       <w:pPr>
         <w:rPr>
-          <w:rFonts w:ascii="Arial Nova" w:hAnsi="Arial Nova"/>
-          <w:lang w:val="en-GB"/>
-        </w:rPr>
-      </w:pPr>
-      <w:r>
-        <w:rPr>
-          <w:rFonts w:ascii="Arial Nova" w:hAnsi="Arial Nova"/>
+          <w:rFonts w:ascii="Avenir Next LT Pro Light" w:hAnsi="Avenir Next LT Pro Light"/>
+          <w:lang w:val="en-GB"/>
+        </w:rPr>
+      </w:pPr>
+      <w:r>
+        <w:rPr>
+          <w:rFonts w:ascii="Avenir Next LT Pro Light" w:hAnsi="Avenir Next LT Pro Light"/>
           <w:lang w:val="en-GB"/>
         </w:rPr>
         <w:t>[</w:t>
@@ -1723,23 +1751,23 @@
     <w:p>
       <w:pPr>
         <w:rPr>
-          <w:rFonts w:ascii="Arial Nova" w:hAnsi="Arial Nova"/>
-          <w:b/>
-          <w:bCs/>
-          <w:u w:val="single"/>
-          <w:lang w:val="en-GB"/>
-        </w:rPr>
-      </w:pPr>
-      <w:r>
-        <w:rPr>
-          <w:rFonts w:ascii="Arial Nova" w:hAnsi="Arial Nova"/>
+          <w:rFonts w:ascii="Avenir Next LT Pro Light" w:hAnsi="Avenir Next LT Pro Light"/>
+          <w:b/>
+          <w:bCs/>
+          <w:u w:val="single"/>
+          <w:lang w:val="en-GB"/>
+        </w:rPr>
+      </w:pPr>
+      <w:r>
+        <w:rPr>
+          <w:rFonts w:ascii="Avenir Next LT Pro Light" w:hAnsi="Avenir Next LT Pro Light"/>
           <w:lang w:val="en-GB"/>
         </w:rPr>
         <w:t xml:space="preserve">  --same as</w:t>
       </w:r>
       <w:r>
         <w:rPr>
-          <w:rFonts w:ascii="Arial Nova" w:hAnsi="Arial Nova"/>
+          <w:rFonts w:ascii="Avenir Next LT Pro Light" w:hAnsi="Avenir Next LT Pro Light"/>
           <w:b/>
           <w:bCs/>
           <w:u w:val="single"/>
@@ -1750,7 +1778,7 @@
       <w:proofErr w:type="spellStart"/>
       <w:r>
         <w:rPr>
-          <w:rFonts w:ascii="Arial Nova" w:hAnsi="Arial Nova"/>
+          <w:rFonts w:ascii="Avenir Next LT Pro Light" w:hAnsi="Avenir Next LT Pro Light"/>
           <w:lang w:val="en-GB"/>
         </w:rPr>
         <w:t>api</w:t>
@@ -1758,14 +1786,14 @@
       <w:proofErr w:type="spellEnd"/>
       <w:r>
         <w:rPr>
-          <w:rFonts w:ascii="Arial Nova" w:hAnsi="Arial Nova"/>
+          <w:rFonts w:ascii="Avenir Next LT Pro Light" w:hAnsi="Avenir Next LT Pro Light"/>
           <w:lang w:val="en-GB"/>
         </w:rPr>
         <w:t>/races /id/detail</w:t>
       </w:r>
       <w:r>
         <w:rPr>
-          <w:rFonts w:ascii="Arial Nova" w:hAnsi="Arial Nova"/>
+          <w:rFonts w:ascii="Avenir Next LT Pro Light" w:hAnsi="Avenir Next LT Pro Light"/>
           <w:b/>
           <w:bCs/>
           <w:u w:val="single"/>
@@ -1775,7 +1803,7 @@
       </w:r>
       <w:r>
         <w:rPr>
-          <w:rFonts w:ascii="Arial Nova" w:hAnsi="Arial Nova"/>
+          <w:rFonts w:ascii="Avenir Next LT Pro Light" w:hAnsi="Avenir Next LT Pro Light"/>
           <w:lang w:val="en-GB"/>
         </w:rPr>
         <w:t>--,</w:t>
@@ -1784,13 +1812,13 @@
     <w:p>
       <w:pPr>
         <w:rPr>
-          <w:rFonts w:ascii="Arial Nova" w:hAnsi="Arial Nova"/>
-          <w:lang w:val="en-GB"/>
-        </w:rPr>
-      </w:pPr>
-      <w:r>
-        <w:rPr>
-          <w:rFonts w:ascii="Arial Nova" w:hAnsi="Arial Nova"/>
+          <w:rFonts w:ascii="Avenir Next LT Pro Light" w:hAnsi="Avenir Next LT Pro Light"/>
+          <w:lang w:val="en-GB"/>
+        </w:rPr>
+      </w:pPr>
+      <w:r>
+        <w:rPr>
+          <w:rFonts w:ascii="Avenir Next LT Pro Light" w:hAnsi="Avenir Next LT Pro Light"/>
           <w:lang w:val="en-GB"/>
         </w:rPr>
         <w:t xml:space="preserve">  --same as: </w:t>
@@ -1798,7 +1826,7 @@
       <w:proofErr w:type="spellStart"/>
       <w:r>
         <w:rPr>
-          <w:rFonts w:ascii="Arial Nova" w:hAnsi="Arial Nova"/>
+          <w:rFonts w:ascii="Avenir Next LT Pro Light" w:hAnsi="Avenir Next LT Pro Light"/>
           <w:lang w:val="en-GB"/>
         </w:rPr>
         <w:t>api</w:t>
@@ -1806,7 +1834,7 @@
       <w:proofErr w:type="spellEnd"/>
       <w:r>
         <w:rPr>
-          <w:rFonts w:ascii="Arial Nova" w:hAnsi="Arial Nova"/>
+          <w:rFonts w:ascii="Avenir Next LT Pro Light" w:hAnsi="Avenir Next LT Pro Light"/>
           <w:lang w:val="en-GB"/>
         </w:rPr>
         <w:t>/ races / id /detail--</w:t>
@@ -1815,13 +1843,13 @@
     <w:p>
       <w:pPr>
         <w:rPr>
-          <w:rFonts w:ascii="Arial Nova" w:hAnsi="Arial Nova"/>
-          <w:lang w:val="en-GB"/>
-        </w:rPr>
-      </w:pPr>
-      <w:r>
-        <w:rPr>
-          <w:rFonts w:ascii="Arial Nova" w:hAnsi="Arial Nova"/>
+          <w:rFonts w:ascii="Avenir Next LT Pro Light" w:hAnsi="Avenir Next LT Pro Light"/>
+          <w:lang w:val="en-GB"/>
+        </w:rPr>
+      </w:pPr>
+      <w:r>
+        <w:rPr>
+          <w:rFonts w:ascii="Avenir Next LT Pro Light" w:hAnsi="Avenir Next LT Pro Light"/>
           <w:lang w:val="en-GB"/>
         </w:rPr>
         <w:t xml:space="preserve">  … </w:t>
@@ -1830,13 +1858,13 @@
     <w:p>
       <w:pPr>
         <w:rPr>
-          <w:rFonts w:ascii="Arial Nova" w:hAnsi="Arial Nova"/>
-          <w:lang w:val="en-GB"/>
-        </w:rPr>
-      </w:pPr>
-      <w:r>
-        <w:rPr>
-          <w:rFonts w:ascii="Arial Nova" w:hAnsi="Arial Nova"/>
+          <w:rFonts w:ascii="Avenir Next LT Pro Light" w:hAnsi="Avenir Next LT Pro Light"/>
+          <w:lang w:val="en-GB"/>
+        </w:rPr>
+      </w:pPr>
+      <w:r>
+        <w:rPr>
+          <w:rFonts w:ascii="Avenir Next LT Pro Light" w:hAnsi="Avenir Next LT Pro Light"/>
           <w:lang w:val="en-GB"/>
         </w:rPr>
         <w:t>]</w:t>
@@ -1845,17 +1873,17 @@
     <w:p>
       <w:pPr>
         <w:rPr>
-          <w:rFonts w:ascii="Arial Nova" w:hAnsi="Arial Nova"/>
-          <w:b/>
-          <w:bCs/>
-          <w:u w:val="single"/>
-          <w:lang w:val="en-GB"/>
-        </w:rPr>
-      </w:pPr>
-      <w:proofErr w:type="spellStart"/>
-      <w:r>
-        <w:rPr>
-          <w:rFonts w:ascii="Arial Nova" w:hAnsi="Arial Nova"/>
+          <w:rFonts w:ascii="Avenir Next LT Pro Light" w:hAnsi="Avenir Next LT Pro Light"/>
+          <w:b/>
+          <w:bCs/>
+          <w:u w:val="single"/>
+          <w:lang w:val="en-GB"/>
+        </w:rPr>
+      </w:pPr>
+      <w:proofErr w:type="spellStart"/>
+      <w:r>
+        <w:rPr>
+          <w:rFonts w:ascii="Avenir Next LT Pro Light" w:hAnsi="Avenir Next LT Pro Light"/>
           <w:b/>
           <w:bCs/>
           <w:u w:val="single"/>
@@ -1866,7 +1894,7 @@
       <w:proofErr w:type="spellEnd"/>
       <w:r>
         <w:rPr>
-          <w:rFonts w:ascii="Arial Nova" w:hAnsi="Arial Nova"/>
+          <w:rFonts w:ascii="Avenir Next LT Pro Light" w:hAnsi="Avenir Next LT Pro Light"/>
           <w:b/>
           <w:bCs/>
           <w:u w:val="single"/>
@@ -1878,13 +1906,13 @@
     <w:p>
       <w:pPr>
         <w:rPr>
-          <w:rFonts w:ascii="Arial Nova" w:hAnsi="Arial Nova"/>
-          <w:lang w:val="en-GB"/>
-        </w:rPr>
-      </w:pPr>
-      <w:r>
-        <w:rPr>
-          <w:rFonts w:ascii="Arial Nova" w:hAnsi="Arial Nova"/>
+          <w:rFonts w:ascii="Avenir Next LT Pro Light" w:hAnsi="Avenir Next LT Pro Light"/>
+          <w:lang w:val="en-GB"/>
+        </w:rPr>
+      </w:pPr>
+      <w:r>
+        <w:rPr>
+          <w:rFonts w:ascii="Avenir Next LT Pro Light" w:hAnsi="Avenir Next LT Pro Light"/>
           <w:lang w:val="en-GB"/>
         </w:rPr>
         <w:t>{</w:t>
@@ -1893,13 +1921,13 @@
     <w:p>
       <w:pPr>
         <w:rPr>
-          <w:rFonts w:ascii="Arial Nova" w:hAnsi="Arial Nova"/>
-          <w:lang w:val="en-GB"/>
-        </w:rPr>
-      </w:pPr>
-      <w:r>
-        <w:rPr>
-          <w:rFonts w:ascii="Arial Nova" w:hAnsi="Arial Nova"/>
+          <w:rFonts w:ascii="Avenir Next LT Pro Light" w:hAnsi="Avenir Next LT Pro Light"/>
+          <w:lang w:val="en-GB"/>
+        </w:rPr>
+      </w:pPr>
+      <w:r>
+        <w:rPr>
+          <w:rFonts w:ascii="Avenir Next LT Pro Light" w:hAnsi="Avenir Next LT Pro Light"/>
           <w:lang w:val="en-GB"/>
         </w:rPr>
         <w:t xml:space="preserve">  </w:t>
@@ -1907,7 +1935,7 @@
       <w:proofErr w:type="spellStart"/>
       <w:r>
         <w:rPr>
-          <w:rFonts w:ascii="Arial Nova" w:hAnsi="Arial Nova"/>
+          <w:rFonts w:ascii="Avenir Next LT Pro Light" w:hAnsi="Avenir Next LT Pro Light"/>
           <w:lang w:val="en-GB"/>
         </w:rPr>
         <w:t>grandPrixName</w:t>
@@ -1915,7 +1943,7 @@
       <w:proofErr w:type="spellEnd"/>
       <w:r>
         <w:rPr>
-          <w:rFonts w:ascii="Arial Nova" w:hAnsi="Arial Nova"/>
+          <w:rFonts w:ascii="Avenir Next LT Pro Light" w:hAnsi="Avenir Next LT Pro Light"/>
           <w:lang w:val="en-GB"/>
         </w:rPr>
         <w:t>: “FORMULA 1 ROLEX AUSTRALIAN GRAND PRIX 2019”,</w:t>
@@ -1924,13 +1952,13 @@
     <w:p>
       <w:pPr>
         <w:rPr>
-          <w:rFonts w:ascii="Arial Nova" w:hAnsi="Arial Nova"/>
-          <w:lang w:val="en-GB"/>
-        </w:rPr>
-      </w:pPr>
-      <w:r>
-        <w:rPr>
-          <w:rFonts w:ascii="Arial Nova" w:hAnsi="Arial Nova"/>
+          <w:rFonts w:ascii="Avenir Next LT Pro Light" w:hAnsi="Avenir Next LT Pro Light"/>
+          <w:lang w:val="en-GB"/>
+        </w:rPr>
+      </w:pPr>
+      <w:r>
+        <w:rPr>
+          <w:rFonts w:ascii="Avenir Next LT Pro Light" w:hAnsi="Avenir Next LT Pro Light"/>
           <w:lang w:val="en-GB"/>
         </w:rPr>
         <w:t xml:space="preserve"> </w:t>
@@ -1938,7 +1966,7 @@
       <w:proofErr w:type="spellStart"/>
       <w:r>
         <w:rPr>
-          <w:rFonts w:ascii="Arial Nova" w:hAnsi="Arial Nova"/>
+          <w:rFonts w:ascii="Avenir Next LT Pro Light" w:hAnsi="Avenir Next LT Pro Light"/>
           <w:lang w:val="en-GB"/>
         </w:rPr>
         <w:t>circuitName</w:t>
@@ -1946,7 +1974,7 @@
       <w:proofErr w:type="spellEnd"/>
       <w:r>
         <w:rPr>
-          <w:rFonts w:ascii="Arial Nova" w:hAnsi="Arial Nova"/>
+          <w:rFonts w:ascii="Avenir Next LT Pro Light" w:hAnsi="Avenir Next LT Pro Light"/>
           <w:lang w:val="en-GB"/>
         </w:rPr>
         <w:t>: “Melbourne Grand Prix Circuit”,</w:t>
@@ -1955,13 +1983,13 @@
     <w:p>
       <w:pPr>
         <w:rPr>
-          <w:rFonts w:ascii="Arial Nova" w:hAnsi="Arial Nova"/>
-          <w:lang w:val="en-GB"/>
-        </w:rPr>
-      </w:pPr>
-      <w:r>
-        <w:rPr>
-          <w:rFonts w:ascii="Arial Nova" w:hAnsi="Arial Nova"/>
+          <w:rFonts w:ascii="Avenir Next LT Pro Light" w:hAnsi="Avenir Next LT Pro Light"/>
+          <w:lang w:val="en-GB"/>
+        </w:rPr>
+      </w:pPr>
+      <w:r>
+        <w:rPr>
+          <w:rFonts w:ascii="Avenir Next LT Pro Light" w:hAnsi="Avenir Next LT Pro Light"/>
           <w:lang w:val="en-GB"/>
         </w:rPr>
         <w:t xml:space="preserve"> </w:t>
@@ -1969,7 +1997,7 @@
       <w:proofErr w:type="spellStart"/>
       <w:r>
         <w:rPr>
-          <w:rFonts w:ascii="Arial Nova" w:hAnsi="Arial Nova"/>
+          <w:rFonts w:ascii="Avenir Next LT Pro Light" w:hAnsi="Avenir Next LT Pro Light"/>
           <w:lang w:val="en-GB"/>
         </w:rPr>
         <w:t>nLaps</w:t>
@@ -1977,7 +2005,7 @@
       <w:proofErr w:type="spellEnd"/>
       <w:r>
         <w:rPr>
-          <w:rFonts w:ascii="Arial Nova" w:hAnsi="Arial Nova"/>
+          <w:rFonts w:ascii="Avenir Next LT Pro Light" w:hAnsi="Avenir Next LT Pro Light"/>
           <w:lang w:val="en-GB"/>
         </w:rPr>
         <w:t>: 58,</w:t>
@@ -1986,13 +2014,13 @@
     <w:p>
       <w:pPr>
         <w:rPr>
-          <w:rFonts w:ascii="Arial Nova" w:hAnsi="Arial Nova"/>
-          <w:lang w:val="en-GB"/>
-        </w:rPr>
-      </w:pPr>
-      <w:r>
-        <w:rPr>
-          <w:rFonts w:ascii="Arial Nova" w:hAnsi="Arial Nova"/>
+          <w:rFonts w:ascii="Avenir Next LT Pro Light" w:hAnsi="Avenir Next LT Pro Light"/>
+          <w:lang w:val="en-GB"/>
+        </w:rPr>
+      </w:pPr>
+      <w:r>
+        <w:rPr>
+          <w:rFonts w:ascii="Avenir Next LT Pro Light" w:hAnsi="Avenir Next LT Pro Light"/>
           <w:lang w:val="en-GB"/>
         </w:rPr>
         <w:t xml:space="preserve"> </w:t>
@@ -2000,7 +2028,7 @@
       <w:proofErr w:type="spellStart"/>
       <w:r>
         <w:rPr>
-          <w:rFonts w:ascii="Arial Nova" w:hAnsi="Arial Nova"/>
+          <w:rFonts w:ascii="Avenir Next LT Pro Light" w:hAnsi="Avenir Next LT Pro Light"/>
           <w:lang w:val="en-GB"/>
         </w:rPr>
         <w:t>grandPrixDate</w:t>
@@ -2008,7 +2036,7 @@
       <w:proofErr w:type="spellEnd"/>
       <w:r>
         <w:rPr>
-          <w:rFonts w:ascii="Arial Nova" w:hAnsi="Arial Nova"/>
+          <w:rFonts w:ascii="Avenir Next LT Pro Light" w:hAnsi="Avenir Next LT Pro Light"/>
           <w:lang w:val="en-GB"/>
         </w:rPr>
         <w:t>: “17-03-2019”</w:t>
@@ -2017,29 +2045,38 @@
     <w:p>
       <w:pPr>
         <w:rPr>
-          <w:rFonts w:ascii="Arial Nova" w:hAnsi="Arial Nova"/>
-          <w:lang w:val="en-GB"/>
-        </w:rPr>
-      </w:pPr>
-      <w:r>
-        <w:rPr>
-          <w:rFonts w:ascii="Arial Nova" w:hAnsi="Arial Nova"/>
-          <w:lang w:val="en-GB"/>
-        </w:rPr>
-        <w:t xml:space="preserve"> country: { </w:t>
-      </w:r>
-      <w:proofErr w:type="spellStart"/>
-      <w:r>
-        <w:rPr>
-          <w:rFonts w:ascii="Arial Nova" w:hAnsi="Arial Nova"/>
+          <w:rFonts w:ascii="Avenir Next LT Pro Light" w:hAnsi="Avenir Next LT Pro Light"/>
+          <w:lang w:val="en-GB"/>
+        </w:rPr>
+      </w:pPr>
+      <w:r>
+        <w:rPr>
+          <w:rFonts w:ascii="Avenir Next LT Pro Light" w:hAnsi="Avenir Next LT Pro Light"/>
+          <w:lang w:val="en-GB"/>
+        </w:rPr>
+        <w:t xml:space="preserve"> country: </w:t>
+      </w:r>
+      <w:proofErr w:type="gramStart"/>
+      <w:r>
+        <w:rPr>
+          <w:rFonts w:ascii="Avenir Next LT Pro Light" w:hAnsi="Avenir Next LT Pro Light"/>
+          <w:lang w:val="en-GB"/>
+        </w:rPr>
+        <w:t xml:space="preserve">{ </w:t>
+      </w:r>
+      <w:proofErr w:type="spellStart"/>
+      <w:r>
+        <w:rPr>
+          <w:rFonts w:ascii="Avenir Next LT Pro Light" w:hAnsi="Avenir Next LT Pro Light"/>
           <w:lang w:val="en-GB"/>
         </w:rPr>
         <w:t>countryCode</w:t>
       </w:r>
       <w:proofErr w:type="spellEnd"/>
-      <w:r>
-        <w:rPr>
-          <w:rFonts w:ascii="Arial Nova" w:hAnsi="Arial Nova"/>
+      <w:proofErr w:type="gramEnd"/>
+      <w:r>
+        <w:rPr>
+          <w:rFonts w:ascii="Avenir Next LT Pro Light" w:hAnsi="Avenir Next LT Pro Light"/>
           <w:lang w:val="en-GB"/>
         </w:rPr>
         <w:t xml:space="preserve">: “AU”, </w:t>
@@ -2047,7 +2084,7 @@
       <w:proofErr w:type="spellStart"/>
       <w:r>
         <w:rPr>
-          <w:rFonts w:ascii="Arial Nova" w:hAnsi="Arial Nova"/>
+          <w:rFonts w:ascii="Avenir Next LT Pro Light" w:hAnsi="Avenir Next LT Pro Light"/>
           <w:lang w:val="en-GB"/>
         </w:rPr>
         <w:t>countryName</w:t>
@@ -2055,7 +2092,7 @@
       <w:proofErr w:type="spellEnd"/>
       <w:r>
         <w:rPr>
-          <w:rFonts w:ascii="Arial Nova" w:hAnsi="Arial Nova"/>
+          <w:rFonts w:ascii="Avenir Next LT Pro Light" w:hAnsi="Avenir Next LT Pro Light"/>
           <w:lang w:val="en-GB"/>
         </w:rPr>
         <w:t>: “Australia”}</w:t>
@@ -2064,13 +2101,53 @@
     <w:p>
       <w:pPr>
         <w:rPr>
-          <w:rFonts w:ascii="Arial Nova" w:hAnsi="Arial Nova"/>
-          <w:lang w:val="en-GB"/>
-        </w:rPr>
-      </w:pPr>
-      <w:r>
-        <w:rPr>
-          <w:rFonts w:ascii="Arial Nova" w:hAnsi="Arial Nova"/>
+          <w:rFonts w:ascii="Avenir Next LT Pro Light" w:hAnsi="Avenir Next LT Pro Light"/>
+          <w:lang w:val="en-GB"/>
+        </w:rPr>
+      </w:pPr>
+      <w:proofErr w:type="gramStart"/>
+      <w:r>
+        <w:rPr>
+          <w:rFonts w:ascii="Avenir Next LT Pro Light" w:hAnsi="Avenir Next LT Pro Light"/>
+          <w:lang w:val="en-GB"/>
+        </w:rPr>
+        <w:t>circuit :</w:t>
+      </w:r>
+      <w:proofErr w:type="gramEnd"/>
+      <w:r>
+        <w:rPr>
+          <w:rFonts w:ascii="Avenir Next LT Pro Light" w:hAnsi="Avenir Next LT Pro Light"/>
+          <w:lang w:val="en-GB"/>
+        </w:rPr>
+        <w:t xml:space="preserve"> {name: “</w:t>
+      </w:r>
+      <w:proofErr w:type="spellStart"/>
+      <w:r>
+        <w:rPr>
+          <w:rFonts w:ascii="Avenir Next LT Pro Light" w:hAnsi="Avenir Next LT Pro Light"/>
+          <w:lang w:val="en-GB"/>
+        </w:rPr>
+        <w:t>Autodròmo</w:t>
+      </w:r>
+      <w:proofErr w:type="spellEnd"/>
+      <w:r>
+        <w:rPr>
+          <w:rFonts w:ascii="Avenir Next LT Pro Light" w:hAnsi="Avenir Next LT Pro Light"/>
+          <w:lang w:val="en-GB"/>
+        </w:rPr>
+        <w:t xml:space="preserve"> Hermanos Rodriguez}</w:t>
+      </w:r>
+    </w:p>
+    <w:p>
+      <w:pPr>
+        <w:rPr>
+          <w:rFonts w:ascii="Avenir Next LT Pro Light" w:hAnsi="Avenir Next LT Pro Light"/>
+          <w:lang w:val="en-GB"/>
+        </w:rPr>
+      </w:pPr>
+      <w:r>
+        <w:rPr>
+          <w:rFonts w:ascii="Avenir Next LT Pro Light" w:hAnsi="Avenir Next LT Pro Light"/>
           <w:lang w:val="en-GB"/>
         </w:rPr>
         <w:t>}</w:t>
@@ -2080,7 +2157,7 @@
       <w:pPr>
         <w:jc w:val="center"/>
         <w:rPr>
-          <w:rFonts w:ascii="Arial Nova" w:hAnsi="Arial Nova"/>
+          <w:rFonts w:ascii="Avenir Next LT Pro Light" w:hAnsi="Avenir Next LT Pro Light"/>
           <w:lang w:val="en-GB"/>
         </w:rPr>
       </w:pPr>
@@ -2089,13 +2166,13 @@
       <w:pPr>
         <w:jc w:val="center"/>
         <w:rPr>
-          <w:rFonts w:ascii="Arial Nova" w:hAnsi="Arial Nova"/>
-          <w:lang w:val="en-GB"/>
-        </w:rPr>
-      </w:pPr>
-      <w:r>
-        <w:rPr>
-          <w:rFonts w:ascii="Arial Nova" w:hAnsi="Arial Nova"/>
+          <w:rFonts w:ascii="Avenir Next LT Pro Light" w:hAnsi="Avenir Next LT Pro Light"/>
+          <w:lang w:val="en-GB"/>
+        </w:rPr>
+      </w:pPr>
+      <w:r>
+        <w:rPr>
+          <w:rFonts w:ascii="Avenir Next LT Pro Light" w:hAnsi="Avenir Next LT Pro Light"/>
           <w:b/>
           <w:bCs/>
           <w:color w:val="4472C4" w:themeColor="accent1"/>
@@ -2109,17 +2186,17 @@
     <w:p>
       <w:pPr>
         <w:rPr>
-          <w:rFonts w:ascii="Arial Nova" w:hAnsi="Arial Nova"/>
-          <w:b/>
-          <w:bCs/>
-          <w:u w:val="single"/>
-          <w:lang w:val="en-GB"/>
-        </w:rPr>
-      </w:pPr>
-      <w:proofErr w:type="spellStart"/>
-      <w:r>
-        <w:rPr>
-          <w:rFonts w:ascii="Arial Nova" w:hAnsi="Arial Nova"/>
+          <w:rFonts w:ascii="Avenir Next LT Pro Light" w:hAnsi="Avenir Next LT Pro Light"/>
+          <w:b/>
+          <w:bCs/>
+          <w:u w:val="single"/>
+          <w:lang w:val="en-GB"/>
+        </w:rPr>
+      </w:pPr>
+      <w:proofErr w:type="spellStart"/>
+      <w:r>
+        <w:rPr>
+          <w:rFonts w:ascii="Avenir Next LT Pro Light" w:hAnsi="Avenir Next LT Pro Light"/>
           <w:b/>
           <w:bCs/>
           <w:u w:val="single"/>
@@ -2130,7 +2207,7 @@
       <w:proofErr w:type="spellEnd"/>
       <w:r>
         <w:rPr>
-          <w:rFonts w:ascii="Arial Nova" w:hAnsi="Arial Nova"/>
+          <w:rFonts w:ascii="Avenir Next LT Pro Light" w:hAnsi="Avenir Next LT Pro Light"/>
           <w:b/>
           <w:bCs/>
           <w:u w:val="single"/>
@@ -2142,13 +2219,13 @@
     <w:p>
       <w:pPr>
         <w:rPr>
-          <w:rFonts w:ascii="Arial Nova" w:hAnsi="Arial Nova"/>
-          <w:lang w:val="en-GB"/>
-        </w:rPr>
-      </w:pPr>
-      <w:r>
-        <w:rPr>
-          <w:rFonts w:ascii="Arial Nova" w:hAnsi="Arial Nova"/>
+          <w:rFonts w:ascii="Avenir Next LT Pro Light" w:hAnsi="Avenir Next LT Pro Light"/>
+          <w:lang w:val="en-GB"/>
+        </w:rPr>
+      </w:pPr>
+      <w:r>
+        <w:rPr>
+          <w:rFonts w:ascii="Avenir Next LT Pro Light" w:hAnsi="Avenir Next LT Pro Light"/>
           <w:lang w:val="en-GB"/>
         </w:rPr>
         <w:t>[</w:t>
@@ -2157,23 +2234,23 @@
     <w:p>
       <w:pPr>
         <w:rPr>
-          <w:rFonts w:ascii="Arial Nova" w:hAnsi="Arial Nova"/>
-          <w:b/>
-          <w:bCs/>
-          <w:u w:val="single"/>
-          <w:lang w:val="en-GB"/>
-        </w:rPr>
-      </w:pPr>
-      <w:r>
-        <w:rPr>
-          <w:rFonts w:ascii="Arial Nova" w:hAnsi="Arial Nova"/>
+          <w:rFonts w:ascii="Avenir Next LT Pro Light" w:hAnsi="Avenir Next LT Pro Light"/>
+          <w:b/>
+          <w:bCs/>
+          <w:u w:val="single"/>
+          <w:lang w:val="en-GB"/>
+        </w:rPr>
+      </w:pPr>
+      <w:r>
+        <w:rPr>
+          <w:rFonts w:ascii="Avenir Next LT Pro Light" w:hAnsi="Avenir Next LT Pro Light"/>
           <w:lang w:val="en-GB"/>
         </w:rPr>
         <w:t xml:space="preserve">  --same as</w:t>
       </w:r>
       <w:r>
         <w:rPr>
-          <w:rFonts w:ascii="Arial Nova" w:hAnsi="Arial Nova"/>
+          <w:rFonts w:ascii="Avenir Next LT Pro Light" w:hAnsi="Avenir Next LT Pro Light"/>
           <w:b/>
           <w:bCs/>
           <w:u w:val="single"/>
@@ -2184,7 +2261,7 @@
       <w:proofErr w:type="spellStart"/>
       <w:r>
         <w:rPr>
-          <w:rFonts w:ascii="Arial Nova" w:hAnsi="Arial Nova"/>
+          <w:rFonts w:ascii="Avenir Next LT Pro Light" w:hAnsi="Avenir Next LT Pro Light"/>
           <w:lang w:val="en-GB"/>
         </w:rPr>
         <w:t>api</w:t>
@@ -2192,28 +2269,28 @@
       <w:proofErr w:type="spellEnd"/>
       <w:r>
         <w:rPr>
-          <w:rFonts w:ascii="Arial Nova" w:hAnsi="Arial Nova"/>
+          <w:rFonts w:ascii="Avenir Next LT Pro Light" w:hAnsi="Avenir Next LT Pro Light"/>
           <w:lang w:val="en-GB"/>
         </w:rPr>
         <w:t>/</w:t>
       </w:r>
       <w:r>
         <w:rPr>
-          <w:rFonts w:ascii="Arial Nova" w:hAnsi="Arial Nova"/>
+          <w:rFonts w:ascii="Avenir Next LT Pro Light" w:hAnsi="Avenir Next LT Pro Light"/>
           <w:lang w:val="en-GB"/>
         </w:rPr>
         <w:t>circuits</w:t>
       </w:r>
       <w:r>
         <w:rPr>
-          <w:rFonts w:ascii="Arial Nova" w:hAnsi="Arial Nova"/>
+          <w:rFonts w:ascii="Avenir Next LT Pro Light" w:hAnsi="Avenir Next LT Pro Light"/>
           <w:lang w:val="en-GB"/>
         </w:rPr>
         <w:t xml:space="preserve"> /id/detail</w:t>
       </w:r>
       <w:r>
         <w:rPr>
-          <w:rFonts w:ascii="Arial Nova" w:hAnsi="Arial Nova"/>
+          <w:rFonts w:ascii="Avenir Next LT Pro Light" w:hAnsi="Avenir Next LT Pro Light"/>
           <w:b/>
           <w:bCs/>
           <w:u w:val="single"/>
@@ -2223,7 +2300,7 @@
       </w:r>
       <w:r>
         <w:rPr>
-          <w:rFonts w:ascii="Arial Nova" w:hAnsi="Arial Nova"/>
+          <w:rFonts w:ascii="Avenir Next LT Pro Light" w:hAnsi="Avenir Next LT Pro Light"/>
           <w:lang w:val="en-GB"/>
         </w:rPr>
         <w:t>--,</w:t>
@@ -2232,13 +2309,13 @@
     <w:p>
       <w:pPr>
         <w:rPr>
-          <w:rFonts w:ascii="Arial Nova" w:hAnsi="Arial Nova"/>
-          <w:lang w:val="en-GB"/>
-        </w:rPr>
-      </w:pPr>
-      <w:r>
-        <w:rPr>
-          <w:rFonts w:ascii="Arial Nova" w:hAnsi="Arial Nova"/>
+          <w:rFonts w:ascii="Avenir Next LT Pro Light" w:hAnsi="Avenir Next LT Pro Light"/>
+          <w:lang w:val="en-GB"/>
+        </w:rPr>
+      </w:pPr>
+      <w:r>
+        <w:rPr>
+          <w:rFonts w:ascii="Avenir Next LT Pro Light" w:hAnsi="Avenir Next LT Pro Light"/>
           <w:lang w:val="en-GB"/>
         </w:rPr>
         <w:t xml:space="preserve">  --same as: </w:t>
@@ -2246,7 +2323,7 @@
       <w:proofErr w:type="spellStart"/>
       <w:r>
         <w:rPr>
-          <w:rFonts w:ascii="Arial Nova" w:hAnsi="Arial Nova"/>
+          <w:rFonts w:ascii="Avenir Next LT Pro Light" w:hAnsi="Avenir Next LT Pro Light"/>
           <w:lang w:val="en-GB"/>
         </w:rPr>
         <w:t>api</w:t>
@@ -2254,21 +2331,21 @@
       <w:proofErr w:type="spellEnd"/>
       <w:r>
         <w:rPr>
-          <w:rFonts w:ascii="Arial Nova" w:hAnsi="Arial Nova"/>
+          <w:rFonts w:ascii="Avenir Next LT Pro Light" w:hAnsi="Avenir Next LT Pro Light"/>
           <w:lang w:val="en-GB"/>
         </w:rPr>
         <w:t xml:space="preserve">/ </w:t>
       </w:r>
       <w:r>
         <w:rPr>
-          <w:rFonts w:ascii="Arial Nova" w:hAnsi="Arial Nova"/>
+          <w:rFonts w:ascii="Avenir Next LT Pro Light" w:hAnsi="Avenir Next LT Pro Light"/>
           <w:lang w:val="en-GB"/>
         </w:rPr>
         <w:t xml:space="preserve">circuits </w:t>
       </w:r>
       <w:r>
         <w:rPr>
-          <w:rFonts w:ascii="Arial Nova" w:hAnsi="Arial Nova"/>
+          <w:rFonts w:ascii="Avenir Next LT Pro Light" w:hAnsi="Avenir Next LT Pro Light"/>
           <w:lang w:val="en-GB"/>
         </w:rPr>
         <w:t>/ id /detail--</w:t>
@@ -2277,13 +2354,13 @@
     <w:p>
       <w:pPr>
         <w:rPr>
-          <w:rFonts w:ascii="Arial Nova" w:hAnsi="Arial Nova"/>
-          <w:lang w:val="en-GB"/>
-        </w:rPr>
-      </w:pPr>
-      <w:r>
-        <w:rPr>
-          <w:rFonts w:ascii="Arial Nova" w:hAnsi="Arial Nova"/>
+          <w:rFonts w:ascii="Avenir Next LT Pro Light" w:hAnsi="Avenir Next LT Pro Light"/>
+          <w:lang w:val="en-GB"/>
+        </w:rPr>
+      </w:pPr>
+      <w:r>
+        <w:rPr>
+          <w:rFonts w:ascii="Avenir Next LT Pro Light" w:hAnsi="Avenir Next LT Pro Light"/>
           <w:lang w:val="en-GB"/>
         </w:rPr>
         <w:t xml:space="preserve">  … </w:t>
@@ -2292,13 +2369,13 @@
     <w:p>
       <w:pPr>
         <w:rPr>
-          <w:rFonts w:ascii="Arial Nova" w:hAnsi="Arial Nova"/>
-          <w:lang w:val="en-GB"/>
-        </w:rPr>
-      </w:pPr>
-      <w:r>
-        <w:rPr>
-          <w:rFonts w:ascii="Arial Nova" w:hAnsi="Arial Nova"/>
+          <w:rFonts w:ascii="Avenir Next LT Pro Light" w:hAnsi="Avenir Next LT Pro Light"/>
+          <w:lang w:val="en-GB"/>
+        </w:rPr>
+      </w:pPr>
+      <w:r>
+        <w:rPr>
+          <w:rFonts w:ascii="Avenir Next LT Pro Light" w:hAnsi="Avenir Next LT Pro Light"/>
           <w:lang w:val="en-GB"/>
         </w:rPr>
         <w:t>]</w:t>
@@ -2307,17 +2384,17 @@
     <w:p>
       <w:pPr>
         <w:rPr>
-          <w:rFonts w:ascii="Arial Nova" w:hAnsi="Arial Nova"/>
-          <w:b/>
-          <w:bCs/>
-          <w:u w:val="single"/>
-          <w:lang w:val="en-GB"/>
-        </w:rPr>
-      </w:pPr>
-      <w:proofErr w:type="spellStart"/>
-      <w:r>
-        <w:rPr>
-          <w:rFonts w:ascii="Arial Nova" w:hAnsi="Arial Nova"/>
+          <w:rFonts w:ascii="Avenir Next LT Pro Light" w:hAnsi="Avenir Next LT Pro Light"/>
+          <w:b/>
+          <w:bCs/>
+          <w:u w:val="single"/>
+          <w:lang w:val="en-GB"/>
+        </w:rPr>
+      </w:pPr>
+      <w:proofErr w:type="spellStart"/>
+      <w:r>
+        <w:rPr>
+          <w:rFonts w:ascii="Avenir Next LT Pro Light" w:hAnsi="Avenir Next LT Pro Light"/>
           <w:b/>
           <w:bCs/>
           <w:u w:val="single"/>
@@ -2328,7 +2405,7 @@
       <w:proofErr w:type="spellEnd"/>
       <w:r>
         <w:rPr>
-          <w:rFonts w:ascii="Arial Nova" w:hAnsi="Arial Nova"/>
+          <w:rFonts w:ascii="Avenir Next LT Pro Light" w:hAnsi="Avenir Next LT Pro Light"/>
           <w:b/>
           <w:bCs/>
           <w:u w:val="single"/>
@@ -2340,13 +2417,13 @@
     <w:p>
       <w:pPr>
         <w:rPr>
-          <w:rFonts w:ascii="Arial Nova" w:hAnsi="Arial Nova"/>
-          <w:lang w:val="en-GB"/>
-        </w:rPr>
-      </w:pPr>
-      <w:r>
-        <w:rPr>
-          <w:rFonts w:ascii="Arial Nova" w:hAnsi="Arial Nova"/>
+          <w:rFonts w:ascii="Avenir Next LT Pro Light" w:hAnsi="Avenir Next LT Pro Light"/>
+          <w:lang w:val="en-GB"/>
+        </w:rPr>
+      </w:pPr>
+      <w:r>
+        <w:rPr>
+          <w:rFonts w:ascii="Avenir Next LT Pro Light" w:hAnsi="Avenir Next LT Pro Light"/>
           <w:lang w:val="en-GB"/>
         </w:rPr>
         <w:t>{</w:t>
@@ -2355,27 +2432,27 @@
     <w:p>
       <w:pPr>
         <w:rPr>
-          <w:rFonts w:ascii="Arial Nova" w:hAnsi="Arial Nova"/>
-          <w:lang w:val="en-GB"/>
-        </w:rPr>
-      </w:pPr>
-      <w:r>
-        <w:rPr>
-          <w:rFonts w:ascii="Arial Nova" w:hAnsi="Arial Nova"/>
+          <w:rFonts w:ascii="Avenir Next LT Pro Light" w:hAnsi="Avenir Next LT Pro Light"/>
+          <w:lang w:val="en-GB"/>
+        </w:rPr>
+      </w:pPr>
+      <w:r>
+        <w:rPr>
+          <w:rFonts w:ascii="Avenir Next LT Pro Light" w:hAnsi="Avenir Next LT Pro Light"/>
           <w:lang w:val="en-GB"/>
         </w:rPr>
         <w:t xml:space="preserve">  </w:t>
       </w:r>
       <w:r>
         <w:rPr>
-          <w:rFonts w:ascii="Arial Nova" w:hAnsi="Arial Nova"/>
+          <w:rFonts w:ascii="Avenir Next LT Pro Light" w:hAnsi="Avenir Next LT Pro Light"/>
           <w:lang w:val="en-GB"/>
         </w:rPr>
         <w:t>name</w:t>
       </w:r>
       <w:r>
         <w:rPr>
-          <w:rFonts w:ascii="Arial Nova" w:hAnsi="Arial Nova"/>
+          <w:rFonts w:ascii="Avenir Next LT Pro Light" w:hAnsi="Avenir Next LT Pro Light"/>
           <w:lang w:val="en-GB"/>
         </w:rPr>
         <w:t>: “</w:t>
@@ -2383,7 +2460,7 @@
       <w:proofErr w:type="spellStart"/>
       <w:r>
         <w:rPr>
-          <w:rFonts w:ascii="Arial Nova" w:hAnsi="Arial Nova"/>
+          <w:rFonts w:ascii="Avenir Next LT Pro Light" w:hAnsi="Avenir Next LT Pro Light"/>
           <w:lang w:val="en-GB"/>
         </w:rPr>
         <w:t>Autódromo</w:t>
@@ -2391,14 +2468,14 @@
       <w:proofErr w:type="spellEnd"/>
       <w:r>
         <w:rPr>
-          <w:rFonts w:ascii="Arial Nova" w:hAnsi="Arial Nova"/>
+          <w:rFonts w:ascii="Avenir Next LT Pro Light" w:hAnsi="Avenir Next LT Pro Light"/>
           <w:lang w:val="en-GB"/>
         </w:rPr>
         <w:t xml:space="preserve"> Hermanos Rodríguez</w:t>
       </w:r>
       <w:r>
         <w:rPr>
-          <w:rFonts w:ascii="Arial Nova" w:hAnsi="Arial Nova"/>
+          <w:rFonts w:ascii="Avenir Next LT Pro Light" w:hAnsi="Avenir Next LT Pro Light"/>
           <w:lang w:val="en-GB"/>
         </w:rPr>
         <w:t>”,</w:t>
@@ -2407,34 +2484,34 @@
     <w:p>
       <w:pPr>
         <w:rPr>
-          <w:rFonts w:ascii="Arial Nova" w:hAnsi="Arial Nova"/>
-          <w:lang w:val="en-GB"/>
-        </w:rPr>
-      </w:pPr>
-      <w:r>
-        <w:rPr>
-          <w:rFonts w:ascii="Arial Nova" w:hAnsi="Arial Nova"/>
+          <w:rFonts w:ascii="Avenir Next LT Pro Light" w:hAnsi="Avenir Next LT Pro Light"/>
+          <w:lang w:val="en-GB"/>
+        </w:rPr>
+      </w:pPr>
+      <w:r>
+        <w:rPr>
+          <w:rFonts w:ascii="Avenir Next LT Pro Light" w:hAnsi="Avenir Next LT Pro Light"/>
           <w:lang w:val="en-GB"/>
         </w:rPr>
         <w:t xml:space="preserve"> </w:t>
       </w:r>
       <w:r>
         <w:rPr>
-          <w:rFonts w:ascii="Arial Nova" w:hAnsi="Arial Nova"/>
+          <w:rFonts w:ascii="Avenir Next LT Pro Light" w:hAnsi="Avenir Next LT Pro Light"/>
           <w:lang w:val="en-GB"/>
         </w:rPr>
         <w:t>length</w:t>
       </w:r>
       <w:r>
         <w:rPr>
-          <w:rFonts w:ascii="Arial Nova" w:hAnsi="Arial Nova"/>
+          <w:rFonts w:ascii="Avenir Next LT Pro Light" w:hAnsi="Avenir Next LT Pro Light"/>
           <w:lang w:val="en-GB"/>
         </w:rPr>
         <w:t xml:space="preserve">: </w:t>
       </w:r>
       <w:r>
         <w:rPr>
-          <w:rFonts w:ascii="Arial Nova" w:hAnsi="Arial Nova"/>
+          <w:rFonts w:ascii="Avenir Next LT Pro Light" w:hAnsi="Avenir Next LT Pro Light"/>
           <w:lang w:val="en-GB"/>
         </w:rPr>
         <w:t>4304,</w:t>
@@ -2443,13 +2520,13 @@
     <w:p>
       <w:pPr>
         <w:rPr>
-          <w:rFonts w:ascii="Arial Nova" w:hAnsi="Arial Nova"/>
-          <w:lang w:val="en-GB"/>
-        </w:rPr>
-      </w:pPr>
-      <w:r>
-        <w:rPr>
-          <w:rFonts w:ascii="Arial Nova" w:hAnsi="Arial Nova"/>
+          <w:rFonts w:ascii="Avenir Next LT Pro Light" w:hAnsi="Avenir Next LT Pro Light"/>
+          <w:lang w:val="en-GB"/>
+        </w:rPr>
+      </w:pPr>
+      <w:r>
+        <w:rPr>
+          <w:rFonts w:ascii="Avenir Next LT Pro Light" w:hAnsi="Avenir Next LT Pro Light"/>
           <w:lang w:val="en-GB"/>
         </w:rPr>
         <w:t xml:space="preserve"> </w:t>
@@ -2457,7 +2534,7 @@
       <w:proofErr w:type="spellStart"/>
       <w:r>
         <w:rPr>
-          <w:rFonts w:ascii="Arial Nova" w:hAnsi="Arial Nova"/>
+          <w:rFonts w:ascii="Avenir Next LT Pro Light" w:hAnsi="Avenir Next LT Pro Light"/>
           <w:lang w:val="en-GB"/>
         </w:rPr>
         <w:t>recordLap</w:t>
@@ -2465,14 +2542,14 @@
       <w:proofErr w:type="spellEnd"/>
       <w:r>
         <w:rPr>
-          <w:rFonts w:ascii="Arial Nova" w:hAnsi="Arial Nova"/>
+          <w:rFonts w:ascii="Avenir Next LT Pro Light" w:hAnsi="Avenir Next LT Pro Light"/>
           <w:lang w:val="en-GB"/>
         </w:rPr>
         <w:t xml:space="preserve">: </w:t>
       </w:r>
       <w:r>
         <w:rPr>
-          <w:rFonts w:ascii="Arial Nova" w:hAnsi="Arial Nova"/>
+          <w:rFonts w:ascii="Avenir Next LT Pro Light" w:hAnsi="Avenir Next LT Pro Light"/>
           <w:lang w:val="en-GB"/>
         </w:rPr>
         <w:t>“1'18"741”</w:t>
@@ -2481,13 +2558,13 @@
     <w:p>
       <w:pPr>
         <w:rPr>
-          <w:rFonts w:ascii="Arial Nova" w:hAnsi="Arial Nova"/>
-          <w:lang w:val="en-GB"/>
-        </w:rPr>
-      </w:pPr>
-      <w:r>
-        <w:rPr>
-          <w:rFonts w:ascii="Arial Nova" w:hAnsi="Arial Nova"/>
+          <w:rFonts w:ascii="Avenir Next LT Pro Light" w:hAnsi="Avenir Next LT Pro Light"/>
+          <w:lang w:val="en-GB"/>
+        </w:rPr>
+      </w:pPr>
+      <w:r>
+        <w:rPr>
+          <w:rFonts w:ascii="Avenir Next LT Pro Light" w:hAnsi="Avenir Next LT Pro Light"/>
           <w:lang w:val="en-GB"/>
         </w:rPr>
         <w:t>}</w:t>
@@ -2496,23 +2573,23 @@
     <w:p>
       <w:pPr>
         <w:rPr>
-          <w:rFonts w:ascii="Arial Nova" w:hAnsi="Arial Nova"/>
-          <w:lang w:val="en-GB"/>
-        </w:rPr>
-      </w:pPr>
-    </w:p>
-    <w:p>
-      <w:pPr>
-        <w:rPr>
-          <w:rFonts w:ascii="Arial Nova" w:hAnsi="Arial Nova"/>
-          <w:lang w:val="en-GB"/>
-        </w:rPr>
-      </w:pPr>
-    </w:p>
-    <w:p>
-      <w:pPr>
-        <w:rPr>
-          <w:rFonts w:ascii="Arial Nova" w:hAnsi="Arial Nova"/>
+          <w:rFonts w:ascii="Avenir Next LT Pro Light" w:hAnsi="Avenir Next LT Pro Light"/>
+          <w:lang w:val="en-GB"/>
+        </w:rPr>
+      </w:pPr>
+    </w:p>
+    <w:p>
+      <w:pPr>
+        <w:rPr>
+          <w:rFonts w:ascii="Avenir Next LT Pro Light" w:hAnsi="Avenir Next LT Pro Light"/>
+          <w:lang w:val="en-GB"/>
+        </w:rPr>
+      </w:pPr>
+    </w:p>
+    <w:p>
+      <w:pPr>
+        <w:rPr>
+          <w:rFonts w:ascii="Avenir Next LT Pro Light" w:hAnsi="Avenir Next LT Pro Light"/>
           <w:lang w:val="en-GB"/>
         </w:rPr>
       </w:pPr>
@@ -2521,13 +2598,13 @@
       <w:pPr>
         <w:jc w:val="center"/>
         <w:rPr>
-          <w:rFonts w:ascii="Arial Nova" w:hAnsi="Arial Nova"/>
-          <w:lang w:val="en-GB"/>
-        </w:rPr>
-      </w:pPr>
-      <w:r>
-        <w:rPr>
-          <w:rFonts w:ascii="Arial Nova" w:hAnsi="Arial Nova"/>
+          <w:rFonts w:ascii="Avenir Next LT Pro Light" w:hAnsi="Avenir Next LT Pro Light"/>
+          <w:lang w:val="en-GB"/>
+        </w:rPr>
+      </w:pPr>
+      <w:r>
+        <w:rPr>
+          <w:rFonts w:ascii="Avenir Next LT Pro Light" w:hAnsi="Avenir Next LT Pro Light"/>
           <w:b/>
           <w:bCs/>
           <w:color w:val="4472C4" w:themeColor="accent1"/>
@@ -2541,17 +2618,17 @@
     <w:p>
       <w:pPr>
         <w:rPr>
-          <w:rFonts w:ascii="Arial Nova" w:hAnsi="Arial Nova"/>
-          <w:b/>
-          <w:bCs/>
-          <w:u w:val="single"/>
-          <w:lang w:val="en-GB"/>
-        </w:rPr>
-      </w:pPr>
-      <w:proofErr w:type="spellStart"/>
-      <w:r>
-        <w:rPr>
-          <w:rFonts w:ascii="Arial Nova" w:hAnsi="Arial Nova"/>
+          <w:rFonts w:ascii="Avenir Next LT Pro Light" w:hAnsi="Avenir Next LT Pro Light"/>
+          <w:b/>
+          <w:bCs/>
+          <w:u w:val="single"/>
+          <w:lang w:val="en-GB"/>
+        </w:rPr>
+      </w:pPr>
+      <w:proofErr w:type="spellStart"/>
+      <w:r>
+        <w:rPr>
+          <w:rFonts w:ascii="Avenir Next LT Pro Light" w:hAnsi="Avenir Next LT Pro Light"/>
           <w:b/>
           <w:bCs/>
           <w:u w:val="single"/>
@@ -2562,7 +2639,7 @@
       <w:proofErr w:type="spellEnd"/>
       <w:r>
         <w:rPr>
-          <w:rFonts w:ascii="Arial Nova" w:hAnsi="Arial Nova"/>
+          <w:rFonts w:ascii="Avenir Next LT Pro Light" w:hAnsi="Avenir Next LT Pro Light"/>
           <w:b/>
           <w:bCs/>
           <w:u w:val="single"/>
@@ -2574,13 +2651,13 @@
     <w:p>
       <w:pPr>
         <w:rPr>
-          <w:rFonts w:ascii="Arial Nova" w:hAnsi="Arial Nova"/>
-          <w:lang w:val="en-GB"/>
-        </w:rPr>
-      </w:pPr>
-      <w:r>
-        <w:rPr>
-          <w:rFonts w:ascii="Arial Nova" w:hAnsi="Arial Nova"/>
+          <w:rFonts w:ascii="Avenir Next LT Pro Light" w:hAnsi="Avenir Next LT Pro Light"/>
+          <w:lang w:val="en-GB"/>
+        </w:rPr>
+      </w:pPr>
+      <w:r>
+        <w:rPr>
+          <w:rFonts w:ascii="Avenir Next LT Pro Light" w:hAnsi="Avenir Next LT Pro Light"/>
           <w:lang w:val="en-GB"/>
         </w:rPr>
         <w:t>[</w:t>
@@ -2589,23 +2666,23 @@
     <w:p>
       <w:pPr>
         <w:rPr>
-          <w:rFonts w:ascii="Arial Nova" w:hAnsi="Arial Nova"/>
-          <w:b/>
-          <w:bCs/>
-          <w:u w:val="single"/>
-          <w:lang w:val="en-GB"/>
-        </w:rPr>
-      </w:pPr>
-      <w:r>
-        <w:rPr>
-          <w:rFonts w:ascii="Arial Nova" w:hAnsi="Arial Nova"/>
+          <w:rFonts w:ascii="Avenir Next LT Pro Light" w:hAnsi="Avenir Next LT Pro Light"/>
+          <w:b/>
+          <w:bCs/>
+          <w:u w:val="single"/>
+          <w:lang w:val="en-GB"/>
+        </w:rPr>
+      </w:pPr>
+      <w:r>
+        <w:rPr>
+          <w:rFonts w:ascii="Avenir Next LT Pro Light" w:hAnsi="Avenir Next LT Pro Light"/>
           <w:lang w:val="en-GB"/>
         </w:rPr>
         <w:t xml:space="preserve">  --same as</w:t>
       </w:r>
       <w:r>
         <w:rPr>
-          <w:rFonts w:ascii="Arial Nova" w:hAnsi="Arial Nova"/>
+          <w:rFonts w:ascii="Avenir Next LT Pro Light" w:hAnsi="Avenir Next LT Pro Light"/>
           <w:b/>
           <w:bCs/>
           <w:u w:val="single"/>
@@ -2616,7 +2693,7 @@
       <w:proofErr w:type="spellStart"/>
       <w:r>
         <w:rPr>
-          <w:rFonts w:ascii="Arial Nova" w:hAnsi="Arial Nova"/>
+          <w:rFonts w:ascii="Avenir Next LT Pro Light" w:hAnsi="Avenir Next LT Pro Light"/>
           <w:lang w:val="en-GB"/>
         </w:rPr>
         <w:t>api</w:t>
@@ -2624,28 +2701,28 @@
       <w:proofErr w:type="spellEnd"/>
       <w:r>
         <w:rPr>
-          <w:rFonts w:ascii="Arial Nova" w:hAnsi="Arial Nova"/>
+          <w:rFonts w:ascii="Avenir Next LT Pro Light" w:hAnsi="Avenir Next LT Pro Light"/>
           <w:lang w:val="en-GB"/>
         </w:rPr>
         <w:t>/</w:t>
       </w:r>
       <w:r>
         <w:rPr>
-          <w:rFonts w:ascii="Arial Nova" w:hAnsi="Arial Nova"/>
+          <w:rFonts w:ascii="Avenir Next LT Pro Light" w:hAnsi="Avenir Next LT Pro Light"/>
           <w:lang w:val="en-GB"/>
         </w:rPr>
         <w:t>scores</w:t>
       </w:r>
       <w:r>
         <w:rPr>
-          <w:rFonts w:ascii="Arial Nova" w:hAnsi="Arial Nova"/>
+          <w:rFonts w:ascii="Avenir Next LT Pro Light" w:hAnsi="Avenir Next LT Pro Light"/>
           <w:lang w:val="en-GB"/>
         </w:rPr>
         <w:t xml:space="preserve"> /id/detail</w:t>
       </w:r>
       <w:r>
         <w:rPr>
-          <w:rFonts w:ascii="Arial Nova" w:hAnsi="Arial Nova"/>
+          <w:rFonts w:ascii="Avenir Next LT Pro Light" w:hAnsi="Avenir Next LT Pro Light"/>
           <w:b/>
           <w:bCs/>
           <w:u w:val="single"/>
@@ -2655,7 +2732,7 @@
       </w:r>
       <w:r>
         <w:rPr>
-          <w:rFonts w:ascii="Arial Nova" w:hAnsi="Arial Nova"/>
+          <w:rFonts w:ascii="Avenir Next LT Pro Light" w:hAnsi="Avenir Next LT Pro Light"/>
           <w:lang w:val="en-GB"/>
         </w:rPr>
         <w:t>--,</w:t>
@@ -2664,13 +2741,13 @@
     <w:p>
       <w:pPr>
         <w:rPr>
-          <w:rFonts w:ascii="Arial Nova" w:hAnsi="Arial Nova"/>
-          <w:lang w:val="en-GB"/>
-        </w:rPr>
-      </w:pPr>
-      <w:r>
-        <w:rPr>
-          <w:rFonts w:ascii="Arial Nova" w:hAnsi="Arial Nova"/>
+          <w:rFonts w:ascii="Avenir Next LT Pro Light" w:hAnsi="Avenir Next LT Pro Light"/>
+          <w:lang w:val="en-GB"/>
+        </w:rPr>
+      </w:pPr>
+      <w:r>
+        <w:rPr>
+          <w:rFonts w:ascii="Avenir Next LT Pro Light" w:hAnsi="Avenir Next LT Pro Light"/>
           <w:lang w:val="en-GB"/>
         </w:rPr>
         <w:t xml:space="preserve">  --same as: </w:t>
@@ -2678,7 +2755,7 @@
       <w:proofErr w:type="spellStart"/>
       <w:r>
         <w:rPr>
-          <w:rFonts w:ascii="Arial Nova" w:hAnsi="Arial Nova"/>
+          <w:rFonts w:ascii="Avenir Next LT Pro Light" w:hAnsi="Avenir Next LT Pro Light"/>
           <w:lang w:val="en-GB"/>
         </w:rPr>
         <w:t>api</w:t>
@@ -2686,21 +2763,21 @@
       <w:proofErr w:type="spellEnd"/>
       <w:r>
         <w:rPr>
-          <w:rFonts w:ascii="Arial Nova" w:hAnsi="Arial Nova"/>
+          <w:rFonts w:ascii="Avenir Next LT Pro Light" w:hAnsi="Avenir Next LT Pro Light"/>
           <w:lang w:val="en-GB"/>
         </w:rPr>
         <w:t xml:space="preserve">/ </w:t>
       </w:r>
       <w:r>
         <w:rPr>
-          <w:rFonts w:ascii="Arial Nova" w:hAnsi="Arial Nova"/>
+          <w:rFonts w:ascii="Avenir Next LT Pro Light" w:hAnsi="Avenir Next LT Pro Light"/>
           <w:lang w:val="en-GB"/>
         </w:rPr>
         <w:t xml:space="preserve">scores </w:t>
       </w:r>
       <w:r>
         <w:rPr>
-          <w:rFonts w:ascii="Arial Nova" w:hAnsi="Arial Nova"/>
+          <w:rFonts w:ascii="Avenir Next LT Pro Light" w:hAnsi="Avenir Next LT Pro Light"/>
           <w:lang w:val="en-GB"/>
         </w:rPr>
         <w:t>/ id /detail--</w:t>
@@ -2709,13 +2786,13 @@
     <w:p>
       <w:pPr>
         <w:rPr>
-          <w:rFonts w:ascii="Arial Nova" w:hAnsi="Arial Nova"/>
-          <w:lang w:val="en-GB"/>
-        </w:rPr>
-      </w:pPr>
-      <w:r>
-        <w:rPr>
-          <w:rFonts w:ascii="Arial Nova" w:hAnsi="Arial Nova"/>
+          <w:rFonts w:ascii="Avenir Next LT Pro Light" w:hAnsi="Avenir Next LT Pro Light"/>
+          <w:lang w:val="en-GB"/>
+        </w:rPr>
+      </w:pPr>
+      <w:r>
+        <w:rPr>
+          <w:rFonts w:ascii="Avenir Next LT Pro Light" w:hAnsi="Avenir Next LT Pro Light"/>
           <w:lang w:val="en-GB"/>
         </w:rPr>
         <w:t xml:space="preserve">  … </w:t>
@@ -2724,13 +2801,13 @@
     <w:p>
       <w:pPr>
         <w:rPr>
-          <w:rFonts w:ascii="Arial Nova" w:hAnsi="Arial Nova"/>
-          <w:lang w:val="en-GB"/>
-        </w:rPr>
-      </w:pPr>
-      <w:r>
-        <w:rPr>
-          <w:rFonts w:ascii="Arial Nova" w:hAnsi="Arial Nova"/>
+          <w:rFonts w:ascii="Avenir Next LT Pro Light" w:hAnsi="Avenir Next LT Pro Light"/>
+          <w:lang w:val="en-GB"/>
+        </w:rPr>
+      </w:pPr>
+      <w:r>
+        <w:rPr>
+          <w:rFonts w:ascii="Avenir Next LT Pro Light" w:hAnsi="Avenir Next LT Pro Light"/>
           <w:lang w:val="en-GB"/>
         </w:rPr>
         <w:t>]</w:t>
@@ -2739,17 +2816,17 @@
     <w:p>
       <w:pPr>
         <w:rPr>
-          <w:rFonts w:ascii="Arial Nova" w:hAnsi="Arial Nova"/>
-          <w:b/>
-          <w:bCs/>
-          <w:u w:val="single"/>
-          <w:lang w:val="en-GB"/>
-        </w:rPr>
-      </w:pPr>
-      <w:proofErr w:type="spellStart"/>
-      <w:r>
-        <w:rPr>
-          <w:rFonts w:ascii="Arial Nova" w:hAnsi="Arial Nova"/>
+          <w:rFonts w:ascii="Avenir Next LT Pro Light" w:hAnsi="Avenir Next LT Pro Light"/>
+          <w:b/>
+          <w:bCs/>
+          <w:u w:val="single"/>
+          <w:lang w:val="en-GB"/>
+        </w:rPr>
+      </w:pPr>
+      <w:proofErr w:type="spellStart"/>
+      <w:r>
+        <w:rPr>
+          <w:rFonts w:ascii="Avenir Next LT Pro Light" w:hAnsi="Avenir Next LT Pro Light"/>
           <w:b/>
           <w:bCs/>
           <w:u w:val="single"/>
@@ -2760,7 +2837,7 @@
       <w:proofErr w:type="spellEnd"/>
       <w:r>
         <w:rPr>
-          <w:rFonts w:ascii="Arial Nova" w:hAnsi="Arial Nova"/>
+          <w:rFonts w:ascii="Avenir Next LT Pro Light" w:hAnsi="Avenir Next LT Pro Light"/>
           <w:b/>
           <w:bCs/>
           <w:u w:val="single"/>
@@ -2772,13 +2849,13 @@
     <w:p>
       <w:pPr>
         <w:rPr>
-          <w:rFonts w:ascii="Arial Nova" w:hAnsi="Arial Nova"/>
-          <w:lang w:val="en-GB"/>
-        </w:rPr>
-      </w:pPr>
-      <w:r>
-        <w:rPr>
-          <w:rFonts w:ascii="Arial Nova" w:hAnsi="Arial Nova"/>
+          <w:rFonts w:ascii="Avenir Next LT Pro Light" w:hAnsi="Avenir Next LT Pro Light"/>
+          <w:lang w:val="en-GB"/>
+        </w:rPr>
+      </w:pPr>
+      <w:r>
+        <w:rPr>
+          <w:rFonts w:ascii="Avenir Next LT Pro Light" w:hAnsi="Avenir Next LT Pro Light"/>
           <w:lang w:val="en-GB"/>
         </w:rPr>
         <w:t>{</w:t>
@@ -2787,13 +2864,13 @@
     <w:p>
       <w:pPr>
         <w:rPr>
-          <w:rFonts w:ascii="Arial Nova" w:hAnsi="Arial Nova"/>
-          <w:lang w:val="en-GB"/>
-        </w:rPr>
-      </w:pPr>
-      <w:r>
-        <w:rPr>
-          <w:rFonts w:ascii="Arial Nova" w:hAnsi="Arial Nova"/>
+          <w:rFonts w:ascii="Avenir Next LT Pro Light" w:hAnsi="Avenir Next LT Pro Light"/>
+          <w:lang w:val="en-GB"/>
+        </w:rPr>
+      </w:pPr>
+      <w:r>
+        <w:rPr>
+          <w:rFonts w:ascii="Avenir Next LT Pro Light" w:hAnsi="Avenir Next LT Pro Light"/>
           <w:lang w:val="en-GB"/>
         </w:rPr>
         <w:t xml:space="preserve">  score: 400,</w:t>
@@ -2802,13 +2879,13 @@
     <w:p>
       <w:pPr>
         <w:rPr>
-          <w:rFonts w:ascii="Arial Nova" w:hAnsi="Arial Nova"/>
-          <w:lang w:val="en-GB"/>
-        </w:rPr>
-      </w:pPr>
-      <w:r>
-        <w:rPr>
-          <w:rFonts w:ascii="Arial Nova" w:hAnsi="Arial Nova"/>
+          <w:rFonts w:ascii="Avenir Next LT Pro Light" w:hAnsi="Avenir Next LT Pro Light"/>
+          <w:lang w:val="en-GB"/>
+        </w:rPr>
+      </w:pPr>
+      <w:r>
+        <w:rPr>
+          <w:rFonts w:ascii="Avenir Next LT Pro Light" w:hAnsi="Avenir Next LT Pro Light"/>
           <w:lang w:val="en-GB"/>
         </w:rPr>
         <w:t xml:space="preserve">   details: “No accidents”</w:t>
@@ -2817,13 +2894,13 @@
     <w:p>
       <w:pPr>
         <w:rPr>
-          <w:rFonts w:ascii="Arial Nova" w:hAnsi="Arial Nova"/>
-          <w:lang w:val="en-GB"/>
-        </w:rPr>
-      </w:pPr>
-      <w:r>
-        <w:rPr>
-          <w:rFonts w:ascii="Arial Nova" w:hAnsi="Arial Nova"/>
+          <w:rFonts w:ascii="Avenir Next LT Pro Light" w:hAnsi="Avenir Next LT Pro Light"/>
+          <w:lang w:val="en-GB"/>
+        </w:rPr>
+      </w:pPr>
+      <w:r>
+        <w:rPr>
+          <w:rFonts w:ascii="Avenir Next LT Pro Light" w:hAnsi="Avenir Next LT Pro Light"/>
           <w:lang w:val="en-GB"/>
         </w:rPr>
         <w:t>}</w:t>
@@ -2833,7 +2910,7 @@
       <w:pPr>
         <w:jc w:val="center"/>
         <w:rPr>
-          <w:rFonts w:ascii="Arial Nova" w:hAnsi="Arial Nova"/>
+          <w:rFonts w:ascii="Avenir Next LT Pro Light" w:hAnsi="Avenir Next LT Pro Light"/>
           <w:lang w:val="en-GB"/>
         </w:rPr>
       </w:pPr>
@@ -2842,7 +2919,7 @@
       <w:pPr>
         <w:jc w:val="center"/>
         <w:rPr>
-          <w:rFonts w:ascii="Arial Nova" w:hAnsi="Arial Nova"/>
+          <w:rFonts w:ascii="Avenir Next LT Pro Light" w:hAnsi="Avenir Next LT Pro Light"/>
           <w:lang w:val="en-GB"/>
         </w:rPr>
       </w:pPr>
@@ -2851,7 +2928,7 @@
       <w:pPr>
         <w:jc w:val="center"/>
         <w:rPr>
-          <w:rFonts w:ascii="Arial Nova" w:hAnsi="Arial Nova"/>
+          <w:rFonts w:ascii="Avenir Next LT Pro Light" w:hAnsi="Avenir Next LT Pro Light"/>
           <w:lang w:val="en-GB"/>
         </w:rPr>
       </w:pPr>
@@ -2860,7 +2937,7 @@
       <w:pPr>
         <w:jc w:val="center"/>
         <w:rPr>
-          <w:rFonts w:ascii="Arial Nova" w:hAnsi="Arial Nova"/>
+          <w:rFonts w:ascii="Avenir Next LT Pro Light" w:hAnsi="Avenir Next LT Pro Light"/>
           <w:lang w:val="en-GB"/>
         </w:rPr>
       </w:pPr>
@@ -2869,7 +2946,7 @@
       <w:pPr>
         <w:jc w:val="center"/>
         <w:rPr>
-          <w:rFonts w:ascii="Arial Nova" w:hAnsi="Arial Nova"/>
+          <w:rFonts w:ascii="Avenir Next LT Pro Light" w:hAnsi="Avenir Next LT Pro Light"/>
           <w:lang w:val="en-GB"/>
         </w:rPr>
       </w:pPr>
@@ -2878,13 +2955,13 @@
       <w:pPr>
         <w:jc w:val="center"/>
         <w:rPr>
-          <w:rFonts w:ascii="Arial Nova" w:hAnsi="Arial Nova"/>
-          <w:lang w:val="en-GB"/>
-        </w:rPr>
-      </w:pPr>
-      <w:r>
-        <w:rPr>
-          <w:rFonts w:ascii="Arial Nova" w:hAnsi="Arial Nova"/>
+          <w:rFonts w:ascii="Avenir Next LT Pro Light" w:hAnsi="Avenir Next LT Pro Light"/>
+          <w:lang w:val="en-GB"/>
+        </w:rPr>
+      </w:pPr>
+      <w:r>
+        <w:rPr>
+          <w:rFonts w:ascii="Avenir Next LT Pro Light" w:hAnsi="Avenir Next LT Pro Light"/>
           <w:b/>
           <w:bCs/>
           <w:color w:val="4472C4" w:themeColor="accent1"/>
@@ -2898,17 +2975,17 @@
     <w:p>
       <w:pPr>
         <w:rPr>
-          <w:rFonts w:ascii="Arial Nova" w:hAnsi="Arial Nova"/>
-          <w:b/>
-          <w:bCs/>
-          <w:u w:val="single"/>
-          <w:lang w:val="en-GB"/>
-        </w:rPr>
-      </w:pPr>
-      <w:proofErr w:type="spellStart"/>
-      <w:r>
-        <w:rPr>
-          <w:rFonts w:ascii="Arial Nova" w:hAnsi="Arial Nova"/>
+          <w:rFonts w:ascii="Avenir Next LT Pro Light" w:hAnsi="Avenir Next LT Pro Light"/>
+          <w:b/>
+          <w:bCs/>
+          <w:u w:val="single"/>
+          <w:lang w:val="en-GB"/>
+        </w:rPr>
+      </w:pPr>
+      <w:proofErr w:type="spellStart"/>
+      <w:r>
+        <w:rPr>
+          <w:rFonts w:ascii="Avenir Next LT Pro Light" w:hAnsi="Avenir Next LT Pro Light"/>
           <w:b/>
           <w:bCs/>
           <w:u w:val="single"/>
@@ -2919,7 +2996,7 @@
       <w:proofErr w:type="spellEnd"/>
       <w:r>
         <w:rPr>
-          <w:rFonts w:ascii="Arial Nova" w:hAnsi="Arial Nova"/>
+          <w:rFonts w:ascii="Avenir Next LT Pro Light" w:hAnsi="Avenir Next LT Pro Light"/>
           <w:b/>
           <w:bCs/>
           <w:u w:val="single"/>
@@ -2930,7 +3007,7 @@
       <w:proofErr w:type="spellStart"/>
       <w:r>
         <w:rPr>
-          <w:rFonts w:ascii="Arial Nova" w:hAnsi="Arial Nova"/>
+          <w:rFonts w:ascii="Avenir Next LT Pro Light" w:hAnsi="Avenir Next LT Pro Light"/>
           <w:b/>
           <w:bCs/>
           <w:u w:val="single"/>
@@ -2941,7 +3018,7 @@
       <w:proofErr w:type="spellEnd"/>
       <w:r>
         <w:rPr>
-          <w:rFonts w:ascii="Arial Nova" w:hAnsi="Arial Nova"/>
+          <w:rFonts w:ascii="Avenir Next LT Pro Light" w:hAnsi="Avenir Next LT Pro Light"/>
           <w:b/>
           <w:bCs/>
           <w:u w:val="single"/>
@@ -2953,13 +3030,13 @@
     <w:p>
       <w:pPr>
         <w:rPr>
-          <w:rFonts w:ascii="Arial Nova" w:hAnsi="Arial Nova"/>
-          <w:lang w:val="en-GB"/>
-        </w:rPr>
-      </w:pPr>
-      <w:r>
-        <w:rPr>
-          <w:rFonts w:ascii="Arial Nova" w:hAnsi="Arial Nova"/>
+          <w:rFonts w:ascii="Avenir Next LT Pro Light" w:hAnsi="Avenir Next LT Pro Light"/>
+          <w:lang w:val="en-GB"/>
+        </w:rPr>
+      </w:pPr>
+      <w:r>
+        <w:rPr>
+          <w:rFonts w:ascii="Avenir Next LT Pro Light" w:hAnsi="Avenir Next LT Pro Light"/>
           <w:lang w:val="en-GB"/>
         </w:rPr>
         <w:t>[</w:t>
@@ -2968,23 +3045,23 @@
     <w:p>
       <w:pPr>
         <w:rPr>
-          <w:rFonts w:ascii="Arial Nova" w:hAnsi="Arial Nova"/>
-          <w:b/>
-          <w:bCs/>
-          <w:u w:val="single"/>
-          <w:lang w:val="en-GB"/>
-        </w:rPr>
-      </w:pPr>
-      <w:r>
-        <w:rPr>
-          <w:rFonts w:ascii="Arial Nova" w:hAnsi="Arial Nova"/>
+          <w:rFonts w:ascii="Avenir Next LT Pro Light" w:hAnsi="Avenir Next LT Pro Light"/>
+          <w:b/>
+          <w:bCs/>
+          <w:u w:val="single"/>
+          <w:lang w:val="en-GB"/>
+        </w:rPr>
+      </w:pPr>
+      <w:r>
+        <w:rPr>
+          <w:rFonts w:ascii="Avenir Next LT Pro Light" w:hAnsi="Avenir Next LT Pro Light"/>
           <w:lang w:val="en-GB"/>
         </w:rPr>
         <w:t xml:space="preserve">  --same as</w:t>
       </w:r>
       <w:r>
         <w:rPr>
-          <w:rFonts w:ascii="Arial Nova" w:hAnsi="Arial Nova"/>
+          <w:rFonts w:ascii="Avenir Next LT Pro Light" w:hAnsi="Avenir Next LT Pro Light"/>
           <w:b/>
           <w:bCs/>
           <w:u w:val="single"/>
@@ -2995,7 +3072,7 @@
       <w:proofErr w:type="spellStart"/>
       <w:r>
         <w:rPr>
-          <w:rFonts w:ascii="Arial Nova" w:hAnsi="Arial Nova"/>
+          <w:rFonts w:ascii="Avenir Next LT Pro Light" w:hAnsi="Avenir Next LT Pro Light"/>
           <w:lang w:val="en-GB"/>
         </w:rPr>
         <w:t>api</w:t>
@@ -3003,14 +3080,14 @@
       <w:proofErr w:type="spellEnd"/>
       <w:r>
         <w:rPr>
-          <w:rFonts w:ascii="Arial Nova" w:hAnsi="Arial Nova"/>
+          <w:rFonts w:ascii="Avenir Next LT Pro Light" w:hAnsi="Avenir Next LT Pro Light"/>
           <w:lang w:val="en-GB"/>
         </w:rPr>
         <w:t>/</w:t>
       </w:r>
       <w:r>
         <w:rPr>
-          <w:rFonts w:ascii="Arial Nova" w:hAnsi="Arial Nova"/>
+          <w:rFonts w:ascii="Avenir Next LT Pro Light" w:hAnsi="Avenir Next LT Pro Light"/>
           <w:b/>
           <w:bCs/>
           <w:u w:val="single"/>
@@ -3021,7 +3098,7 @@
       <w:proofErr w:type="spellStart"/>
       <w:r>
         <w:rPr>
-          <w:rFonts w:ascii="Arial Nova" w:hAnsi="Arial Nova"/>
+          <w:rFonts w:ascii="Avenir Next LT Pro Light" w:hAnsi="Avenir Next LT Pro Light"/>
           <w:lang w:val="en-GB"/>
         </w:rPr>
         <w:t>racesscores</w:t>
@@ -3029,14 +3106,14 @@
       <w:proofErr w:type="spellEnd"/>
       <w:r>
         <w:rPr>
-          <w:rFonts w:ascii="Arial Nova" w:hAnsi="Arial Nova"/>
+          <w:rFonts w:ascii="Avenir Next LT Pro Light" w:hAnsi="Avenir Next LT Pro Light"/>
           <w:lang w:val="en-GB"/>
         </w:rPr>
         <w:t xml:space="preserve"> /id/detail</w:t>
       </w:r>
       <w:r>
         <w:rPr>
-          <w:rFonts w:ascii="Arial Nova" w:hAnsi="Arial Nova"/>
+          <w:rFonts w:ascii="Avenir Next LT Pro Light" w:hAnsi="Avenir Next LT Pro Light"/>
           <w:b/>
           <w:bCs/>
           <w:u w:val="single"/>
@@ -3046,7 +3123,7 @@
       </w:r>
       <w:r>
         <w:rPr>
-          <w:rFonts w:ascii="Arial Nova" w:hAnsi="Arial Nova"/>
+          <w:rFonts w:ascii="Avenir Next LT Pro Light" w:hAnsi="Avenir Next LT Pro Light"/>
           <w:lang w:val="en-GB"/>
         </w:rPr>
         <w:t>--,</w:t>
@@ -3055,13 +3132,13 @@
     <w:p>
       <w:pPr>
         <w:rPr>
-          <w:rFonts w:ascii="Arial Nova" w:hAnsi="Arial Nova"/>
-          <w:lang w:val="en-GB"/>
-        </w:rPr>
-      </w:pPr>
-      <w:r>
-        <w:rPr>
-          <w:rFonts w:ascii="Arial Nova" w:hAnsi="Arial Nova"/>
+          <w:rFonts w:ascii="Avenir Next LT Pro Light" w:hAnsi="Avenir Next LT Pro Light"/>
+          <w:lang w:val="en-GB"/>
+        </w:rPr>
+      </w:pPr>
+      <w:r>
+        <w:rPr>
+          <w:rFonts w:ascii="Avenir Next LT Pro Light" w:hAnsi="Avenir Next LT Pro Light"/>
           <w:lang w:val="en-GB"/>
         </w:rPr>
         <w:t xml:space="preserve">  --same as: </w:t>
@@ -3069,7 +3146,7 @@
       <w:proofErr w:type="spellStart"/>
       <w:r>
         <w:rPr>
-          <w:rFonts w:ascii="Arial Nova" w:hAnsi="Arial Nova"/>
+          <w:rFonts w:ascii="Avenir Next LT Pro Light" w:hAnsi="Avenir Next LT Pro Light"/>
           <w:lang w:val="en-GB"/>
         </w:rPr>
         <w:t>api</w:t>
@@ -3077,7 +3154,7 @@
       <w:proofErr w:type="spellEnd"/>
       <w:r>
         <w:rPr>
-          <w:rFonts w:ascii="Arial Nova" w:hAnsi="Arial Nova"/>
+          <w:rFonts w:ascii="Avenir Next LT Pro Light" w:hAnsi="Avenir Next LT Pro Light"/>
           <w:lang w:val="en-GB"/>
         </w:rPr>
         <w:t xml:space="preserve">/ </w:t>
@@ -3085,7 +3162,7 @@
       <w:proofErr w:type="spellStart"/>
       <w:r>
         <w:rPr>
-          <w:rFonts w:ascii="Arial Nova" w:hAnsi="Arial Nova"/>
+          <w:rFonts w:ascii="Avenir Next LT Pro Light" w:hAnsi="Avenir Next LT Pro Light"/>
           <w:lang w:val="en-GB"/>
         </w:rPr>
         <w:t>racesscores</w:t>
@@ -3093,7 +3170,7 @@
       <w:proofErr w:type="spellEnd"/>
       <w:r>
         <w:rPr>
-          <w:rFonts w:ascii="Arial Nova" w:hAnsi="Arial Nova"/>
+          <w:rFonts w:ascii="Avenir Next LT Pro Light" w:hAnsi="Avenir Next LT Pro Light"/>
           <w:lang w:val="en-GB"/>
         </w:rPr>
         <w:t xml:space="preserve"> / id /detail--</w:t>
@@ -3102,13 +3179,13 @@
     <w:p>
       <w:pPr>
         <w:rPr>
-          <w:rFonts w:ascii="Arial Nova" w:hAnsi="Arial Nova"/>
-          <w:lang w:val="en-GB"/>
-        </w:rPr>
-      </w:pPr>
-      <w:r>
-        <w:rPr>
-          <w:rFonts w:ascii="Arial Nova" w:hAnsi="Arial Nova"/>
+          <w:rFonts w:ascii="Avenir Next LT Pro Light" w:hAnsi="Avenir Next LT Pro Light"/>
+          <w:lang w:val="en-GB"/>
+        </w:rPr>
+      </w:pPr>
+      <w:r>
+        <w:rPr>
+          <w:rFonts w:ascii="Avenir Next LT Pro Light" w:hAnsi="Avenir Next LT Pro Light"/>
           <w:lang w:val="en-GB"/>
         </w:rPr>
         <w:t xml:space="preserve">  … </w:t>
@@ -3117,13 +3194,13 @@
     <w:p>
       <w:pPr>
         <w:rPr>
-          <w:rFonts w:ascii="Arial Nova" w:hAnsi="Arial Nova"/>
-          <w:lang w:val="en-GB"/>
-        </w:rPr>
-      </w:pPr>
-      <w:r>
-        <w:rPr>
-          <w:rFonts w:ascii="Arial Nova" w:hAnsi="Arial Nova"/>
+          <w:rFonts w:ascii="Avenir Next LT Pro Light" w:hAnsi="Avenir Next LT Pro Light"/>
+          <w:lang w:val="en-GB"/>
+        </w:rPr>
+      </w:pPr>
+      <w:r>
+        <w:rPr>
+          <w:rFonts w:ascii="Avenir Next LT Pro Light" w:hAnsi="Avenir Next LT Pro Light"/>
           <w:lang w:val="en-GB"/>
         </w:rPr>
         <w:t>]</w:t>
@@ -3132,17 +3209,17 @@
     <w:p>
       <w:pPr>
         <w:rPr>
-          <w:rFonts w:ascii="Arial Nova" w:hAnsi="Arial Nova"/>
-          <w:b/>
-          <w:bCs/>
-          <w:u w:val="single"/>
-          <w:lang w:val="en-GB"/>
-        </w:rPr>
-      </w:pPr>
-      <w:proofErr w:type="spellStart"/>
-      <w:r>
-        <w:rPr>
-          <w:rFonts w:ascii="Arial Nova" w:hAnsi="Arial Nova"/>
+          <w:rFonts w:ascii="Avenir Next LT Pro Light" w:hAnsi="Avenir Next LT Pro Light"/>
+          <w:b/>
+          <w:bCs/>
+          <w:u w:val="single"/>
+          <w:lang w:val="en-GB"/>
+        </w:rPr>
+      </w:pPr>
+      <w:proofErr w:type="spellStart"/>
+      <w:r>
+        <w:rPr>
+          <w:rFonts w:ascii="Avenir Next LT Pro Light" w:hAnsi="Avenir Next LT Pro Light"/>
           <w:b/>
           <w:bCs/>
           <w:u w:val="single"/>
@@ -3153,20 +3230,189 @@
       <w:proofErr w:type="spellEnd"/>
       <w:r>
         <w:rPr>
-          <w:rFonts w:ascii="Arial Nova" w:hAnsi="Arial Nova"/>
-          <w:b/>
-          <w:bCs/>
-          <w:u w:val="single"/>
-          <w:lang w:val="en-GB"/>
-        </w:rPr>
-        <w:t>/</w:t>
-      </w:r>
-      <w:r>
-        <w:rPr>
-          <w:rFonts w:ascii="Arial Nova" w:hAnsi="Arial Nova"/>
-          <w:b/>
-          <w:bCs/>
-          <w:u w:val="single"/>
+          <w:rFonts w:ascii="Avenir Next LT Pro Light" w:hAnsi="Avenir Next LT Pro Light"/>
+          <w:b/>
+          <w:bCs/>
+          <w:u w:val="single"/>
+          <w:lang w:val="en-GB"/>
+        </w:rPr>
+        <w:t xml:space="preserve">/ </w:t>
+      </w:r>
+      <w:proofErr w:type="spellStart"/>
+      <w:r>
+        <w:rPr>
+          <w:rFonts w:ascii="Avenir Next LT Pro Light" w:hAnsi="Avenir Next LT Pro Light"/>
+          <w:b/>
+          <w:bCs/>
+          <w:u w:val="single"/>
+          <w:lang w:val="en-GB"/>
+        </w:rPr>
+        <w:t>racesscores</w:t>
+      </w:r>
+      <w:proofErr w:type="spellEnd"/>
+      <w:r>
+        <w:rPr>
+          <w:rFonts w:ascii="Avenir Next LT Pro Light" w:hAnsi="Avenir Next LT Pro Light"/>
+          <w:b/>
+          <w:bCs/>
+          <w:u w:val="single"/>
+          <w:lang w:val="en-GB"/>
+        </w:rPr>
+        <w:t xml:space="preserve"> /1/detail</w:t>
+      </w:r>
+    </w:p>
+    <w:p>
+      <w:pPr>
+        <w:rPr>
+          <w:rFonts w:ascii="Avenir Next LT Pro Light" w:hAnsi="Avenir Next LT Pro Light"/>
+          <w:lang w:val="en-GB"/>
+        </w:rPr>
+      </w:pPr>
+      <w:r>
+        <w:rPr>
+          <w:rFonts w:ascii="Avenir Next LT Pro Light" w:hAnsi="Avenir Next LT Pro Light"/>
+          <w:lang w:val="en-GB"/>
+        </w:rPr>
+        <w:t>{</w:t>
+      </w:r>
+    </w:p>
+    <w:p>
+      <w:pPr>
+        <w:rPr>
+          <w:rFonts w:ascii="Avenir Next LT Pro Light" w:hAnsi="Avenir Next LT Pro Light"/>
+          <w:lang w:val="en-GB"/>
+        </w:rPr>
+      </w:pPr>
+      <w:r>
+        <w:rPr>
+          <w:rFonts w:ascii="Avenir Next LT Pro Light" w:hAnsi="Avenir Next LT Pro Light"/>
+          <w:lang w:val="en-GB"/>
+        </w:rPr>
+        <w:t xml:space="preserve">  driver: {</w:t>
+      </w:r>
+      <w:proofErr w:type="spellStart"/>
+      <w:r>
+        <w:rPr>
+          <w:rFonts w:ascii="Avenir Next LT Pro Light" w:hAnsi="Avenir Next LT Pro Light"/>
+          <w:lang w:val="en-GB"/>
+        </w:rPr>
+        <w:t>firstname</w:t>
+      </w:r>
+      <w:proofErr w:type="spellEnd"/>
+      <w:r>
+        <w:rPr>
+          <w:rFonts w:ascii="Avenir Next LT Pro Light" w:hAnsi="Avenir Next LT Pro Light"/>
+          <w:lang w:val="en-GB"/>
+        </w:rPr>
+        <w:t xml:space="preserve">: “Kimi”, </w:t>
+      </w:r>
+      <w:proofErr w:type="spellStart"/>
+      <w:r>
+        <w:rPr>
+          <w:rFonts w:ascii="Avenir Next LT Pro Light" w:hAnsi="Avenir Next LT Pro Light"/>
+          <w:lang w:val="en-GB"/>
+        </w:rPr>
+        <w:t>lastName</w:t>
+      </w:r>
+      <w:proofErr w:type="spellEnd"/>
+      <w:r>
+        <w:rPr>
+          <w:rFonts w:ascii="Avenir Next LT Pro Light" w:hAnsi="Avenir Next LT Pro Light"/>
+          <w:lang w:val="en-GB"/>
+        </w:rPr>
+        <w:t>: “Räikkönen</w:t>
+      </w:r>
+      <w:proofErr w:type="gramStart"/>
+      <w:r>
+        <w:rPr>
+          <w:rFonts w:ascii="Avenir Next LT Pro Light" w:hAnsi="Avenir Next LT Pro Light"/>
+          <w:lang w:val="en-GB"/>
+        </w:rPr>
+        <w:t>” }</w:t>
+      </w:r>
+      <w:proofErr w:type="gramEnd"/>
+      <w:r>
+        <w:rPr>
+          <w:rFonts w:ascii="Avenir Next LT Pro Light" w:hAnsi="Avenir Next LT Pro Light"/>
+          <w:lang w:val="en-GB"/>
+        </w:rPr>
+        <w:t>,</w:t>
+      </w:r>
+    </w:p>
+    <w:p>
+      <w:pPr>
+        <w:rPr>
+          <w:rFonts w:ascii="Avenir Next LT Pro Light" w:hAnsi="Avenir Next LT Pro Light"/>
+          <w:lang w:val="en-GB"/>
+        </w:rPr>
+      </w:pPr>
+      <w:r>
+        <w:rPr>
+          <w:rFonts w:ascii="Avenir Next LT Pro Light" w:hAnsi="Avenir Next LT Pro Light"/>
+          <w:lang w:val="en-GB"/>
+        </w:rPr>
+        <w:t xml:space="preserve">  score: {score: 400, details: “No accidents”},</w:t>
+      </w:r>
+    </w:p>
+    <w:p>
+      <w:pPr>
+        <w:rPr>
+          <w:rFonts w:ascii="Avenir Next LT Pro Light" w:hAnsi="Avenir Next LT Pro Light"/>
+          <w:lang w:val="en-GB"/>
+        </w:rPr>
+      </w:pPr>
+      <w:r>
+        <w:rPr>
+          <w:rFonts w:ascii="Avenir Next LT Pro Light" w:hAnsi="Avenir Next LT Pro Light"/>
+          <w:lang w:val="en-GB"/>
+        </w:rPr>
+        <w:t xml:space="preserve"> race: {</w:t>
+      </w:r>
+    </w:p>
+    <w:p>
+      <w:pPr>
+        <w:ind w:left="708"/>
+        <w:rPr>
+          <w:rFonts w:ascii="Avenir Next LT Pro Light" w:hAnsi="Avenir Next LT Pro Light"/>
+          <w:lang w:val="en-GB"/>
+        </w:rPr>
+      </w:pPr>
+      <w:r>
+        <w:rPr>
+          <w:rFonts w:ascii="Avenir Next LT Pro Light" w:hAnsi="Avenir Next LT Pro Light"/>
+          <w:lang w:val="en-GB"/>
+        </w:rPr>
+        <w:lastRenderedPageBreak/>
+        <w:t xml:space="preserve">  </w:t>
+      </w:r>
+      <w:proofErr w:type="spellStart"/>
+      <w:r>
+        <w:rPr>
+          <w:rFonts w:ascii="Avenir Next LT Pro Light" w:hAnsi="Avenir Next LT Pro Light"/>
+          <w:lang w:val="en-GB"/>
+        </w:rPr>
+        <w:t>grandPrixName</w:t>
+      </w:r>
+      <w:proofErr w:type="spellEnd"/>
+      <w:r>
+        <w:rPr>
+          <w:rFonts w:ascii="Avenir Next LT Pro Light" w:hAnsi="Avenir Next LT Pro Light"/>
+          <w:lang w:val="en-GB"/>
+        </w:rPr>
+        <w:t>: “FORMULA 1 ROLEX AUSTRALIAN GRAND PRIX 2019”,</w:t>
+      </w:r>
+    </w:p>
+    <w:p>
+      <w:pPr>
+        <w:ind w:left="708"/>
+        <w:rPr>
+          <w:rFonts w:ascii="Avenir Next LT Pro Light" w:hAnsi="Avenir Next LT Pro Light"/>
+          <w:lang w:val="en-GB"/>
+        </w:rPr>
+      </w:pPr>
+      <w:r>
+        <w:rPr>
+          <w:rFonts w:ascii="Avenir Next LT Pro Light" w:hAnsi="Avenir Next LT Pro Light"/>
           <w:lang w:val="en-GB"/>
         </w:rPr>
         <w:t xml:space="preserve"> </w:t>
@@ -3174,302 +3420,120 @@
       <w:proofErr w:type="spellStart"/>
       <w:r>
         <w:rPr>
-          <w:rFonts w:ascii="Arial Nova" w:hAnsi="Arial Nova"/>
-          <w:b/>
-          <w:bCs/>
-          <w:u w:val="single"/>
-          <w:lang w:val="en-GB"/>
-        </w:rPr>
-        <w:t>racesscores</w:t>
-      </w:r>
-      <w:proofErr w:type="spellEnd"/>
-      <w:r>
-        <w:rPr>
-          <w:rFonts w:ascii="Arial Nova" w:hAnsi="Arial Nova"/>
-          <w:b/>
-          <w:bCs/>
-          <w:u w:val="single"/>
-          <w:lang w:val="en-GB"/>
-        </w:rPr>
-        <w:t xml:space="preserve"> /1/detail</w:t>
-      </w:r>
-    </w:p>
-    <w:p>
-      <w:pPr>
-        <w:rPr>
-          <w:rFonts w:ascii="Arial Nova" w:hAnsi="Arial Nova"/>
-          <w:lang w:val="en-GB"/>
-        </w:rPr>
-      </w:pPr>
-      <w:r>
-        <w:rPr>
-          <w:rFonts w:ascii="Arial Nova" w:hAnsi="Arial Nova"/>
-          <w:lang w:val="en-GB"/>
-        </w:rPr>
-        <w:t>{</w:t>
-      </w:r>
-    </w:p>
-    <w:p>
-      <w:pPr>
-        <w:rPr>
-          <w:rFonts w:ascii="Arial Nova" w:hAnsi="Arial Nova"/>
-          <w:lang w:val="en-GB"/>
-        </w:rPr>
-      </w:pPr>
-      <w:r>
-        <w:rPr>
-          <w:rFonts w:ascii="Arial Nova" w:hAnsi="Arial Nova"/>
-          <w:lang w:val="en-GB"/>
-        </w:rPr>
-        <w:t xml:space="preserve">  </w:t>
-      </w:r>
-      <w:r>
-        <w:rPr>
-          <w:rFonts w:ascii="Arial Nova" w:hAnsi="Arial Nova"/>
-          <w:lang w:val="en-GB"/>
-        </w:rPr>
-        <w:t xml:space="preserve">driver: </w:t>
-      </w:r>
-      <w:r>
-        <w:rPr>
-          <w:rFonts w:ascii="Arial Nova" w:hAnsi="Arial Nova"/>
-          <w:lang w:val="en-GB"/>
-        </w:rPr>
-        <w:t>{</w:t>
-      </w:r>
-      <w:proofErr w:type="spellStart"/>
-      <w:r>
-        <w:rPr>
-          <w:rFonts w:ascii="Arial Nova" w:hAnsi="Arial Nova"/>
-          <w:lang w:val="en-GB"/>
-        </w:rPr>
-        <w:t>firstname</w:t>
-      </w:r>
-      <w:proofErr w:type="spellEnd"/>
-      <w:r>
-        <w:rPr>
-          <w:rFonts w:ascii="Arial Nova" w:hAnsi="Arial Nova"/>
-          <w:lang w:val="en-GB"/>
-        </w:rPr>
-        <w:t xml:space="preserve">: “Kimi”, </w:t>
-      </w:r>
-      <w:proofErr w:type="spellStart"/>
-      <w:r>
-        <w:rPr>
-          <w:rFonts w:ascii="Arial Nova" w:hAnsi="Arial Nova"/>
-          <w:lang w:val="en-GB"/>
-        </w:rPr>
-        <w:t>lastName</w:t>
-      </w:r>
-      <w:proofErr w:type="spellEnd"/>
-      <w:r>
-        <w:rPr>
-          <w:rFonts w:ascii="Arial Nova" w:hAnsi="Arial Nova"/>
-          <w:lang w:val="en-GB"/>
-        </w:rPr>
-        <w:t>: “Räikkönen” }</w:t>
-      </w:r>
-      <w:r>
-        <w:rPr>
-          <w:rFonts w:ascii="Arial Nova" w:hAnsi="Arial Nova"/>
-          <w:lang w:val="en-GB"/>
-        </w:rPr>
-        <w:t>,</w:t>
-      </w:r>
-    </w:p>
-    <w:p>
-      <w:pPr>
-        <w:rPr>
-          <w:rFonts w:ascii="Arial Nova" w:hAnsi="Arial Nova"/>
-          <w:lang w:val="en-GB"/>
-        </w:rPr>
-      </w:pPr>
-      <w:r>
-        <w:rPr>
-          <w:rFonts w:ascii="Arial Nova" w:hAnsi="Arial Nova"/>
-          <w:lang w:val="en-GB"/>
-        </w:rPr>
-        <w:t xml:space="preserve">  score: {score: 400, details: “No accidents”},</w:t>
-      </w:r>
-    </w:p>
-    <w:p>
-      <w:pPr>
-        <w:rPr>
-          <w:rFonts w:ascii="Arial Nova" w:hAnsi="Arial Nova"/>
-          <w:lang w:val="en-GB"/>
-        </w:rPr>
-      </w:pPr>
-      <w:r>
-        <w:rPr>
-          <w:rFonts w:ascii="Arial Nova" w:hAnsi="Arial Nova"/>
-          <w:lang w:val="en-GB"/>
-        </w:rPr>
-        <w:t xml:space="preserve"> race: </w:t>
-      </w:r>
-      <w:r>
-        <w:rPr>
-          <w:rFonts w:ascii="Arial Nova" w:hAnsi="Arial Nova"/>
-          <w:lang w:val="en-GB"/>
-        </w:rPr>
-        <w:t>{</w:t>
+          <w:rFonts w:ascii="Avenir Next LT Pro Light" w:hAnsi="Avenir Next LT Pro Light"/>
+          <w:lang w:val="en-GB"/>
+        </w:rPr>
+        <w:t>circuitName</w:t>
+      </w:r>
+      <w:proofErr w:type="spellEnd"/>
+      <w:r>
+        <w:rPr>
+          <w:rFonts w:ascii="Avenir Next LT Pro Light" w:hAnsi="Avenir Next LT Pro Light"/>
+          <w:lang w:val="en-GB"/>
+        </w:rPr>
+        <w:t>: “Melbourne Grand Prix Circuit”,</w:t>
       </w:r>
     </w:p>
     <w:p>
       <w:pPr>
         <w:ind w:left="708"/>
         <w:rPr>
-          <w:rFonts w:ascii="Arial Nova" w:hAnsi="Arial Nova"/>
-          <w:lang w:val="en-GB"/>
-        </w:rPr>
-      </w:pPr>
-      <w:r>
-        <w:rPr>
-          <w:rFonts w:ascii="Arial Nova" w:hAnsi="Arial Nova"/>
-          <w:lang w:val="en-GB"/>
-        </w:rPr>
-        <w:t xml:space="preserve">  </w:t>
-      </w:r>
-      <w:proofErr w:type="spellStart"/>
-      <w:r>
-        <w:rPr>
-          <w:rFonts w:ascii="Arial Nova" w:hAnsi="Arial Nova"/>
-          <w:lang w:val="en-GB"/>
-        </w:rPr>
-        <w:t>grandPrixName</w:t>
-      </w:r>
-      <w:proofErr w:type="spellEnd"/>
-      <w:r>
-        <w:rPr>
-          <w:rFonts w:ascii="Arial Nova" w:hAnsi="Arial Nova"/>
-          <w:lang w:val="en-GB"/>
-        </w:rPr>
-        <w:t>: “FORMULA 1 ROLEX AUSTRALIAN GRAND PRIX 2019”,</w:t>
+          <w:rFonts w:ascii="Avenir Next LT Pro Light" w:hAnsi="Avenir Next LT Pro Light"/>
+          <w:lang w:val="en-GB"/>
+        </w:rPr>
+      </w:pPr>
+      <w:r>
+        <w:rPr>
+          <w:rFonts w:ascii="Avenir Next LT Pro Light" w:hAnsi="Avenir Next LT Pro Light"/>
+          <w:lang w:val="en-GB"/>
+        </w:rPr>
+        <w:t xml:space="preserve"> </w:t>
+      </w:r>
+      <w:proofErr w:type="spellStart"/>
+      <w:r>
+        <w:rPr>
+          <w:rFonts w:ascii="Avenir Next LT Pro Light" w:hAnsi="Avenir Next LT Pro Light"/>
+          <w:lang w:val="en-GB"/>
+        </w:rPr>
+        <w:t>nLaps</w:t>
+      </w:r>
+      <w:proofErr w:type="spellEnd"/>
+      <w:r>
+        <w:rPr>
+          <w:rFonts w:ascii="Avenir Next LT Pro Light" w:hAnsi="Avenir Next LT Pro Light"/>
+          <w:lang w:val="en-GB"/>
+        </w:rPr>
+        <w:t>: 58,</w:t>
       </w:r>
     </w:p>
     <w:p>
       <w:pPr>
         <w:ind w:left="708"/>
         <w:rPr>
-          <w:rFonts w:ascii="Arial Nova" w:hAnsi="Arial Nova"/>
-          <w:lang w:val="en-GB"/>
-        </w:rPr>
-      </w:pPr>
-      <w:r>
-        <w:rPr>
-          <w:rFonts w:ascii="Arial Nova" w:hAnsi="Arial Nova"/>
-          <w:lang w:val="en-GB"/>
-        </w:rPr>
-        <w:lastRenderedPageBreak/>
+          <w:rFonts w:ascii="Avenir Next LT Pro Light" w:hAnsi="Avenir Next LT Pro Light"/>
+          <w:lang w:val="en-GB"/>
+        </w:rPr>
+      </w:pPr>
+      <w:r>
+        <w:rPr>
+          <w:rFonts w:ascii="Avenir Next LT Pro Light" w:hAnsi="Avenir Next LT Pro Light"/>
+          <w:lang w:val="en-GB"/>
+        </w:rPr>
         <w:t xml:space="preserve"> </w:t>
       </w:r>
       <w:proofErr w:type="spellStart"/>
       <w:r>
         <w:rPr>
-          <w:rFonts w:ascii="Arial Nova" w:hAnsi="Arial Nova"/>
-          <w:lang w:val="en-GB"/>
-        </w:rPr>
-        <w:t>circuitName</w:t>
-      </w:r>
-      <w:proofErr w:type="spellEnd"/>
-      <w:r>
-        <w:rPr>
-          <w:rFonts w:ascii="Arial Nova" w:hAnsi="Arial Nova"/>
-          <w:lang w:val="en-GB"/>
-        </w:rPr>
-        <w:t>: “Melbourne Grand Prix Circuit”,</w:t>
+          <w:rFonts w:ascii="Avenir Next LT Pro Light" w:hAnsi="Avenir Next LT Pro Light"/>
+          <w:lang w:val="en-GB"/>
+        </w:rPr>
+        <w:t>grandPrixDate</w:t>
+      </w:r>
+      <w:proofErr w:type="spellEnd"/>
+      <w:r>
+        <w:rPr>
+          <w:rFonts w:ascii="Avenir Next LT Pro Light" w:hAnsi="Avenir Next LT Pro Light"/>
+          <w:lang w:val="en-GB"/>
+        </w:rPr>
+        <w:t>: “17-03-2019”</w:t>
       </w:r>
     </w:p>
     <w:p>
       <w:pPr>
         <w:ind w:left="708"/>
         <w:rPr>
-          <w:rFonts w:ascii="Arial Nova" w:hAnsi="Arial Nova"/>
-          <w:lang w:val="en-GB"/>
-        </w:rPr>
-      </w:pPr>
-      <w:r>
-        <w:rPr>
-          <w:rFonts w:ascii="Arial Nova" w:hAnsi="Arial Nova"/>
-          <w:lang w:val="en-GB"/>
-        </w:rPr>
-        <w:t xml:space="preserve"> </w:t>
-      </w:r>
-      <w:proofErr w:type="spellStart"/>
-      <w:r>
-        <w:rPr>
-          <w:rFonts w:ascii="Arial Nova" w:hAnsi="Arial Nova"/>
-          <w:lang w:val="en-GB"/>
-        </w:rPr>
-        <w:t>nLaps</w:t>
-      </w:r>
-      <w:proofErr w:type="spellEnd"/>
-      <w:r>
-        <w:rPr>
-          <w:rFonts w:ascii="Arial Nova" w:hAnsi="Arial Nova"/>
-          <w:lang w:val="en-GB"/>
-        </w:rPr>
-        <w:t>: 58,</w:t>
-      </w:r>
-    </w:p>
-    <w:p>
-      <w:pPr>
-        <w:ind w:left="708"/>
-        <w:rPr>
-          <w:rFonts w:ascii="Arial Nova" w:hAnsi="Arial Nova"/>
-          <w:lang w:val="en-GB"/>
-        </w:rPr>
-      </w:pPr>
-      <w:r>
-        <w:rPr>
-          <w:rFonts w:ascii="Arial Nova" w:hAnsi="Arial Nova"/>
-          <w:lang w:val="en-GB"/>
-        </w:rPr>
-        <w:t xml:space="preserve"> </w:t>
-      </w:r>
-      <w:proofErr w:type="spellStart"/>
-      <w:r>
-        <w:rPr>
-          <w:rFonts w:ascii="Arial Nova" w:hAnsi="Arial Nova"/>
-          <w:lang w:val="en-GB"/>
-        </w:rPr>
-        <w:t>grandPrixDate</w:t>
-      </w:r>
-      <w:proofErr w:type="spellEnd"/>
-      <w:r>
-        <w:rPr>
-          <w:rFonts w:ascii="Arial Nova" w:hAnsi="Arial Nova"/>
-          <w:lang w:val="en-GB"/>
-        </w:rPr>
-        <w:t>: “17-03-2019”</w:t>
-      </w:r>
-    </w:p>
-    <w:p>
-      <w:pPr>
-        <w:ind w:left="708"/>
-        <w:rPr>
-          <w:rFonts w:ascii="Arial Nova" w:hAnsi="Arial Nova"/>
-          <w:lang w:val="en-GB"/>
-        </w:rPr>
-      </w:pPr>
-      <w:r>
-        <w:rPr>
-          <w:rFonts w:ascii="Arial Nova" w:hAnsi="Arial Nova"/>
-          <w:lang w:val="en-GB"/>
-        </w:rPr>
-        <w:t xml:space="preserve"> country: { </w:t>
-      </w:r>
-      <w:proofErr w:type="spellStart"/>
-      <w:r>
-        <w:rPr>
-          <w:rFonts w:ascii="Arial Nova" w:hAnsi="Arial Nova"/>
+          <w:rFonts w:ascii="Avenir Next LT Pro Light" w:hAnsi="Avenir Next LT Pro Light"/>
+          <w:lang w:val="en-GB"/>
+        </w:rPr>
+      </w:pPr>
+      <w:r>
+        <w:rPr>
+          <w:rFonts w:ascii="Avenir Next LT Pro Light" w:hAnsi="Avenir Next LT Pro Light"/>
+          <w:lang w:val="en-GB"/>
+        </w:rPr>
+        <w:t xml:space="preserve"> country: </w:t>
+      </w:r>
+      <w:proofErr w:type="gramStart"/>
+      <w:r>
+        <w:rPr>
+          <w:rFonts w:ascii="Avenir Next LT Pro Light" w:hAnsi="Avenir Next LT Pro Light"/>
+          <w:lang w:val="en-GB"/>
+        </w:rPr>
+        <w:t xml:space="preserve">{ </w:t>
+      </w:r>
+      <w:proofErr w:type="spellStart"/>
+      <w:r>
+        <w:rPr>
+          <w:rFonts w:ascii="Avenir Next LT Pro Light" w:hAnsi="Avenir Next LT Pro Light"/>
           <w:lang w:val="en-GB"/>
         </w:rPr>
         <w:t>countryCode</w:t>
       </w:r>
       <w:proofErr w:type="spellEnd"/>
-      <w:r>
-        <w:rPr>
-          <w:rFonts w:ascii="Arial Nova" w:hAnsi="Arial Nova"/>
+      <w:proofErr w:type="gramEnd"/>
+      <w:r>
+        <w:rPr>
+          <w:rFonts w:ascii="Avenir Next LT Pro Light" w:hAnsi="Avenir Next LT Pro Light"/>
           <w:lang w:val="en-GB"/>
         </w:rPr>
         <w:t xml:space="preserve">: “AU”, </w:t>
@@ -3477,7 +3541,7 @@
       <w:proofErr w:type="spellStart"/>
       <w:r>
         <w:rPr>
-          <w:rFonts w:ascii="Arial Nova" w:hAnsi="Arial Nova"/>
+          <w:rFonts w:ascii="Avenir Next LT Pro Light" w:hAnsi="Avenir Next LT Pro Light"/>
           <w:lang w:val="en-GB"/>
         </w:rPr>
         <w:t>countryName</w:t>
@@ -3485,7 +3549,7 @@
       <w:proofErr w:type="spellEnd"/>
       <w:r>
         <w:rPr>
-          <w:rFonts w:ascii="Arial Nova" w:hAnsi="Arial Nova"/>
+          <w:rFonts w:ascii="Avenir Next LT Pro Light" w:hAnsi="Avenir Next LT Pro Light"/>
           <w:lang w:val="en-GB"/>
         </w:rPr>
         <w:t>: “Australia”}</w:t>
@@ -3494,90 +3558,62 @@
     <w:p>
       <w:pPr>
         <w:rPr>
-          <w:rFonts w:ascii="Arial Nova" w:hAnsi="Arial Nova"/>
-          <w:lang w:val="en-GB"/>
-        </w:rPr>
-      </w:pPr>
-      <w:r>
-        <w:rPr>
-          <w:rFonts w:ascii="Arial Nova" w:hAnsi="Arial Nova"/>
-          <w:lang w:val="en-GB"/>
-        </w:rPr>
-        <w:t xml:space="preserve">       </w:t>
-      </w:r>
-      <w:r>
-        <w:rPr>
-          <w:rFonts w:ascii="Arial Nova" w:hAnsi="Arial Nova"/>
+          <w:rFonts w:ascii="Avenir Next LT Pro Light" w:hAnsi="Avenir Next LT Pro Light"/>
+          <w:lang w:val="en-GB"/>
+        </w:rPr>
+      </w:pPr>
+      <w:r>
+        <w:rPr>
+          <w:rFonts w:ascii="Avenir Next LT Pro Light" w:hAnsi="Avenir Next LT Pro Light"/>
+          <w:lang w:val="en-GB"/>
+        </w:rPr>
+        <w:t xml:space="preserve">       },</w:t>
+      </w:r>
+    </w:p>
+    <w:p>
+      <w:pPr>
+        <w:rPr>
+          <w:rFonts w:ascii="Avenir Next LT Pro Light" w:hAnsi="Avenir Next LT Pro Light"/>
+          <w:lang w:val="en-GB"/>
+        </w:rPr>
+      </w:pPr>
+      <w:proofErr w:type="spellStart"/>
+      <w:r>
+        <w:rPr>
+          <w:rFonts w:ascii="Avenir Next LT Pro Light" w:hAnsi="Avenir Next LT Pro Light"/>
+          <w:lang w:val="en-GB"/>
+        </w:rPr>
+        <w:t>fastestLap</w:t>
+      </w:r>
+      <w:proofErr w:type="spellEnd"/>
+      <w:r>
+        <w:rPr>
+          <w:rFonts w:ascii="Avenir Next LT Pro Light" w:hAnsi="Avenir Next LT Pro Light"/>
+          <w:lang w:val="en-GB"/>
+        </w:rPr>
+        <w:t>: “2'18"300”</w:t>
+      </w:r>
+    </w:p>
+    <w:p>
+      <w:pPr>
+        <w:rPr>
+          <w:rFonts w:ascii="Avenir Next LT Pro Light" w:hAnsi="Avenir Next LT Pro Light"/>
+          <w:lang w:val="en-GB"/>
+        </w:rPr>
+      </w:pPr>
+      <w:r>
+        <w:rPr>
+          <w:rFonts w:ascii="Avenir Next LT Pro Light" w:hAnsi="Avenir Next LT Pro Light"/>
           <w:lang w:val="en-GB"/>
         </w:rPr>
         <w:t>}</w:t>
       </w:r>
-      <w:r>
-        <w:rPr>
-          <w:rFonts w:ascii="Arial Nova" w:hAnsi="Arial Nova"/>
-          <w:lang w:val="en-GB"/>
-        </w:rPr>
-        <w:t>,</w:t>
-      </w:r>
-    </w:p>
-    <w:p>
-      <w:pPr>
-        <w:rPr>
-          <w:rFonts w:ascii="Arial Nova" w:hAnsi="Arial Nova"/>
-          <w:lang w:val="en-GB"/>
-        </w:rPr>
-      </w:pPr>
-      <w:proofErr w:type="spellStart"/>
-      <w:r>
-        <w:rPr>
-          <w:rFonts w:ascii="Arial Nova" w:hAnsi="Arial Nova"/>
-          <w:lang w:val="en-GB"/>
-        </w:rPr>
-        <w:t>fastestLap</w:t>
-      </w:r>
-      <w:proofErr w:type="spellEnd"/>
-      <w:r>
-        <w:rPr>
-          <w:rFonts w:ascii="Arial Nova" w:hAnsi="Arial Nova"/>
-          <w:lang w:val="en-GB"/>
-        </w:rPr>
-        <w:t>: “2</w:t>
-      </w:r>
-      <w:r>
-        <w:rPr>
-          <w:rFonts w:ascii="Arial Nova" w:hAnsi="Arial Nova"/>
-          <w:lang w:val="en-GB"/>
-        </w:rPr>
-        <w:t>'18"</w:t>
-      </w:r>
-      <w:r>
-        <w:rPr>
-          <w:rFonts w:ascii="Arial Nova" w:hAnsi="Arial Nova"/>
-          <w:lang w:val="en-GB"/>
-        </w:rPr>
-        <w:t>300”</w:t>
-      </w:r>
-    </w:p>
-    <w:p>
-      <w:pPr>
-        <w:rPr>
-          <w:rFonts w:ascii="Arial Nova" w:hAnsi="Arial Nova"/>
-          <w:lang w:val="en-GB"/>
-        </w:rPr>
-      </w:pPr>
-      <w:r>
-        <w:rPr>
-          <w:rFonts w:ascii="Arial Nova" w:hAnsi="Arial Nova"/>
-          <w:lang w:val="en-GB"/>
-        </w:rPr>
-        <w:t>}</w:t>
-      </w:r>
     </w:p>
     <w:p>
       <w:pPr>
         <w:jc w:val="center"/>
         <w:rPr>
-          <w:rFonts w:ascii="Arial Nova" w:hAnsi="Arial Nova"/>
+          <w:rFonts w:ascii="Avenir Next LT Pro Light" w:hAnsi="Avenir Next LT Pro Light"/>
           <w:lang w:val="en-GB"/>
         </w:rPr>
       </w:pPr>
@@ -3593,7 +3629,7 @@
 </file>
 
 <file path=word/styles.xml><?xml version="1.0" encoding="utf-8"?>
-<w:styles xmlns:mc="http://schemas.openxmlformats.org/markup-compatibility/2006" xmlns:r="http://schemas.openxmlformats.org/officeDocument/2006/relationships" xmlns:w="http://schemas.openxmlformats.org/wordprocessingml/2006/main" xmlns:w14="http://schemas.microsoft.com/office/word/2010/wordml" xmlns:w15="http://schemas.microsoft.com/office/word/2012/wordml" xmlns:w16cex="http://schemas.microsoft.com/office/word/2018/wordml/cex" xmlns:w16cid="http://schemas.microsoft.com/office/word/2016/wordml/cid" xmlns:w16="http://schemas.microsoft.com/office/word/2018/wordml" xmlns:w16se="http://schemas.microsoft.com/office/word/2015/wordml/symex" mc:Ignorable="w14 w15 w16se w16cid w16 w16cex">
+<w:styles xmlns:mc="http://schemas.openxmlformats.org/markup-compatibility/2006" xmlns:r="http://schemas.openxmlformats.org/officeDocument/2006/relationships" xmlns:w="http://schemas.openxmlformats.org/wordprocessingml/2006/main" xmlns:w14="http://schemas.microsoft.com/office/word/2010/wordml" xmlns:w15="http://schemas.microsoft.com/office/word/2012/wordml" xmlns:w16cid="http://schemas.microsoft.com/office/word/2016/wordml/cid" xmlns:w16se="http://schemas.microsoft.com/office/word/2015/wordml/symex" mc:Ignorable="w14 w15 w16se w16cid">
   <w:docDefaults>
     <w:rPrDefault>
       <w:rPr>

</xml_diff>